<commit_message>
Continuation de la recherche
Ajout d'un début d'explication de la notation des opcodes.
</commit_message>
<xml_diff>
--- a/Travail de recherche.docx
+++ b/Travail de recherche.docx
@@ -43,7 +43,25 @@
           <w:sz w:val="24"/>
           <w:szCs w:val="24"/>
         </w:rPr>
-        <w:t>e utilise une machine virtuelle, ce qui permet aux programmes chip 8 d’être portable dans la mesure où une machine virtuelle existe pour un système donné. Des interpréteurs chip 8 ont été conçu pour de nombreux systèmes : pour DOS, Windows, mac osx, linux, mais aussi pour la calculatrice graphique HP-48 et même en version site web.</w:t>
+        <w:t xml:space="preserve">e utilise une machine virtuelle, ce qui permet aux programmes chip 8 d’être portable dans la mesure où une machine virtuelle existe pour un système donné. Des interpréteurs chip 8 ont été conçu pour de nombreux systèmes : pour DOS, Windows, mac </w:t>
+      </w:r>
+      <w:proofErr w:type="spellStart"/>
+      <w:r>
+        <w:rPr>
+          <w:rFonts w:ascii="Arial" w:hAnsi="Arial" w:cs="Arial"/>
+          <w:sz w:val="24"/>
+          <w:szCs w:val="24"/>
+        </w:rPr>
+        <w:t>osx</w:t>
+      </w:r>
+      <w:proofErr w:type="spellEnd"/>
+      <w:r>
+        <w:rPr>
+          <w:rFonts w:ascii="Arial" w:hAnsi="Arial" w:cs="Arial"/>
+          <w:sz w:val="24"/>
+          <w:szCs w:val="24"/>
+        </w:rPr>
+        <w:t>, linux, mais aussi pour la calculatrice graphique HP-48 et même en version site web.</w:t>
       </w:r>
     </w:p>
     <w:p>
@@ -117,7 +135,23 @@
           <w:sz w:val="24"/>
           <w:szCs w:val="24"/>
         </w:rPr>
-        <w:t xml:space="preserve">Un programme chip 8, ou tout autre programme compilé en général, est composé d’instructions de base spécifique au processeur qui doit les lires. Les instructions peuvent être de taille fixe, comme pour le chip 8 ou l’architecture de processeur ARM, ou de taille variable, comme l’architecture de processeur x86. Chaque </w:t>
+        <w:t>Un programme chip 8, ou tout autre programme compilé en général, est composé d’instructions de base spécifique au processeur qui doit les lires. Les instructions peuvent êt</w:t>
+      </w:r>
+      <w:r>
+        <w:rPr>
+          <w:rFonts w:ascii="Arial" w:hAnsi="Arial" w:cs="Arial"/>
+          <w:sz w:val="24"/>
+          <w:szCs w:val="24"/>
+        </w:rPr>
+        <w:t>re de taille fixe, comme pour la</w:t>
+      </w:r>
+      <w:r>
+        <w:rPr>
+          <w:rFonts w:ascii="Arial" w:hAnsi="Arial" w:cs="Arial"/>
+          <w:sz w:val="24"/>
+          <w:szCs w:val="24"/>
+        </w:rPr>
+        <w:t xml:space="preserve"> chip 8 ou l’architecture de processeur ARM, ou de taille variable, comme l’architecture de processeur x86. Chaque </w:t>
       </w:r>
       <w:r>
         <w:rPr>
@@ -133,15 +167,208 @@
           <w:sz w:val="24"/>
           <w:szCs w:val="24"/>
         </w:rPr>
-        <w:t xml:space="preserve"> est composée de l’opcode </w:t>
-      </w:r>
-      <w:r>
-        <w:rPr>
-          <w:rFonts w:ascii="Arial" w:hAnsi="Arial" w:cs="Arial"/>
-          <w:sz w:val="24"/>
-          <w:szCs w:val="24"/>
-        </w:rPr>
-        <w:t>et de champs servant de paramètres à l’opcode. Ainsi, l’opcode représente la nature de l’instruction alors que les champs permettent de déterminer d’autres informations pertinentes en lien avec l’opcode.</w:t>
+        <w:t xml:space="preserve"> est composée de l’</w:t>
+      </w:r>
+      <w:proofErr w:type="spellStart"/>
+      <w:r>
+        <w:rPr>
+          <w:rFonts w:ascii="Arial" w:hAnsi="Arial" w:cs="Arial"/>
+          <w:sz w:val="24"/>
+          <w:szCs w:val="24"/>
+        </w:rPr>
+        <w:t>opcode</w:t>
+      </w:r>
+      <w:proofErr w:type="spellEnd"/>
+      <w:r>
+        <w:rPr>
+          <w:rFonts w:ascii="Arial" w:hAnsi="Arial" w:cs="Arial"/>
+          <w:sz w:val="24"/>
+          <w:szCs w:val="24"/>
+        </w:rPr>
+        <w:t xml:space="preserve"> </w:t>
+      </w:r>
+      <w:r>
+        <w:rPr>
+          <w:rFonts w:ascii="Arial" w:hAnsi="Arial" w:cs="Arial"/>
+          <w:sz w:val="24"/>
+          <w:szCs w:val="24"/>
+        </w:rPr>
+        <w:t>et de champs servant de paramètres à l’</w:t>
+      </w:r>
+      <w:proofErr w:type="spellStart"/>
+      <w:r>
+        <w:rPr>
+          <w:rFonts w:ascii="Arial" w:hAnsi="Arial" w:cs="Arial"/>
+          <w:sz w:val="24"/>
+          <w:szCs w:val="24"/>
+        </w:rPr>
+        <w:t>opcode</w:t>
+      </w:r>
+      <w:proofErr w:type="spellEnd"/>
+      <w:r>
+        <w:rPr>
+          <w:rFonts w:ascii="Arial" w:hAnsi="Arial" w:cs="Arial"/>
+          <w:sz w:val="24"/>
+          <w:szCs w:val="24"/>
+        </w:rPr>
+        <w:t>. Ainsi, l’</w:t>
+      </w:r>
+      <w:proofErr w:type="spellStart"/>
+      <w:r>
+        <w:rPr>
+          <w:rFonts w:ascii="Arial" w:hAnsi="Arial" w:cs="Arial"/>
+          <w:sz w:val="24"/>
+          <w:szCs w:val="24"/>
+        </w:rPr>
+        <w:t>opcode</w:t>
+      </w:r>
+      <w:proofErr w:type="spellEnd"/>
+      <w:r>
+        <w:rPr>
+          <w:rFonts w:ascii="Arial" w:hAnsi="Arial" w:cs="Arial"/>
+          <w:sz w:val="24"/>
+          <w:szCs w:val="24"/>
+        </w:rPr>
+        <w:t xml:space="preserve"> représente la nature de l’instruction alors que les champs permettent de déterminer d’autres informations pe</w:t>
+      </w:r>
+      <w:r>
+        <w:rPr>
+          <w:rFonts w:ascii="Arial" w:hAnsi="Arial" w:cs="Arial"/>
+          <w:sz w:val="24"/>
+          <w:szCs w:val="24"/>
+        </w:rPr>
+        <w:t>rtinentes en lien avec l’</w:t>
+      </w:r>
+      <w:proofErr w:type="spellStart"/>
+      <w:r>
+        <w:rPr>
+          <w:rFonts w:ascii="Arial" w:hAnsi="Arial" w:cs="Arial"/>
+          <w:sz w:val="24"/>
+          <w:szCs w:val="24"/>
+        </w:rPr>
+        <w:t>opcode</w:t>
+      </w:r>
+      <w:proofErr w:type="spellEnd"/>
+      <w:r>
+        <w:rPr>
+          <w:rFonts w:ascii="Arial" w:hAnsi="Arial" w:cs="Arial"/>
+          <w:sz w:val="24"/>
+          <w:szCs w:val="24"/>
+        </w:rPr>
+        <w:t xml:space="preserve">. Par exemple, pour la chip 8, dont les instructions ont une taille de 16 bits, l’instruction 0x1345 (souvent représenté comme étant 0x1NNN) se décompose ainsi : 0x1 (le </w:t>
+      </w:r>
+      <w:proofErr w:type="spellStart"/>
+      <w:r>
+        <w:rPr>
+          <w:rFonts w:ascii="Arial" w:hAnsi="Arial" w:cs="Arial"/>
+          <w:sz w:val="24"/>
+          <w:szCs w:val="24"/>
+        </w:rPr>
+        <w:t>opcode</w:t>
+      </w:r>
+      <w:proofErr w:type="spellEnd"/>
+      <w:r>
+        <w:rPr>
+          <w:rFonts w:ascii="Arial" w:hAnsi="Arial" w:cs="Arial"/>
+          <w:sz w:val="24"/>
+          <w:szCs w:val="24"/>
+        </w:rPr>
+        <w:t>) 345 (ou NNN, le champ).</w:t>
+      </w:r>
+    </w:p>
+    <w:p>
+      <w:pPr>
+        <w:rPr>
+          <w:rFonts w:ascii="Arial" w:hAnsi="Arial" w:cs="Arial"/>
+          <w:sz w:val="24"/>
+          <w:szCs w:val="24"/>
+        </w:rPr>
+      </w:pPr>
+      <w:r>
+        <w:rPr>
+          <w:rFonts w:ascii="Arial" w:hAnsi="Arial" w:cs="Arial"/>
+          <w:sz w:val="24"/>
+          <w:szCs w:val="24"/>
+        </w:rPr>
+        <w:t xml:space="preserve">La signification et la longueur des champs </w:t>
+      </w:r>
+      <w:proofErr w:type="gramStart"/>
+      <w:r>
+        <w:rPr>
+          <w:rFonts w:ascii="Arial" w:hAnsi="Arial" w:cs="Arial"/>
+          <w:sz w:val="24"/>
+          <w:szCs w:val="24"/>
+        </w:rPr>
+        <w:t>dépend</w:t>
+      </w:r>
+      <w:proofErr w:type="gramEnd"/>
+      <w:r>
+        <w:rPr>
+          <w:rFonts w:ascii="Arial" w:hAnsi="Arial" w:cs="Arial"/>
+          <w:sz w:val="24"/>
+          <w:szCs w:val="24"/>
+        </w:rPr>
+        <w:t xml:space="preserve"> de l’</w:t>
+      </w:r>
+      <w:proofErr w:type="spellStart"/>
+      <w:r>
+        <w:rPr>
+          <w:rFonts w:ascii="Arial" w:hAnsi="Arial" w:cs="Arial"/>
+          <w:sz w:val="24"/>
+          <w:szCs w:val="24"/>
+        </w:rPr>
+        <w:t>opcode</w:t>
+      </w:r>
+      <w:proofErr w:type="spellEnd"/>
+      <w:r>
+        <w:rPr>
+          <w:rFonts w:ascii="Arial" w:hAnsi="Arial" w:cs="Arial"/>
+          <w:sz w:val="24"/>
+          <w:szCs w:val="24"/>
+        </w:rPr>
+        <w:t xml:space="preserve">. La plupart du temps, dans la documentation du processeur ou de la machine virtuelle les </w:t>
+      </w:r>
+      <w:proofErr w:type="spellStart"/>
+      <w:r>
+        <w:rPr>
+          <w:rFonts w:ascii="Arial" w:hAnsi="Arial" w:cs="Arial"/>
+          <w:sz w:val="24"/>
+          <w:szCs w:val="24"/>
+        </w:rPr>
+        <w:t>opcodes</w:t>
+      </w:r>
+      <w:proofErr w:type="spellEnd"/>
+      <w:r>
+        <w:rPr>
+          <w:rFonts w:ascii="Arial" w:hAnsi="Arial" w:cs="Arial"/>
+          <w:sz w:val="24"/>
+          <w:szCs w:val="24"/>
+        </w:rPr>
+        <w:t xml:space="preserve"> sont représentés avec des symboles à la place des champs. Par exemple, pour la chip 8, les symboles suivants sont utilisés : NNN (adresse), NN (constante 8 bits), N (constantes 4 bits), X (identifiant de registre 4 bits</w:t>
+      </w:r>
+      <w:r>
+        <w:rPr>
+          <w:rFonts w:ascii="Arial" w:hAnsi="Arial" w:cs="Arial"/>
+          <w:sz w:val="24"/>
+          <w:szCs w:val="24"/>
+        </w:rPr>
+        <w:t xml:space="preserve">), Y </w:t>
+      </w:r>
+      <w:r>
+        <w:rPr>
+          <w:rFonts w:ascii="Arial" w:hAnsi="Arial" w:cs="Arial"/>
+          <w:sz w:val="24"/>
+          <w:szCs w:val="24"/>
+        </w:rPr>
+        <w:t>(identifiant de registre 4 bits</w:t>
+      </w:r>
+      <w:r>
+        <w:rPr>
+          <w:rFonts w:ascii="Arial" w:hAnsi="Arial" w:cs="Arial"/>
+          <w:sz w:val="24"/>
+          <w:szCs w:val="24"/>
+        </w:rPr>
+        <w:t>).</w:t>
       </w:r>
       <w:bookmarkStart w:id="0" w:name="_GoBack"/>
       <w:bookmarkEnd w:id="0"/>

</xml_diff>

<commit_message>
Finalisation de l'écriture de la présentation
</commit_message>
<xml_diff>
--- a/Travail de recherche.docx
+++ b/Travail de recherche.docx
@@ -45,12 +45,19 @@
         </w:rPr>
         <w:t>e utilise une machine virtuelle, ce qui permet aux programmes chip 8 d’être portable dans la mesure où une machine virtuelle existe pour un système donné. Des interpréteurs chip 8 ont été conçu pour de nombreux systèmes : pour DOS, Windows, mac osx, linux, mais aussi pour la calculatrice graphique HP-48 et même en version site web.</w:t>
       </w:r>
-    </w:p>
-    <w:p>
-      <w:pPr>
-        <w:rPr>
-          <w:rFonts w:ascii="Arial" w:hAnsi="Arial" w:cs="Arial"/>
-          <w:b/>
+      <w:r>
+        <w:rPr>
+          <w:rFonts w:ascii="Arial" w:hAnsi="Arial" w:cs="Arial"/>
+          <w:sz w:val="24"/>
+          <w:szCs w:val="24"/>
+        </w:rPr>
+        <w:t xml:space="preserve"> </w:t>
+      </w:r>
+    </w:p>
+    <w:p>
+      <w:pPr>
+        <w:rPr>
+          <w:rFonts w:ascii="Arial" w:hAnsi="Arial" w:cs="Arial"/>
           <w:sz w:val="28"/>
           <w:szCs w:val="28"/>
         </w:rPr>
@@ -69,331 +76,41 @@
       <w:pPr>
         <w:rPr>
           <w:rFonts w:ascii="Arial" w:hAnsi="Arial" w:cs="Arial"/>
-          <w:b/>
-          <w:sz w:val="28"/>
-          <w:szCs w:val="28"/>
-        </w:rPr>
-      </w:pPr>
-      <w:r>
-        <w:rPr>
-          <w:rFonts w:ascii="Arial" w:hAnsi="Arial" w:cs="Arial"/>
-          <w:b/>
-          <w:sz w:val="28"/>
-          <w:szCs w:val="28"/>
-        </w:rPr>
-        <w:t>Qu’est-ce qu’une machine virtuelle?</w:t>
-      </w:r>
-    </w:p>
-    <w:p>
-      <w:pPr>
-        <w:rPr>
-          <w:rFonts w:ascii="Arial" w:hAnsi="Arial" w:cs="Arial"/>
-          <w:sz w:val="24"/>
-          <w:szCs w:val="28"/>
-        </w:rPr>
-      </w:pPr>
-      <w:r>
-        <w:rPr>
-          <w:rFonts w:ascii="Arial" w:hAnsi="Arial" w:cs="Arial"/>
-          <w:sz w:val="24"/>
-          <w:szCs w:val="28"/>
-        </w:rPr>
-        <w:t xml:space="preserve">Une machine virtuelle est l’équivalent d’un ordinateur normal, mais qui existe seulement virtuellement. Donc, comme un ordinateur normal, il utilise des ressources comme un CPU et de la mémoire, mais sans être rattaché à un périphérique particulier. Cela rend donc la machine virtuelle très portable d’un </w:t>
-      </w:r>
-      <w:r>
-        <w:rPr>
-          <w:rFonts w:ascii="Arial" w:hAnsi="Arial" w:cs="Arial"/>
-          <w:sz w:val="24"/>
-          <w:szCs w:val="28"/>
-        </w:rPr>
-        <w:t>ordinateur</w:t>
-      </w:r>
-      <w:r>
-        <w:rPr>
-          <w:rFonts w:ascii="Arial" w:hAnsi="Arial" w:cs="Arial"/>
-          <w:sz w:val="24"/>
-          <w:szCs w:val="28"/>
-        </w:rPr>
-        <w:t xml:space="preserve"> à un autre puisque, étant virtuelle, elle est facilement déplaçable. Il est également possible d’utiliser un Resource Pool pour donner simplifier encore plus le concept. Une Resource Pool est l’équivalent d’une sorte de boîte qui contient des CPU, de la mémoire, etc. Lorsque l’on créer une machine virtuelle, elle peut simplement utiliser un Resource Pool qui lui assigne les ressources dont elle a </w:t>
-      </w:r>
-      <w:r>
-        <w:rPr>
-          <w:rFonts w:ascii="Arial" w:hAnsi="Arial" w:cs="Arial"/>
-          <w:sz w:val="24"/>
-          <w:szCs w:val="28"/>
-        </w:rPr>
-        <w:t>besoin</w:t>
-      </w:r>
-      <w:r>
-        <w:rPr>
-          <w:rFonts w:ascii="Arial" w:hAnsi="Arial" w:cs="Arial"/>
-          <w:sz w:val="24"/>
-          <w:szCs w:val="28"/>
-        </w:rPr>
-        <w:t xml:space="preserve">. </w:t>
-      </w:r>
-    </w:p>
-    <w:p>
-      <w:pPr>
-        <w:rPr>
-          <w:rFonts w:ascii="Arial" w:hAnsi="Arial" w:cs="Arial"/>
-          <w:sz w:val="24"/>
-          <w:szCs w:val="28"/>
-        </w:rPr>
-      </w:pPr>
-      <w:r>
-        <w:rPr>
-          <w:rFonts w:ascii="Arial" w:hAnsi="Arial" w:cs="Arial"/>
-          <w:sz w:val="24"/>
-          <w:szCs w:val="28"/>
-        </w:rPr>
-        <w:t xml:space="preserve">Dans un ordinateur, </w:t>
-      </w:r>
-      <w:r>
-        <w:rPr>
-          <w:rFonts w:ascii="Arial" w:hAnsi="Arial" w:cs="Arial"/>
-          <w:sz w:val="24"/>
-          <w:szCs w:val="28"/>
-        </w:rPr>
-        <w:t>une</w:t>
-      </w:r>
-      <w:r>
-        <w:rPr>
-          <w:rFonts w:ascii="Arial" w:hAnsi="Arial" w:cs="Arial"/>
-          <w:sz w:val="24"/>
-          <w:szCs w:val="28"/>
-        </w:rPr>
-        <w:t xml:space="preserve"> machine virtuelle </w:t>
-      </w:r>
-      <w:r>
-        <w:rPr>
-          <w:rFonts w:ascii="Arial" w:hAnsi="Arial" w:cs="Arial"/>
-          <w:sz w:val="24"/>
-          <w:szCs w:val="28"/>
-        </w:rPr>
-        <w:t>peut être utilisée pour utiliser</w:t>
-      </w:r>
-      <w:r>
-        <w:rPr>
-          <w:rFonts w:ascii="Arial" w:hAnsi="Arial" w:cs="Arial"/>
-          <w:sz w:val="24"/>
-          <w:szCs w:val="28"/>
-        </w:rPr>
-        <w:t xml:space="preserve"> Linux ou un autre système d’exploitation en même temps que celui déjà présent sur l’ordinateur été qui utilise les </w:t>
-      </w:r>
-      <w:r>
-        <w:rPr>
-          <w:rFonts w:ascii="Arial" w:hAnsi="Arial" w:cs="Arial"/>
-          <w:sz w:val="24"/>
-          <w:szCs w:val="28"/>
-        </w:rPr>
-        <w:t>mêmes</w:t>
-      </w:r>
-      <w:r>
-        <w:rPr>
-          <w:rFonts w:ascii="Arial" w:hAnsi="Arial" w:cs="Arial"/>
-          <w:sz w:val="24"/>
-          <w:szCs w:val="28"/>
-        </w:rPr>
-        <w:t xml:space="preserve"> ressources que celle de l’ordinateur. Dans le cas d’un système plus imposant, une machine virtuelle est littéralement virtuelle : contrairement à celle sur un ordinateur normal, </w:t>
-      </w:r>
-      <w:r>
-        <w:rPr>
-          <w:rFonts w:ascii="Arial" w:hAnsi="Arial" w:cs="Arial"/>
-          <w:sz w:val="24"/>
-          <w:szCs w:val="28"/>
-        </w:rPr>
-        <w:t>où la machine se trouve en fait sur un ordinateur particulier, elle n’existe que grâc</w:t>
-      </w:r>
-      <w:r>
-        <w:rPr>
-          <w:rFonts w:ascii="Arial" w:hAnsi="Arial" w:cs="Arial"/>
-          <w:sz w:val="24"/>
-          <w:szCs w:val="28"/>
-        </w:rPr>
-        <w:t xml:space="preserve">e à des périphériques externes. Toutes les ressources, comme le CPU, la taille de la mémoire, la taille des disques durs, le nombre de </w:t>
-      </w:r>
-      <w:r>
-        <w:rPr>
-          <w:rFonts w:ascii="Arial" w:hAnsi="Arial" w:cs="Arial"/>
-          <w:sz w:val="24"/>
-          <w:szCs w:val="28"/>
-        </w:rPr>
-        <w:t>disques</w:t>
-      </w:r>
-      <w:r>
-        <w:rPr>
-          <w:rFonts w:ascii="Arial" w:hAnsi="Arial" w:cs="Arial"/>
-          <w:sz w:val="24"/>
-          <w:szCs w:val="28"/>
-        </w:rPr>
-        <w:t xml:space="preserve"> </w:t>
-      </w:r>
-      <w:r>
-        <w:rPr>
-          <w:rFonts w:ascii="Arial" w:hAnsi="Arial" w:cs="Arial"/>
-          <w:sz w:val="24"/>
-          <w:szCs w:val="28"/>
-        </w:rPr>
-        <w:t>durs</w:t>
-      </w:r>
-      <w:r>
-        <w:rPr>
-          <w:rFonts w:ascii="Arial" w:hAnsi="Arial" w:cs="Arial"/>
-          <w:sz w:val="24"/>
-          <w:szCs w:val="28"/>
-        </w:rPr>
-        <w:t xml:space="preserve">, les adaptateurs </w:t>
-      </w:r>
-      <w:r>
-        <w:rPr>
-          <w:rFonts w:ascii="Arial" w:hAnsi="Arial" w:cs="Arial"/>
-          <w:sz w:val="24"/>
-          <w:szCs w:val="28"/>
-        </w:rPr>
-        <w:t>réseau</w:t>
-      </w:r>
-      <w:r>
-        <w:rPr>
-          <w:rFonts w:ascii="Arial" w:hAnsi="Arial" w:cs="Arial"/>
-          <w:sz w:val="24"/>
-          <w:szCs w:val="28"/>
-        </w:rPr>
-        <w:t xml:space="preserve">, peuvent donc aisément être </w:t>
-      </w:r>
-      <w:r>
-        <w:rPr>
-          <w:rFonts w:ascii="Arial" w:hAnsi="Arial" w:cs="Arial"/>
-          <w:sz w:val="24"/>
-          <w:szCs w:val="28"/>
-        </w:rPr>
-        <w:t>modifiées</w:t>
-      </w:r>
-      <w:r>
-        <w:rPr>
-          <w:rFonts w:ascii="Arial" w:hAnsi="Arial" w:cs="Arial"/>
-          <w:sz w:val="24"/>
-          <w:szCs w:val="28"/>
-        </w:rPr>
-        <w:t xml:space="preserve"> grâce au fait que la machine n’existe pas concrètement, donc elle peut facilement changer la taille de sa mémoire. En fait, la seule chose qui ne change pas sur une machine virtuelle est l’espace de stockage qu’elle utilise. Il est donc impossible de diminuer l’espace disque utilisé dans un datastore, mais il est bien évident que l’on peut toujours l’</w:t>
-      </w:r>
-      <w:r>
-        <w:rPr>
-          <w:rFonts w:ascii="Arial" w:hAnsi="Arial" w:cs="Arial"/>
-          <w:sz w:val="24"/>
-          <w:szCs w:val="28"/>
-        </w:rPr>
-        <w:t>augmenter. Également, elle peut toujours changer de datastore n’importe quand. Grâce à ses principes, il devient donc relativement aisé d’effectuer le déplacement d’une machine virtuelle d’un serveur à Québec vers un à Montréal.</w:t>
-      </w:r>
-    </w:p>
-    <w:p>
-      <w:pPr>
-        <w:rPr>
-          <w:rFonts w:ascii="Arial" w:hAnsi="Arial" w:cs="Arial"/>
-          <w:b/>
-          <w:sz w:val="28"/>
-          <w:szCs w:val="28"/>
-        </w:rPr>
-      </w:pPr>
-      <w:r>
-        <w:rPr>
-          <w:rFonts w:ascii="Arial" w:hAnsi="Arial" w:cs="Arial"/>
-          <w:b/>
-          <w:sz w:val="28"/>
-          <w:szCs w:val="28"/>
-        </w:rPr>
-        <w:t>Comment fonctionne un programme chip 8?</w:t>
-      </w:r>
-    </w:p>
-    <w:p>
-      <w:pPr>
-        <w:rPr>
-          <w:rFonts w:ascii="Arial" w:hAnsi="Arial" w:cs="Arial"/>
-          <w:sz w:val="24"/>
-          <w:szCs w:val="24"/>
-        </w:rPr>
-      </w:pPr>
-      <w:r>
-        <w:rPr>
-          <w:rFonts w:ascii="Arial" w:hAnsi="Arial" w:cs="Arial"/>
-          <w:sz w:val="24"/>
-          <w:szCs w:val="24"/>
-        </w:rPr>
-        <w:t xml:space="preserve">Un programme chip 8, ou tout autre programme compilé en général, est composé d’instructions de base spécifique au processeur qui doit les lires. Les </w:t>
-      </w:r>
-      <w:r>
-        <w:rPr>
-          <w:rFonts w:ascii="Arial" w:hAnsi="Arial" w:cs="Arial"/>
-          <w:sz w:val="24"/>
-          <w:szCs w:val="24"/>
-        </w:rPr>
-        <w:lastRenderedPageBreak/>
-        <w:t>instructions peuvent êt</w:t>
-      </w:r>
-      <w:r>
-        <w:rPr>
-          <w:rFonts w:ascii="Arial" w:hAnsi="Arial" w:cs="Arial"/>
-          <w:sz w:val="24"/>
-          <w:szCs w:val="24"/>
-        </w:rPr>
-        <w:t>re de taille fixe, comme pour la</w:t>
-      </w:r>
-      <w:r>
-        <w:rPr>
-          <w:rFonts w:ascii="Arial" w:hAnsi="Arial" w:cs="Arial"/>
-          <w:sz w:val="24"/>
-          <w:szCs w:val="24"/>
-        </w:rPr>
-        <w:t xml:space="preserve"> chip 8 ou l’architecture de processeur ARM, ou de taille variable, comme l’architecture de processeur x86. Chaque </w:t>
-      </w:r>
-      <w:r>
-        <w:rPr>
-          <w:rFonts w:ascii="Arial" w:hAnsi="Arial" w:cs="Arial"/>
-          <w:sz w:val="24"/>
-          <w:szCs w:val="24"/>
-        </w:rPr>
-        <w:t>instruction</w:t>
-      </w:r>
-      <w:r>
-        <w:rPr>
-          <w:rFonts w:ascii="Arial" w:hAnsi="Arial" w:cs="Arial"/>
-          <w:sz w:val="24"/>
-          <w:szCs w:val="24"/>
-        </w:rPr>
-        <w:t xml:space="preserve"> est composée de l’opcode </w:t>
-      </w:r>
-      <w:r>
-        <w:rPr>
-          <w:rFonts w:ascii="Arial" w:hAnsi="Arial" w:cs="Arial"/>
-          <w:sz w:val="24"/>
-          <w:szCs w:val="24"/>
-        </w:rPr>
-        <w:t>et de champs servant de paramètres à l’opcode. Ainsi, l’opcode représente la nature de l’instruction alors que les champs permettent de déterminer d’autres informations pe</w:t>
-      </w:r>
-      <w:r>
-        <w:rPr>
-          <w:rFonts w:ascii="Arial" w:hAnsi="Arial" w:cs="Arial"/>
-          <w:sz w:val="24"/>
-          <w:szCs w:val="24"/>
-        </w:rPr>
-        <w:t>rtinentes en lien avec l’opcode. Par exemple, pour la chip 8, dont les instructions ont une taille de 16 bits, l’instruction 0x1345 (souvent représenté comme étant 0x1NNN) se décompose ainsi : 0x1 (le opcode) 345 (ou NNN, le champ).</w:t>
-      </w:r>
-    </w:p>
-    <w:p>
-      <w:pPr>
-        <w:rPr>
-          <w:rFonts w:ascii="Arial" w:hAnsi="Arial" w:cs="Arial"/>
-          <w:sz w:val="24"/>
-          <w:szCs w:val="24"/>
-        </w:rPr>
-      </w:pPr>
-      <w:r>
-        <w:rPr>
-          <w:rFonts w:ascii="Arial" w:hAnsi="Arial" w:cs="Arial"/>
-          <w:sz w:val="24"/>
-          <w:szCs w:val="24"/>
-        </w:rPr>
-        <w:t xml:space="preserve">La signification et la longueur des champs </w:t>
+          <w:sz w:val="28"/>
+          <w:szCs w:val="28"/>
+        </w:rPr>
+      </w:pPr>
+      <w:r>
+        <w:rPr>
+          <w:rFonts w:ascii="Arial" w:hAnsi="Arial" w:cs="Arial"/>
+          <w:sz w:val="24"/>
+          <w:szCs w:val="24"/>
+        </w:rPr>
+        <w:t>Un émulateur est un pro</w:t>
+      </w:r>
+      <w:r>
+        <w:rPr>
+          <w:rFonts w:ascii="Arial" w:hAnsi="Arial" w:cs="Arial"/>
+          <w:sz w:val="24"/>
+          <w:szCs w:val="24"/>
+        </w:rPr>
+        <w:t xml:space="preserve">gramme imitant le fonctionnement </w:t>
+      </w:r>
+      <w:r>
+        <w:rPr>
+          <w:rFonts w:ascii="Arial" w:hAnsi="Arial" w:cs="Arial"/>
+          <w:sz w:val="24"/>
+          <w:szCs w:val="24"/>
+        </w:rPr>
+        <w:t xml:space="preserve">physique d’un </w:t>
+      </w:r>
+      <w:r>
+        <w:rPr>
+          <w:rFonts w:ascii="Arial" w:hAnsi="Arial" w:cs="Arial"/>
+          <w:sz w:val="24"/>
+          <w:szCs w:val="24"/>
+        </w:rPr>
+        <w:t xml:space="preserve">dispositif matériel. Plus un émulateur imite fidèlement le comportement du matériel émulé, plus les programmes </w:t>
       </w:r>
       <w:bookmarkStart w:id="0" w:name="_GoBack"/>
       <w:bookmarkEnd w:id="0"/>
@@ -403,6 +120,687 @@
           <w:sz w:val="24"/>
           <w:szCs w:val="24"/>
         </w:rPr>
+        <w:t xml:space="preserve">vont s’exécuter de façon similaire </w:t>
+      </w:r>
+      <w:r>
+        <w:rPr>
+          <w:rFonts w:ascii="Arial" w:hAnsi="Arial" w:cs="Arial"/>
+          <w:sz w:val="24"/>
+          <w:szCs w:val="24"/>
+        </w:rPr>
+        <w:t>à ce que donnerait une machine réelle.</w:t>
+      </w:r>
+    </w:p>
+    <w:p>
+      <w:pPr>
+        <w:rPr>
+          <w:rFonts w:ascii="Arial" w:hAnsi="Arial" w:cs="Arial"/>
+          <w:b/>
+          <w:sz w:val="28"/>
+          <w:szCs w:val="28"/>
+        </w:rPr>
+      </w:pPr>
+      <w:r>
+        <w:rPr>
+          <w:rFonts w:ascii="Arial" w:hAnsi="Arial" w:cs="Arial"/>
+          <w:b/>
+          <w:sz w:val="28"/>
+          <w:szCs w:val="28"/>
+        </w:rPr>
+        <w:t>Qu’est-ce qu’une machine virtuelle?</w:t>
+      </w:r>
+    </w:p>
+    <w:p>
+      <w:pPr>
+        <w:rPr>
+          <w:rFonts w:ascii="Arial" w:hAnsi="Arial" w:cs="Arial"/>
+          <w:sz w:val="24"/>
+          <w:szCs w:val="28"/>
+        </w:rPr>
+      </w:pPr>
+      <w:r>
+        <w:rPr>
+          <w:rFonts w:ascii="Arial" w:hAnsi="Arial" w:cs="Arial"/>
+          <w:sz w:val="24"/>
+          <w:szCs w:val="28"/>
+        </w:rPr>
+        <w:t xml:space="preserve">Une machine virtuelle est l’équivalent d’un ordinateur normal, mais qui existe seulement virtuellement. Donc, comme un ordinateur normal, il utilise des ressources comme un CPU et de la mémoire, mais sans être rattaché à un périphérique particulier. Cela rend donc la machine virtuelle très portable d’un </w:t>
+      </w:r>
+      <w:r>
+        <w:rPr>
+          <w:rFonts w:ascii="Arial" w:hAnsi="Arial" w:cs="Arial"/>
+          <w:sz w:val="24"/>
+          <w:szCs w:val="28"/>
+        </w:rPr>
+        <w:t>ordinateur</w:t>
+      </w:r>
+      <w:r>
+        <w:rPr>
+          <w:rFonts w:ascii="Arial" w:hAnsi="Arial" w:cs="Arial"/>
+          <w:sz w:val="24"/>
+          <w:szCs w:val="28"/>
+        </w:rPr>
+        <w:t xml:space="preserve"> à un autre puisque, étant virtuelle, elle est facilement déplaçable. Il est également possible d’utiliser un Resource Pool pour donner simplifier encore plus le concept. Une Resource Pool est l’équivalent d’une sorte de boîte qui contient des CPU, de la mémoire, etc. Lorsque l’on créer une machine virtuelle, elle peut simplement utiliser un Resource Pool qui lui assigne les ressources dont elle a </w:t>
+      </w:r>
+      <w:r>
+        <w:rPr>
+          <w:rFonts w:ascii="Arial" w:hAnsi="Arial" w:cs="Arial"/>
+          <w:sz w:val="24"/>
+          <w:szCs w:val="28"/>
+        </w:rPr>
+        <w:t>besoin</w:t>
+      </w:r>
+      <w:r>
+        <w:rPr>
+          <w:rFonts w:ascii="Arial" w:hAnsi="Arial" w:cs="Arial"/>
+          <w:sz w:val="24"/>
+          <w:szCs w:val="28"/>
+        </w:rPr>
+        <w:t xml:space="preserve">. </w:t>
+      </w:r>
+    </w:p>
+    <w:p>
+      <w:pPr>
+        <w:rPr>
+          <w:rFonts w:ascii="Arial" w:hAnsi="Arial" w:cs="Arial"/>
+          <w:sz w:val="24"/>
+          <w:szCs w:val="28"/>
+        </w:rPr>
+      </w:pPr>
+      <w:r>
+        <w:rPr>
+          <w:rFonts w:ascii="Arial" w:hAnsi="Arial" w:cs="Arial"/>
+          <w:sz w:val="24"/>
+          <w:szCs w:val="28"/>
+        </w:rPr>
+        <w:t xml:space="preserve">Dans un ordinateur, </w:t>
+      </w:r>
+      <w:r>
+        <w:rPr>
+          <w:rFonts w:ascii="Arial" w:hAnsi="Arial" w:cs="Arial"/>
+          <w:sz w:val="24"/>
+          <w:szCs w:val="28"/>
+        </w:rPr>
+        <w:t>une</w:t>
+      </w:r>
+      <w:r>
+        <w:rPr>
+          <w:rFonts w:ascii="Arial" w:hAnsi="Arial" w:cs="Arial"/>
+          <w:sz w:val="24"/>
+          <w:szCs w:val="28"/>
+        </w:rPr>
+        <w:t xml:space="preserve"> machine virtuelle </w:t>
+      </w:r>
+      <w:r>
+        <w:rPr>
+          <w:rFonts w:ascii="Arial" w:hAnsi="Arial" w:cs="Arial"/>
+          <w:sz w:val="24"/>
+          <w:szCs w:val="28"/>
+        </w:rPr>
+        <w:t>peut être utilisée pour utiliser</w:t>
+      </w:r>
+      <w:r>
+        <w:rPr>
+          <w:rFonts w:ascii="Arial" w:hAnsi="Arial" w:cs="Arial"/>
+          <w:sz w:val="24"/>
+          <w:szCs w:val="28"/>
+        </w:rPr>
+        <w:t xml:space="preserve"> Linux ou un autre système d’exploitation en même temps que celui déjà présent sur l’ordinateur été qui utilise les </w:t>
+      </w:r>
+      <w:r>
+        <w:rPr>
+          <w:rFonts w:ascii="Arial" w:hAnsi="Arial" w:cs="Arial"/>
+          <w:sz w:val="24"/>
+          <w:szCs w:val="28"/>
+        </w:rPr>
+        <w:t>mêmes</w:t>
+      </w:r>
+      <w:r>
+        <w:rPr>
+          <w:rFonts w:ascii="Arial" w:hAnsi="Arial" w:cs="Arial"/>
+          <w:sz w:val="24"/>
+          <w:szCs w:val="28"/>
+        </w:rPr>
+        <w:t xml:space="preserve"> ressources que celle de l’ordinateur. Dans le cas d’un système plus imposant, une machine virtuelle est littéralement virtuelle : contrairement à celle sur un ordinateur normal, </w:t>
+      </w:r>
+      <w:r>
+        <w:rPr>
+          <w:rFonts w:ascii="Arial" w:hAnsi="Arial" w:cs="Arial"/>
+          <w:sz w:val="24"/>
+          <w:szCs w:val="28"/>
+        </w:rPr>
+        <w:t>où la machine se trouve en fait sur un ordinateur particulier, elle n’existe que grâc</w:t>
+      </w:r>
+      <w:r>
+        <w:rPr>
+          <w:rFonts w:ascii="Arial" w:hAnsi="Arial" w:cs="Arial"/>
+          <w:sz w:val="24"/>
+          <w:szCs w:val="28"/>
+        </w:rPr>
+        <w:t xml:space="preserve">e à des périphériques externes. Toutes les ressources, comme le CPU, la taille de la mémoire, la taille des disques durs, le nombre de </w:t>
+      </w:r>
+      <w:r>
+        <w:rPr>
+          <w:rFonts w:ascii="Arial" w:hAnsi="Arial" w:cs="Arial"/>
+          <w:sz w:val="24"/>
+          <w:szCs w:val="28"/>
+        </w:rPr>
+        <w:t>disques</w:t>
+      </w:r>
+      <w:r>
+        <w:rPr>
+          <w:rFonts w:ascii="Arial" w:hAnsi="Arial" w:cs="Arial"/>
+          <w:sz w:val="24"/>
+          <w:szCs w:val="28"/>
+        </w:rPr>
+        <w:t xml:space="preserve"> </w:t>
+      </w:r>
+      <w:r>
+        <w:rPr>
+          <w:rFonts w:ascii="Arial" w:hAnsi="Arial" w:cs="Arial"/>
+          <w:sz w:val="24"/>
+          <w:szCs w:val="28"/>
+        </w:rPr>
+        <w:t>durs</w:t>
+      </w:r>
+      <w:r>
+        <w:rPr>
+          <w:rFonts w:ascii="Arial" w:hAnsi="Arial" w:cs="Arial"/>
+          <w:sz w:val="24"/>
+          <w:szCs w:val="28"/>
+        </w:rPr>
+        <w:t xml:space="preserve">, les adaptateurs </w:t>
+      </w:r>
+      <w:r>
+        <w:rPr>
+          <w:rFonts w:ascii="Arial" w:hAnsi="Arial" w:cs="Arial"/>
+          <w:sz w:val="24"/>
+          <w:szCs w:val="28"/>
+        </w:rPr>
+        <w:t>réseau</w:t>
+      </w:r>
+      <w:r>
+        <w:rPr>
+          <w:rFonts w:ascii="Arial" w:hAnsi="Arial" w:cs="Arial"/>
+          <w:sz w:val="24"/>
+          <w:szCs w:val="28"/>
+        </w:rPr>
+        <w:t xml:space="preserve">, peuvent donc aisément être </w:t>
+      </w:r>
+      <w:r>
+        <w:rPr>
+          <w:rFonts w:ascii="Arial" w:hAnsi="Arial" w:cs="Arial"/>
+          <w:sz w:val="24"/>
+          <w:szCs w:val="28"/>
+        </w:rPr>
+        <w:t>modifiées</w:t>
+      </w:r>
+      <w:r>
+        <w:rPr>
+          <w:rFonts w:ascii="Arial" w:hAnsi="Arial" w:cs="Arial"/>
+          <w:sz w:val="24"/>
+          <w:szCs w:val="28"/>
+        </w:rPr>
+        <w:t xml:space="preserve"> grâce au fait que la machine n’existe pas concrètement, donc elle peut facilement changer la taille de sa mémoire. En fait, la seule chose qui ne change pas sur une machine virtuelle est l’espace de stockage qu’elle utilise. Il est donc impossible de diminuer l’espace disque utilisé dans un datastore, mais il est bien évident que l’on peut toujours l’</w:t>
+      </w:r>
+      <w:r>
+        <w:rPr>
+          <w:rFonts w:ascii="Arial" w:hAnsi="Arial" w:cs="Arial"/>
+          <w:sz w:val="24"/>
+          <w:szCs w:val="28"/>
+        </w:rPr>
+        <w:t xml:space="preserve">augmenter. Également, elle peut toujours changer de datastore n’importe quand. Grâce à </w:t>
+      </w:r>
+      <w:r>
+        <w:rPr>
+          <w:rFonts w:ascii="Arial" w:hAnsi="Arial" w:cs="Arial"/>
+          <w:sz w:val="24"/>
+          <w:szCs w:val="28"/>
+        </w:rPr>
+        <w:lastRenderedPageBreak/>
+        <w:t>ses principes, il devient donc relativement aisé d’effectuer le déplacement d’une machine virtuelle d’un serveur à Québec vers un à Montréal.</w:t>
+      </w:r>
+    </w:p>
+    <w:p>
+      <w:pPr>
+        <w:rPr>
+          <w:rFonts w:ascii="Arial" w:hAnsi="Arial" w:cs="Arial"/>
+          <w:sz w:val="24"/>
+          <w:szCs w:val="28"/>
+        </w:rPr>
+      </w:pPr>
+      <w:r>
+        <w:rPr>
+          <w:rFonts w:ascii="Arial" w:hAnsi="Arial" w:cs="Arial"/>
+          <w:sz w:val="24"/>
+          <w:szCs w:val="28"/>
+        </w:rPr>
+        <w:t xml:space="preserve">Une machine virtuelle peut donc être comparée à un émulateur puisque, comme ce dernier, la machine virtuelle </w:t>
+      </w:r>
+      <w:r>
+        <w:rPr>
+          <w:rFonts w:ascii="Arial" w:hAnsi="Arial" w:cs="Arial"/>
+          <w:sz w:val="24"/>
+          <w:szCs w:val="28"/>
+        </w:rPr>
+        <w:t>va</w:t>
+      </w:r>
+      <w:r>
+        <w:rPr>
+          <w:rFonts w:ascii="Arial" w:hAnsi="Arial" w:cs="Arial"/>
+          <w:sz w:val="24"/>
+          <w:szCs w:val="28"/>
+        </w:rPr>
+        <w:t xml:space="preserve"> </w:t>
+      </w:r>
+      <w:r>
+        <w:rPr>
+          <w:rFonts w:ascii="Arial" w:hAnsi="Arial" w:cs="Arial"/>
+          <w:sz w:val="24"/>
+          <w:szCs w:val="28"/>
+        </w:rPr>
+        <w:t>imiter</w:t>
+      </w:r>
+      <w:r>
+        <w:rPr>
+          <w:rFonts w:ascii="Arial" w:hAnsi="Arial" w:cs="Arial"/>
+          <w:sz w:val="24"/>
+          <w:szCs w:val="28"/>
+        </w:rPr>
+        <w:t xml:space="preserve"> le comportement physique d’une machine réelle.</w:t>
+      </w:r>
+    </w:p>
+    <w:p>
+      <w:pPr>
+        <w:rPr>
+          <w:rFonts w:ascii="Arial" w:hAnsi="Arial" w:cs="Arial"/>
+          <w:b/>
+          <w:sz w:val="28"/>
+          <w:szCs w:val="28"/>
+        </w:rPr>
+      </w:pPr>
+      <w:r>
+        <w:rPr>
+          <w:rFonts w:ascii="Arial" w:hAnsi="Arial" w:cs="Arial"/>
+          <w:b/>
+          <w:sz w:val="28"/>
+          <w:szCs w:val="28"/>
+        </w:rPr>
+        <w:t>Qu’est-ce qu’une machine virtuelle chip 8 émule?</w:t>
+      </w:r>
+    </w:p>
+    <w:p>
+      <w:pPr>
+        <w:rPr>
+          <w:rFonts w:ascii="Arial" w:hAnsi="Arial" w:cs="Arial"/>
+          <w:sz w:val="24"/>
+          <w:szCs w:val="28"/>
+        </w:rPr>
+      </w:pPr>
+      <w:r>
+        <w:rPr>
+          <w:rFonts w:ascii="Arial" w:hAnsi="Arial" w:cs="Arial"/>
+          <w:sz w:val="24"/>
+          <w:szCs w:val="28"/>
+        </w:rPr>
+        <w:t xml:space="preserve">La chip 8 est communément représenté comme une machine virtuelle possédant une mémoire vive de 4096 octets, </w:t>
+      </w:r>
+      <w:r>
+        <w:rPr>
+          <w:rFonts w:ascii="Arial" w:hAnsi="Arial" w:cs="Arial"/>
+          <w:sz w:val="24"/>
+          <w:szCs w:val="28"/>
+        </w:rPr>
+        <w:t>16</w:t>
+      </w:r>
+      <w:r>
+        <w:rPr>
+          <w:rFonts w:ascii="Arial" w:hAnsi="Arial" w:cs="Arial"/>
+          <w:sz w:val="24"/>
+          <w:szCs w:val="28"/>
+        </w:rPr>
+        <w:t xml:space="preserve"> registres de données de 8 bits, un registre d’adresse de 16 bits</w:t>
+      </w:r>
+      <w:r>
+        <w:rPr>
+          <w:rFonts w:ascii="Arial" w:hAnsi="Arial" w:cs="Arial"/>
+          <w:sz w:val="24"/>
+          <w:szCs w:val="28"/>
+        </w:rPr>
+        <w:t xml:space="preserve"> (I)</w:t>
+      </w:r>
+      <w:r>
+        <w:rPr>
+          <w:rFonts w:ascii="Arial" w:hAnsi="Arial" w:cs="Arial"/>
+          <w:sz w:val="24"/>
+          <w:szCs w:val="28"/>
+        </w:rPr>
+        <w:t xml:space="preserve">, un registre </w:t>
+      </w:r>
+      <w:r>
+        <w:rPr>
+          <w:rFonts w:ascii="Arial" w:hAnsi="Arial" w:cs="Arial"/>
+          <w:sz w:val="24"/>
+          <w:szCs w:val="28"/>
+        </w:rPr>
+        <w:t xml:space="preserve">pointeur d’instructions (PC) de 16 bits, un registre pointeur de pile de 8 bits, un clavier hexadécimal à 16 touches, un écran monochrome </w:t>
+      </w:r>
+      <w:r>
+        <w:rPr>
+          <w:rFonts w:ascii="Arial" w:hAnsi="Arial" w:cs="Arial"/>
+          <w:sz w:val="24"/>
+          <w:szCs w:val="24"/>
+        </w:rPr>
+        <w:t>de</w:t>
+      </w:r>
+      <w:r>
+        <w:rPr>
+          <w:rFonts w:ascii="Arial" w:hAnsi="Arial" w:cs="Arial"/>
+          <w:color w:val="252525"/>
+          <w:sz w:val="24"/>
+          <w:szCs w:val="24"/>
+          <w:shd w:val="clear" w:color="auto" w:fill="FFFFFF"/>
+        </w:rPr>
+        <w:t xml:space="preserve"> </w:t>
+      </w:r>
+      <w:r>
+        <w:rPr>
+          <w:rFonts w:ascii="Arial" w:hAnsi="Arial" w:cs="Arial"/>
+          <w:color w:val="252525"/>
+          <w:sz w:val="24"/>
+          <w:szCs w:val="24"/>
+          <w:shd w:val="clear" w:color="auto" w:fill="FFFFFF"/>
+        </w:rPr>
+        <w:t xml:space="preserve">64 par </w:t>
+      </w:r>
+      <w:r>
+        <w:rPr>
+          <w:rFonts w:ascii="Arial" w:hAnsi="Arial" w:cs="Arial"/>
+          <w:color w:val="252525"/>
+          <w:sz w:val="24"/>
+          <w:szCs w:val="24"/>
+          <w:shd w:val="clear" w:color="auto" w:fill="FFFFFF"/>
+        </w:rPr>
+        <w:t>32 pixels</w:t>
+      </w:r>
+      <w:r>
+        <w:rPr>
+          <w:rFonts w:ascii="Arial" w:hAnsi="Arial" w:cs="Arial"/>
+          <w:color w:val="252525"/>
+          <w:sz w:val="24"/>
+          <w:szCs w:val="24"/>
+          <w:shd w:val="clear" w:color="auto" w:fill="FFFFFF"/>
+        </w:rPr>
+        <w:t xml:space="preserve">, un minuteur de délai et un minuteur de son. </w:t>
+      </w:r>
+      <w:r>
+        <w:rPr>
+          <w:rFonts w:ascii="Arial" w:hAnsi="Arial" w:cs="Arial"/>
+          <w:color w:val="252525"/>
+          <w:sz w:val="24"/>
+          <w:szCs w:val="24"/>
+          <w:shd w:val="clear" w:color="auto" w:fill="FFFFFF"/>
+        </w:rPr>
+        <w:t>Les deux minuteurs sont décrémenté à une vitesse de 60 Hz.</w:t>
+      </w:r>
+    </w:p>
+    <w:p>
+      <w:pPr>
+        <w:rPr>
+          <w:rFonts w:ascii="Arial" w:hAnsi="Arial" w:cs="Arial"/>
+          <w:b/>
+          <w:sz w:val="28"/>
+          <w:szCs w:val="28"/>
+        </w:rPr>
+      </w:pPr>
+      <w:r>
+        <w:rPr>
+          <w:rFonts w:ascii="Arial" w:hAnsi="Arial" w:cs="Arial"/>
+          <w:b/>
+          <w:sz w:val="28"/>
+          <w:szCs w:val="28"/>
+        </w:rPr>
+        <w:t>Qu’est-ce qu’un</w:t>
+      </w:r>
+      <w:r>
+        <w:rPr>
+          <w:rFonts w:ascii="Arial" w:hAnsi="Arial" w:cs="Arial"/>
+          <w:b/>
+          <w:sz w:val="28"/>
+          <w:szCs w:val="28"/>
+        </w:rPr>
+        <w:t xml:space="preserve"> registre</w:t>
+      </w:r>
+      <w:r>
+        <w:rPr>
+          <w:rFonts w:ascii="Arial" w:hAnsi="Arial" w:cs="Arial"/>
+          <w:b/>
+          <w:sz w:val="28"/>
+          <w:szCs w:val="28"/>
+        </w:rPr>
+        <w:t>?</w:t>
+      </w:r>
+    </w:p>
+    <w:p>
+      <w:pPr>
+        <w:rPr>
+          <w:rFonts w:ascii="Arial" w:hAnsi="Arial" w:cs="Arial"/>
+          <w:sz w:val="24"/>
+          <w:szCs w:val="28"/>
+        </w:rPr>
+      </w:pPr>
+      <w:r>
+        <w:rPr>
+          <w:rFonts w:ascii="Arial" w:hAnsi="Arial" w:cs="Arial"/>
+          <w:sz w:val="24"/>
+          <w:szCs w:val="28"/>
+        </w:rPr>
+        <w:t xml:space="preserve">Un registre est une petite mémoire de quelques octets faisant partie du processeur servant </w:t>
+      </w:r>
+      <w:r>
+        <w:rPr>
+          <w:rFonts w:ascii="Arial" w:hAnsi="Arial" w:cs="Arial"/>
+          <w:sz w:val="24"/>
+          <w:szCs w:val="28"/>
+        </w:rPr>
+        <w:t xml:space="preserve">à faire </w:t>
+      </w:r>
+      <w:r>
+        <w:rPr>
+          <w:rFonts w:ascii="Arial" w:hAnsi="Arial" w:cs="Arial"/>
+          <w:sz w:val="24"/>
+          <w:szCs w:val="28"/>
+        </w:rPr>
+        <w:t>transiter</w:t>
+      </w:r>
+      <w:r>
+        <w:rPr>
+          <w:rFonts w:ascii="Arial" w:hAnsi="Arial" w:cs="Arial"/>
+          <w:sz w:val="24"/>
+          <w:szCs w:val="28"/>
+        </w:rPr>
+        <w:t xml:space="preserve"> des données en passe d’être traitées.</w:t>
+      </w:r>
+    </w:p>
+    <w:p>
+      <w:pPr>
+        <w:rPr>
+          <w:rFonts w:ascii="Arial" w:hAnsi="Arial" w:cs="Arial"/>
+          <w:b/>
+          <w:sz w:val="28"/>
+          <w:szCs w:val="28"/>
+        </w:rPr>
+      </w:pPr>
+      <w:r>
+        <w:rPr>
+          <w:rFonts w:ascii="Arial" w:hAnsi="Arial" w:cs="Arial"/>
+          <w:b/>
+          <w:sz w:val="28"/>
+          <w:szCs w:val="28"/>
+        </w:rPr>
+        <w:t>De quoi est composé</w:t>
+      </w:r>
+      <w:r>
+        <w:rPr>
+          <w:rFonts w:ascii="Arial" w:hAnsi="Arial" w:cs="Arial"/>
+          <w:b/>
+          <w:sz w:val="28"/>
+          <w:szCs w:val="28"/>
+        </w:rPr>
+        <w:t xml:space="preserve"> un programme chip 8?</w:t>
+      </w:r>
+    </w:p>
+    <w:p>
+      <w:pPr>
+        <w:rPr>
+          <w:rFonts w:ascii="Arial" w:hAnsi="Arial" w:cs="Arial"/>
+          <w:sz w:val="24"/>
+          <w:szCs w:val="24"/>
+        </w:rPr>
+      </w:pPr>
+      <w:r>
+        <w:rPr>
+          <w:rFonts w:ascii="Arial" w:hAnsi="Arial" w:cs="Arial"/>
+          <w:sz w:val="24"/>
+          <w:szCs w:val="24"/>
+        </w:rPr>
+        <w:t>Un programme chip 8, ou tout autre programme compilé en général, est composé d’instructions de base spécifique au processeur qui doit les lires. Les instructions peuvent êt</w:t>
+      </w:r>
+      <w:r>
+        <w:rPr>
+          <w:rFonts w:ascii="Arial" w:hAnsi="Arial" w:cs="Arial"/>
+          <w:sz w:val="24"/>
+          <w:szCs w:val="24"/>
+        </w:rPr>
+        <w:t>re de taille fixe, comme pour la</w:t>
+      </w:r>
+      <w:r>
+        <w:rPr>
+          <w:rFonts w:ascii="Arial" w:hAnsi="Arial" w:cs="Arial"/>
+          <w:sz w:val="24"/>
+          <w:szCs w:val="24"/>
+        </w:rPr>
+        <w:t xml:space="preserve"> chip 8 ou l’architecture de processeur ARM, ou de taille variable, comme l’architecture de processeur x86. Chaque </w:t>
+      </w:r>
+      <w:r>
+        <w:rPr>
+          <w:rFonts w:ascii="Arial" w:hAnsi="Arial" w:cs="Arial"/>
+          <w:sz w:val="24"/>
+          <w:szCs w:val="24"/>
+        </w:rPr>
+        <w:t>instruction</w:t>
+      </w:r>
+      <w:r>
+        <w:rPr>
+          <w:rFonts w:ascii="Arial" w:hAnsi="Arial" w:cs="Arial"/>
+          <w:sz w:val="24"/>
+          <w:szCs w:val="24"/>
+        </w:rPr>
+        <w:t xml:space="preserve"> est composée de l’opcode </w:t>
+      </w:r>
+      <w:r>
+        <w:rPr>
+          <w:rFonts w:ascii="Arial" w:hAnsi="Arial" w:cs="Arial"/>
+          <w:sz w:val="24"/>
+          <w:szCs w:val="24"/>
+        </w:rPr>
+        <w:t xml:space="preserve">et de champs </w:t>
+      </w:r>
+      <w:r>
+        <w:rPr>
+          <w:rFonts w:ascii="Arial" w:hAnsi="Arial" w:cs="Arial"/>
+          <w:sz w:val="24"/>
+          <w:szCs w:val="24"/>
+        </w:rPr>
+        <w:t xml:space="preserve">appelé opérandes </w:t>
+      </w:r>
+      <w:r>
+        <w:rPr>
+          <w:rFonts w:ascii="Arial" w:hAnsi="Arial" w:cs="Arial"/>
+          <w:sz w:val="24"/>
+          <w:szCs w:val="24"/>
+        </w:rPr>
+        <w:t xml:space="preserve">servant de paramètres à l’opcode. Ainsi, l’opcode représente la nature </w:t>
+      </w:r>
+      <w:r>
+        <w:rPr>
+          <w:rFonts w:ascii="Arial" w:hAnsi="Arial" w:cs="Arial"/>
+          <w:sz w:val="24"/>
+          <w:szCs w:val="24"/>
+        </w:rPr>
+        <w:t>de l’instruction alors que les opérandes</w:t>
+      </w:r>
+      <w:r>
+        <w:rPr>
+          <w:rFonts w:ascii="Arial" w:hAnsi="Arial" w:cs="Arial"/>
+          <w:sz w:val="24"/>
+          <w:szCs w:val="24"/>
+        </w:rPr>
+        <w:t xml:space="preserve"> permettent de déterminer d’autres informations pe</w:t>
+      </w:r>
+      <w:r>
+        <w:rPr>
+          <w:rFonts w:ascii="Arial" w:hAnsi="Arial" w:cs="Arial"/>
+          <w:sz w:val="24"/>
+          <w:szCs w:val="24"/>
+        </w:rPr>
+        <w:t xml:space="preserve">rtinentes en lien avec l’opcode. Par exemple, pour la chip 8, dont les instructions ont une taille de 16 bits, l’instruction 0x1345 (souvent représenté comme étant 0x1NNN) se décompose ainsi : 0x1 (le opcode) 345 (ou NNN, </w:t>
+      </w:r>
+      <w:r>
+        <w:rPr>
+          <w:rFonts w:ascii="Arial" w:hAnsi="Arial" w:cs="Arial"/>
+          <w:sz w:val="24"/>
+          <w:szCs w:val="24"/>
+        </w:rPr>
+        <w:t>un opérande</w:t>
+      </w:r>
+      <w:r>
+        <w:rPr>
+          <w:rFonts w:ascii="Arial" w:hAnsi="Arial" w:cs="Arial"/>
+          <w:sz w:val="24"/>
+          <w:szCs w:val="24"/>
+        </w:rPr>
+        <w:t>).</w:t>
+      </w:r>
+    </w:p>
+    <w:p>
+      <w:pPr>
+        <w:rPr>
+          <w:rFonts w:ascii="Arial" w:hAnsi="Arial" w:cs="Arial"/>
+          <w:sz w:val="24"/>
+          <w:szCs w:val="24"/>
+        </w:rPr>
+      </w:pPr>
+      <w:r>
+        <w:rPr>
+          <w:rFonts w:ascii="Arial" w:hAnsi="Arial" w:cs="Arial"/>
+          <w:sz w:val="24"/>
+          <w:szCs w:val="24"/>
+        </w:rPr>
+        <w:t xml:space="preserve">La signification et la longueur des </w:t>
+      </w:r>
+      <w:r>
+        <w:rPr>
+          <w:rFonts w:ascii="Arial" w:hAnsi="Arial" w:cs="Arial"/>
+          <w:sz w:val="24"/>
+          <w:szCs w:val="24"/>
+        </w:rPr>
+        <w:t>opérandes</w:t>
+      </w:r>
+      <w:r>
+        <w:rPr>
+          <w:rFonts w:ascii="Arial" w:hAnsi="Arial" w:cs="Arial"/>
+          <w:sz w:val="24"/>
+          <w:szCs w:val="24"/>
+        </w:rPr>
+        <w:t xml:space="preserve"> </w:t>
+      </w:r>
+      <w:r>
+        <w:rPr>
+          <w:rFonts w:ascii="Arial" w:hAnsi="Arial" w:cs="Arial"/>
+          <w:sz w:val="24"/>
+          <w:szCs w:val="24"/>
+        </w:rPr>
         <w:t>dépendent</w:t>
       </w:r>
       <w:r>
@@ -411,7 +809,55 @@
           <w:sz w:val="24"/>
           <w:szCs w:val="24"/>
         </w:rPr>
-        <w:t xml:space="preserve"> de l’opcode. La plupart du temps, dans la documentation du processeur ou de la machine virtuelle les opcodes sont représentés avec des symboles à la place des champs. Par exemple, pour la chip 8, les symboles suivants sont utilisés : NNN (adresse), NN (constante 8 bits), N (constantes 4 bits), X (identifiant de registre 4 bits</w:t>
+        <w:t xml:space="preserve"> de l’opcode</w:t>
+      </w:r>
+      <w:r>
+        <w:rPr>
+          <w:rFonts w:ascii="Arial" w:hAnsi="Arial" w:cs="Arial"/>
+          <w:sz w:val="24"/>
+          <w:szCs w:val="24"/>
+        </w:rPr>
+        <w:t xml:space="preserve"> et de l’architecture du processeur</w:t>
+      </w:r>
+      <w:r>
+        <w:rPr>
+          <w:rFonts w:ascii="Arial" w:hAnsi="Arial" w:cs="Arial"/>
+          <w:sz w:val="24"/>
+          <w:szCs w:val="24"/>
+        </w:rPr>
+        <w:t xml:space="preserve">. La plupart du temps, dans la documentation du processeur ou de la machine virtuelle les opcodes sont représentés avec des symboles à la place des </w:t>
+      </w:r>
+      <w:r>
+        <w:rPr>
+          <w:rFonts w:ascii="Arial" w:hAnsi="Arial" w:cs="Arial"/>
+          <w:sz w:val="24"/>
+          <w:szCs w:val="24"/>
+        </w:rPr>
+        <w:t>opérandes</w:t>
+      </w:r>
+      <w:r>
+        <w:rPr>
+          <w:rFonts w:ascii="Arial" w:hAnsi="Arial" w:cs="Arial"/>
+          <w:sz w:val="24"/>
+          <w:szCs w:val="24"/>
+        </w:rPr>
+        <w:t>. Par exemple, pour la chip 8, les symboles suivants sont utilisés : NNN (adresse</w:t>
+      </w:r>
+      <w:r>
+        <w:rPr>
+          <w:rFonts w:ascii="Arial" w:hAnsi="Arial" w:cs="Arial"/>
+          <w:sz w:val="24"/>
+          <w:szCs w:val="24"/>
+        </w:rPr>
+        <w:t xml:space="preserve"> 12 bits</w:t>
+      </w:r>
+      <w:r>
+        <w:rPr>
+          <w:rFonts w:ascii="Arial" w:hAnsi="Arial" w:cs="Arial"/>
+          <w:sz w:val="24"/>
+          <w:szCs w:val="24"/>
+        </w:rPr>
+        <w:t>), NN (constante 8 bits), N (constantes 4 bits), X (identifiant de registre 4 bits</w:t>
       </w:r>
       <w:r>
         <w:rPr>
@@ -421,14 +867,590 @@
         </w:rPr>
         <w:t>), Y (identifiant de registre 4 bits).</w:t>
       </w:r>
+      <w:r>
+        <w:rPr>
+          <w:rFonts w:ascii="Arial" w:hAnsi="Arial" w:cs="Arial"/>
+          <w:sz w:val="24"/>
+          <w:szCs w:val="24"/>
+        </w:rPr>
+        <w:t xml:space="preserve"> Par exemple, l’instruction 0x8XY0 doit être décomposée ainsi :</w:t>
+      </w:r>
+    </w:p>
+    <w:p>
+      <w:pPr>
+        <w:rPr>
+          <w:rFonts w:ascii="Arial" w:hAnsi="Arial" w:cs="Arial"/>
+          <w:sz w:val="24"/>
+          <w:szCs w:val="24"/>
+        </w:rPr>
+      </w:pPr>
+      <w:r>
+        <w:rPr>
+          <w:rFonts w:ascii="Arial" w:hAnsi="Arial" w:cs="Arial"/>
+          <w:sz w:val="24"/>
+          <w:szCs w:val="24"/>
+        </w:rPr>
+        <w:t>0x8XY0 : opcode</w:t>
+      </w:r>
+    </w:p>
+    <w:p>
+      <w:pPr>
+        <w:rPr>
+          <w:rFonts w:ascii="Arial" w:hAnsi="Arial" w:cs="Arial"/>
+          <w:sz w:val="24"/>
+          <w:szCs w:val="24"/>
+        </w:rPr>
+      </w:pPr>
+      <w:r>
+        <w:rPr>
+          <w:rFonts w:ascii="Arial" w:hAnsi="Arial" w:cs="Arial"/>
+          <w:sz w:val="24"/>
+          <w:szCs w:val="24"/>
+        </w:rPr>
+        <w:t>X : Identifiant du premier registre</w:t>
+      </w:r>
+    </w:p>
+    <w:p>
+      <w:pPr>
+        <w:rPr>
+          <w:rFonts w:ascii="Arial" w:hAnsi="Arial" w:cs="Arial"/>
+          <w:sz w:val="24"/>
+          <w:szCs w:val="24"/>
+        </w:rPr>
+      </w:pPr>
+      <w:r>
+        <w:rPr>
+          <w:rFonts w:ascii="Arial" w:hAnsi="Arial" w:cs="Arial"/>
+          <w:sz w:val="24"/>
+          <w:szCs w:val="24"/>
+        </w:rPr>
+        <w:t>Y : Identifiant du deuxième registre</w:t>
+      </w:r>
+    </w:p>
+    <w:p>
+      <w:pPr>
+        <w:rPr>
+          <w:rFonts w:ascii="Arial" w:hAnsi="Arial" w:cs="Arial"/>
+          <w:sz w:val="24"/>
+          <w:szCs w:val="24"/>
+        </w:rPr>
+      </w:pPr>
+    </w:p>
+    <w:p>
+      <w:pPr>
+        <w:rPr>
+          <w:rFonts w:ascii="Arial" w:hAnsi="Arial" w:cs="Arial"/>
+          <w:b/>
+          <w:sz w:val="28"/>
+          <w:szCs w:val="28"/>
+        </w:rPr>
+      </w:pPr>
+      <w:r>
+        <w:rPr>
+          <w:rFonts w:ascii="Arial" w:hAnsi="Arial" w:cs="Arial"/>
+          <w:b/>
+          <w:sz w:val="28"/>
+          <w:szCs w:val="28"/>
+        </w:rPr>
+        <w:t xml:space="preserve">Comment </w:t>
+      </w:r>
+      <w:r>
+        <w:rPr>
+          <w:rFonts w:ascii="Arial" w:hAnsi="Arial" w:cs="Arial"/>
+          <w:b/>
+          <w:sz w:val="28"/>
+          <w:szCs w:val="28"/>
+        </w:rPr>
+        <w:t xml:space="preserve">fonctionne une machine virtuelle </w:t>
+      </w:r>
+      <w:r>
+        <w:rPr>
+          <w:rFonts w:ascii="Arial" w:hAnsi="Arial" w:cs="Arial"/>
+          <w:b/>
+          <w:sz w:val="28"/>
+          <w:szCs w:val="28"/>
+        </w:rPr>
+        <w:t>chip 8?</w:t>
+      </w:r>
+    </w:p>
+    <w:p>
+      <w:pPr>
+        <w:rPr>
+          <w:rFonts w:ascii="Arial" w:hAnsi="Arial" w:cs="Arial"/>
+          <w:sz w:val="24"/>
+          <w:szCs w:val="24"/>
+        </w:rPr>
+      </w:pPr>
+      <w:r>
+        <w:rPr>
+          <w:rFonts w:ascii="Arial" w:hAnsi="Arial" w:cs="Arial"/>
+          <w:sz w:val="24"/>
+          <w:szCs w:val="24"/>
+        </w:rPr>
+        <w:t xml:space="preserve">À chaque </w:t>
+      </w:r>
+      <w:r>
+        <w:rPr>
+          <w:rFonts w:ascii="Arial" w:hAnsi="Arial" w:cs="Arial"/>
+          <w:sz w:val="24"/>
+          <w:szCs w:val="24"/>
+        </w:rPr>
+        <w:t xml:space="preserve">cycle du processeur, le processeur obtient l’instruction située à l’emplacement pointé par le program counter. </w:t>
+      </w:r>
+      <w:r>
+        <w:rPr>
+          <w:rFonts w:ascii="Arial" w:hAnsi="Arial" w:cs="Arial"/>
+          <w:sz w:val="24"/>
+          <w:szCs w:val="24"/>
+        </w:rPr>
+        <w:t xml:space="preserve">La machine virtuelle détermine quel est l’opcode de l’instruction, puis ses opérandes. Finalement, la machine vas </w:t>
+      </w:r>
+      <w:r>
+        <w:rPr>
+          <w:rFonts w:ascii="Arial" w:hAnsi="Arial" w:cs="Arial"/>
+          <w:sz w:val="24"/>
+          <w:szCs w:val="24"/>
+        </w:rPr>
+        <w:t>interpréter</w:t>
+      </w:r>
+      <w:r>
+        <w:rPr>
+          <w:rFonts w:ascii="Arial" w:hAnsi="Arial" w:cs="Arial"/>
+          <w:sz w:val="24"/>
+          <w:szCs w:val="24"/>
+        </w:rPr>
+        <w:t xml:space="preserve"> l’instruction</w:t>
+      </w:r>
+      <w:r>
+        <w:rPr>
+          <w:rFonts w:ascii="Arial" w:hAnsi="Arial" w:cs="Arial"/>
+          <w:sz w:val="24"/>
+          <w:szCs w:val="24"/>
+        </w:rPr>
+        <w:t>, puis incrémenter le program counter</w:t>
+      </w:r>
+      <w:r>
+        <w:rPr>
+          <w:rFonts w:ascii="Arial" w:hAnsi="Arial" w:cs="Arial"/>
+          <w:sz w:val="24"/>
+          <w:szCs w:val="24"/>
+        </w:rPr>
+        <w:t>.</w:t>
+      </w:r>
+    </w:p>
+    <w:p>
+      <w:pPr>
+        <w:rPr>
+          <w:rFonts w:ascii="Arial" w:hAnsi="Arial" w:cs="Arial"/>
+          <w:b/>
+          <w:sz w:val="28"/>
+          <w:szCs w:val="28"/>
+        </w:rPr>
+      </w:pPr>
+      <w:r>
+        <w:rPr>
+          <w:rFonts w:ascii="Arial" w:hAnsi="Arial" w:cs="Arial"/>
+          <w:b/>
+          <w:sz w:val="28"/>
+          <w:szCs w:val="28"/>
+        </w:rPr>
+        <w:t xml:space="preserve">Comment </w:t>
+      </w:r>
+      <w:r>
+        <w:rPr>
+          <w:rFonts w:ascii="Arial" w:hAnsi="Arial" w:cs="Arial"/>
+          <w:b/>
+          <w:sz w:val="28"/>
+          <w:szCs w:val="28"/>
+        </w:rPr>
+        <w:t>est divisée la mémoire vive d’</w:t>
+      </w:r>
+      <w:r>
+        <w:rPr>
+          <w:rFonts w:ascii="Arial" w:hAnsi="Arial" w:cs="Arial"/>
+          <w:b/>
+          <w:sz w:val="28"/>
+          <w:szCs w:val="28"/>
+        </w:rPr>
+        <w:t>une machine virtuelle chip 8?</w:t>
+      </w:r>
+    </w:p>
+    <w:p>
+      <w:pPr>
+        <w:rPr>
+          <w:rFonts w:ascii="Arial" w:hAnsi="Arial" w:cs="Arial"/>
+          <w:sz w:val="24"/>
+          <w:szCs w:val="24"/>
+        </w:rPr>
+      </w:pPr>
+      <w:r>
+        <w:rPr>
+          <w:rFonts w:ascii="Arial" w:hAnsi="Arial" w:cs="Arial"/>
+          <w:sz w:val="24"/>
+          <w:szCs w:val="24"/>
+        </w:rPr>
+        <w:t>La chip 8 p</w:t>
+      </w:r>
+      <w:r>
+        <w:rPr>
+          <w:rFonts w:ascii="Arial" w:hAnsi="Arial" w:cs="Arial"/>
+          <w:sz w:val="24"/>
+          <w:szCs w:val="24"/>
+        </w:rPr>
+        <w:t>ossède 4096 octets de mémoire. Sur les anciens ordinateurs, l</w:t>
+      </w:r>
+      <w:r>
+        <w:rPr>
+          <w:rFonts w:ascii="Arial" w:hAnsi="Arial" w:cs="Arial"/>
+          <w:sz w:val="24"/>
+          <w:szCs w:val="24"/>
+        </w:rPr>
+        <w:t xml:space="preserve">es 512 premiers octets </w:t>
+      </w:r>
+      <w:r>
+        <w:rPr>
+          <w:rFonts w:ascii="Arial" w:hAnsi="Arial" w:cs="Arial"/>
+          <w:sz w:val="24"/>
+          <w:szCs w:val="24"/>
+        </w:rPr>
+        <w:t>étaient</w:t>
+      </w:r>
+      <w:r>
+        <w:rPr>
+          <w:rFonts w:ascii="Arial" w:hAnsi="Arial" w:cs="Arial"/>
+          <w:sz w:val="24"/>
+          <w:szCs w:val="24"/>
+        </w:rPr>
+        <w:t xml:space="preserve"> réservés pour la machine virtuelle et ne </w:t>
+      </w:r>
+      <w:r>
+        <w:rPr>
+          <w:rFonts w:ascii="Arial" w:hAnsi="Arial" w:cs="Arial"/>
+          <w:sz w:val="24"/>
+          <w:szCs w:val="24"/>
+        </w:rPr>
+        <w:t>pouvaient</w:t>
+      </w:r>
+      <w:r>
+        <w:rPr>
+          <w:rFonts w:ascii="Arial" w:hAnsi="Arial" w:cs="Arial"/>
+          <w:sz w:val="24"/>
+          <w:szCs w:val="24"/>
+        </w:rPr>
+        <w:t xml:space="preserve"> donc pas être utilisé par un programme chip 8. Le</w:t>
+      </w:r>
+      <w:r>
+        <w:rPr>
+          <w:rFonts w:ascii="Arial" w:hAnsi="Arial" w:cs="Arial"/>
+          <w:sz w:val="24"/>
+          <w:szCs w:val="24"/>
+        </w:rPr>
+        <w:t>s 256 derniers octets étaient utilisés par l’affichage. Les 96 octets juste avant ceux utilisés par l’affichage étaient utilisés pour stocker la pile d’appelle et pour usage interne par la machine virtuelle.</w:t>
+      </w:r>
+      <w:r>
+        <w:rPr>
+          <w:rFonts w:ascii="Arial" w:hAnsi="Arial" w:cs="Arial"/>
+          <w:sz w:val="24"/>
+          <w:szCs w:val="24"/>
+        </w:rPr>
+        <w:t xml:space="preserve"> Dans les implémentations modernes, la machine réelle possédant généralement plus de 4096 octets de mémoire vive, la machine virtuelle n’est plus chargée dans les 512 premiers octets. Dans les implémentations modernes, les 512 premiers octets sont donc utilisés pour stocker la police de caractère.</w:t>
+      </w:r>
+    </w:p>
+    <w:p>
+      <w:pPr>
+        <w:rPr>
+          <w:rFonts w:ascii="Arial" w:hAnsi="Arial" w:cs="Arial"/>
+          <w:b/>
+          <w:sz w:val="28"/>
+          <w:szCs w:val="28"/>
+        </w:rPr>
+      </w:pPr>
+      <w:r>
+        <w:rPr>
+          <w:rFonts w:ascii="Arial" w:hAnsi="Arial" w:cs="Arial"/>
+          <w:b/>
+          <w:sz w:val="28"/>
+          <w:szCs w:val="28"/>
+        </w:rPr>
+        <w:t>Quelques exemples d’instructions et de leur fonctionnement.</w:t>
+      </w:r>
+    </w:p>
+    <w:p>
+      <w:pPr>
+        <w:pStyle w:val="Paragraphedeliste"/>
+        <w:numPr>
+          <w:ilvl w:val="0"/>
+          <w:numId w:val="1"/>
+        </w:numPr>
+        <w:rPr>
+          <w:rFonts w:ascii="Arial" w:hAnsi="Arial" w:cs="Arial"/>
+          <w:b/>
+          <w:sz w:val="28"/>
+          <w:szCs w:val="28"/>
+        </w:rPr>
+      </w:pPr>
+      <w:r>
+        <w:rPr>
+          <w:rFonts w:ascii="Arial" w:hAnsi="Arial" w:cs="Arial"/>
+          <w:sz w:val="24"/>
+          <w:szCs w:val="24"/>
+        </w:rPr>
+        <w:t>0x00E0 : Efface l’écran. Dépend grandement de l’implémentation de la chip 8.</w:t>
+      </w:r>
+    </w:p>
+    <w:p>
+      <w:pPr>
+        <w:pStyle w:val="Paragraphedeliste"/>
+        <w:numPr>
+          <w:ilvl w:val="0"/>
+          <w:numId w:val="1"/>
+        </w:numPr>
+        <w:rPr>
+          <w:rFonts w:ascii="Arial" w:hAnsi="Arial" w:cs="Arial"/>
+          <w:b/>
+          <w:sz w:val="28"/>
+          <w:szCs w:val="28"/>
+        </w:rPr>
+      </w:pPr>
+      <w:r>
+        <w:rPr>
+          <w:rFonts w:ascii="Arial" w:hAnsi="Arial" w:cs="Arial"/>
+          <w:sz w:val="24"/>
+          <w:szCs w:val="24"/>
+        </w:rPr>
+        <w:t>0x1NNN : Saute à l’adresse NNN. Ex : L’instruction 0x1453 vas changer la valeur du program counter pour 0x453, ce qui fait que la prochaine instruction à être interprété sera l’instruction situé à la case mémoire 0x453.</w:t>
+      </w:r>
+    </w:p>
+    <w:p>
+      <w:pPr>
+        <w:pStyle w:val="Paragraphedeliste"/>
+        <w:numPr>
+          <w:ilvl w:val="0"/>
+          <w:numId w:val="1"/>
+        </w:numPr>
+        <w:rPr>
+          <w:rFonts w:ascii="Arial" w:hAnsi="Arial" w:cs="Arial"/>
+          <w:b/>
+          <w:sz w:val="28"/>
+          <w:szCs w:val="28"/>
+        </w:rPr>
+      </w:pPr>
+      <w:r>
+        <w:rPr>
+          <w:rFonts w:ascii="Arial" w:hAnsi="Arial" w:cs="Arial"/>
+          <w:sz w:val="24"/>
+          <w:szCs w:val="24"/>
+        </w:rPr>
+        <w:t>0x</w:t>
+      </w:r>
+      <w:r>
+        <w:rPr>
+          <w:rFonts w:ascii="Arial" w:hAnsi="Arial" w:cs="Arial"/>
+          <w:sz w:val="24"/>
+          <w:szCs w:val="24"/>
+        </w:rPr>
+        <w:t>6XNN : Change la valeur du registre Vx pour la valeur NN. Ex : L’instruction 0x6289 va mettre dans le deuxième registre la valeur 89.</w:t>
+      </w:r>
+    </w:p>
+    <w:p>
+      <w:pPr>
+        <w:pStyle w:val="Paragraphedeliste"/>
+        <w:numPr>
+          <w:ilvl w:val="0"/>
+          <w:numId w:val="1"/>
+        </w:numPr>
+        <w:rPr>
+          <w:rFonts w:ascii="Arial" w:hAnsi="Arial" w:cs="Arial"/>
+          <w:sz w:val="28"/>
+          <w:szCs w:val="28"/>
+        </w:rPr>
+      </w:pPr>
+      <w:r>
+        <w:rPr>
+          <w:rFonts w:ascii="Arial" w:hAnsi="Arial" w:cs="Arial"/>
+          <w:sz w:val="28"/>
+          <w:szCs w:val="28"/>
+        </w:rPr>
+        <w:t xml:space="preserve">0x9XY0 : saute l’instruction suivante si le registre Vx a une valeur différente du registre Vy. </w:t>
+      </w:r>
+      <w:r>
+        <w:rPr>
+          <w:rFonts w:ascii="Arial" w:hAnsi="Arial" w:cs="Arial"/>
+          <w:sz w:val="28"/>
+          <w:szCs w:val="28"/>
+        </w:rPr>
+        <w:t xml:space="preserve">Ex : L’instruction 0x9340 va </w:t>
+      </w:r>
+      <w:r>
+        <w:rPr>
+          <w:rFonts w:ascii="Arial" w:hAnsi="Arial" w:cs="Arial"/>
+          <w:sz w:val="28"/>
+          <w:szCs w:val="28"/>
+        </w:rPr>
+        <w:t>incrémenter le program counter</w:t>
+      </w:r>
+      <w:r>
+        <w:rPr>
+          <w:rFonts w:ascii="Arial" w:hAnsi="Arial" w:cs="Arial"/>
+          <w:sz w:val="28"/>
+          <w:szCs w:val="28"/>
+        </w:rPr>
+        <w:t xml:space="preserve"> si le troisième registre est différent du quatrième registre.</w:t>
+      </w:r>
+    </w:p>
+    <w:p>
+      <w:pPr>
+        <w:rPr>
+          <w:rFonts w:ascii="Arial" w:hAnsi="Arial" w:cs="Arial"/>
+          <w:b/>
+          <w:sz w:val="28"/>
+          <w:szCs w:val="28"/>
+        </w:rPr>
+      </w:pPr>
+      <w:r>
+        <w:rPr>
+          <w:rFonts w:ascii="Arial" w:hAnsi="Arial" w:cs="Arial"/>
+          <w:b/>
+          <w:sz w:val="28"/>
+          <w:szCs w:val="28"/>
+        </w:rPr>
+        <w:t>Qu’est-ce qu’un assembleur?</w:t>
+      </w:r>
+    </w:p>
+    <w:p>
+      <w:pPr>
+        <w:rPr>
+          <w:rFonts w:ascii="Arial" w:hAnsi="Arial" w:cs="Arial"/>
+          <w:sz w:val="24"/>
+          <w:szCs w:val="24"/>
+        </w:rPr>
+      </w:pPr>
+      <w:r>
+        <w:rPr>
+          <w:rFonts w:ascii="Arial" w:hAnsi="Arial" w:cs="Arial"/>
+          <w:sz w:val="24"/>
+          <w:szCs w:val="24"/>
+        </w:rPr>
+        <w:t xml:space="preserve">Le terme assembleur est ambigu, car il désigne à la fois un langage d’assemblage et le programme permettant de le compiler. Un langage d’assemblage est un langage bas niveau qui représente le langage machine de façon lisible pour un être humain. Un assembleur est donc un programme permettant de </w:t>
+      </w:r>
+      <w:r>
+        <w:rPr>
+          <w:rFonts w:ascii="Arial" w:hAnsi="Arial" w:cs="Arial"/>
+          <w:sz w:val="24"/>
+          <w:szCs w:val="24"/>
+        </w:rPr>
+        <w:t xml:space="preserve">transformer un programme écrit dans un langage d’assemblage en langage machine. On peut donc dire qu’il existe autant de langage </w:t>
+      </w:r>
+      <w:r>
+        <w:rPr>
+          <w:rFonts w:ascii="Arial" w:hAnsi="Arial" w:cs="Arial"/>
+          <w:sz w:val="24"/>
+          <w:szCs w:val="24"/>
+        </w:rPr>
+        <w:lastRenderedPageBreak/>
+        <w:t>d’assemblage que d’assembleur et qu’il existe autant d’assembleur que d’architecture de processeur puisque chaque assembleur doit pouvoir compiler en langage machine.</w:t>
+      </w:r>
+    </w:p>
+    <w:p>
+      <w:pPr>
+        <w:rPr>
+          <w:rFonts w:ascii="Arial" w:hAnsi="Arial" w:cs="Arial"/>
+          <w:b/>
+          <w:sz w:val="28"/>
+          <w:szCs w:val="28"/>
+        </w:rPr>
+      </w:pPr>
+      <w:r>
+        <w:rPr>
+          <w:rFonts w:ascii="Arial" w:hAnsi="Arial" w:cs="Arial"/>
+          <w:b/>
+          <w:sz w:val="28"/>
+          <w:szCs w:val="28"/>
+        </w:rPr>
+        <w:t xml:space="preserve">Qu’est-ce qu’un </w:t>
+      </w:r>
+      <w:r>
+        <w:rPr>
+          <w:rFonts w:ascii="Arial" w:hAnsi="Arial" w:cs="Arial"/>
+          <w:b/>
+          <w:sz w:val="28"/>
+          <w:szCs w:val="28"/>
+        </w:rPr>
+        <w:t>dés</w:t>
+      </w:r>
+      <w:r>
+        <w:rPr>
+          <w:rFonts w:ascii="Arial" w:hAnsi="Arial" w:cs="Arial"/>
+          <w:b/>
+          <w:sz w:val="28"/>
+          <w:szCs w:val="28"/>
+        </w:rPr>
+        <w:t>assembleur?</w:t>
+      </w:r>
+    </w:p>
+    <w:p>
+      <w:pPr>
+        <w:rPr>
+          <w:rFonts w:ascii="Arial" w:hAnsi="Arial" w:cs="Arial"/>
+          <w:sz w:val="24"/>
+          <w:szCs w:val="24"/>
+        </w:rPr>
+      </w:pPr>
+      <w:r>
+        <w:rPr>
+          <w:rFonts w:ascii="Arial" w:hAnsi="Arial" w:cs="Arial"/>
+          <w:sz w:val="24"/>
+          <w:szCs w:val="24"/>
+        </w:rPr>
+        <w:t>Un désassembleur est un programme permettant de convertir un code compilé en langage d’assemblage. Dans le cadre d’un émulateur, cela est notamment utile pour des raisons de débogage puisque, grâce à un désassembleur, on peut décompiler un programme pour en comprendre son fonctionnement et s’assurer qu’il correspond bien à ce que l’on s’attend.</w:t>
+      </w:r>
+    </w:p>
+    <w:p>
+      <w:pPr>
+        <w:rPr>
+          <w:rFonts w:ascii="Arial" w:hAnsi="Arial" w:cs="Arial"/>
+          <w:b/>
+          <w:sz w:val="28"/>
+          <w:szCs w:val="28"/>
+        </w:rPr>
+      </w:pPr>
+      <w:r>
+        <w:rPr>
+          <w:rFonts w:ascii="Arial" w:hAnsi="Arial" w:cs="Arial"/>
+          <w:b/>
+          <w:sz w:val="28"/>
+          <w:szCs w:val="28"/>
+        </w:rPr>
+        <w:t>Comment fonctionne un</w:t>
+      </w:r>
+      <w:r>
+        <w:rPr>
+          <w:rFonts w:ascii="Arial" w:hAnsi="Arial" w:cs="Arial"/>
+          <w:b/>
+          <w:sz w:val="28"/>
+          <w:szCs w:val="28"/>
+        </w:rPr>
+        <w:t xml:space="preserve"> désassembleur?</w:t>
+      </w:r>
+    </w:p>
+    <w:p>
+      <w:pPr>
+        <w:rPr>
+          <w:rFonts w:ascii="Arial" w:hAnsi="Arial" w:cs="Arial"/>
+          <w:sz w:val="28"/>
+          <w:szCs w:val="28"/>
+        </w:rPr>
+      </w:pPr>
+      <w:r>
+        <w:rPr>
+          <w:rFonts w:ascii="Arial" w:hAnsi="Arial" w:cs="Arial"/>
+          <w:sz w:val="24"/>
+          <w:szCs w:val="24"/>
+        </w:rPr>
+        <w:t>Pour décompiler un programme, le désassembleur va lire chaque instruction une par une et va déterminer à quel opcode l’instruction correspond et ses opérandes. Par la suite, le désassembleur va convertir l’opcode et ses opérandes vers une forme textuelle compréhensible par un être humain, puis il va l’écrire dans une sortie prédéterminé (souvent un fichier).</w:t>
+      </w:r>
     </w:p>
     <w:sectPr>
-      <w:headerReference w:type="even" r:id="rId6"/>
-      <w:headerReference w:type="default" r:id="rId7"/>
-      <w:footerReference w:type="even" r:id="rId8"/>
-      <w:footerReference w:type="default" r:id="rId9"/>
-      <w:headerReference w:type="first" r:id="rId10"/>
-      <w:footerReference w:type="first" r:id="rId11"/>
       <w:pgSz w:w="12240" w:h="15840"/>
       <w:pgMar w:top="1440" w:right="1800" w:bottom="1440" w:left="1800" w:header="708" w:footer="708" w:gutter="0"/>
       <w:cols w:space="708"/>
@@ -463,36 +1485,6 @@
 </w:endnotes>
 </file>
 
-<file path=word/footer1.xml><?xml version="1.0" encoding="utf-8"?>
-<w:ftr xmlns:wpc="http://schemas.microsoft.com/office/word/2010/wordprocessingCanvas" xmlns:mc="http://schemas.openxmlformats.org/markup-compatibility/2006" xmlns:o="urn:schemas-microsoft-com:office:office" xmlns:r="http://schemas.openxmlformats.org/officeDocument/2006/relationships" xmlns:m="http://schemas.openxmlformats.org/officeDocument/2006/math" xmlns:v="urn:schemas-microsoft-com:vml" xmlns:wp14="http://schemas.microsoft.com/office/word/2010/wordprocessingDrawing" xmlns:wp="http://schemas.openxmlformats.org/drawingml/2006/wordprocessingDrawing" xmlns:w10="urn:schemas-microsoft-com:office:word" xmlns:w="http://schemas.openxmlformats.org/wordprocessingml/2006/main" xmlns:w14="http://schemas.microsoft.com/office/word/2010/wordml" xmlns:w15="http://schemas.microsoft.com/office/word/2012/wordml" xmlns:wpg="http://schemas.microsoft.com/office/word/2010/wordprocessingGroup" xmlns:wpi="http://schemas.microsoft.com/office/word/2010/wordprocessingInk" xmlns:wne="http://schemas.microsoft.com/office/word/2006/wordml" xmlns:wps="http://schemas.microsoft.com/office/word/2010/wordprocessingShape" mc:Ignorable="w14 w15 wp14">
-  <w:p>
-    <w:pPr>
-      <w:pStyle w:val="Pieddepage"/>
-    </w:pPr>
-  </w:p>
-</w:ftr>
-</file>
-
-<file path=word/footer2.xml><?xml version="1.0" encoding="utf-8"?>
-<w:ftr xmlns:wpc="http://schemas.microsoft.com/office/word/2010/wordprocessingCanvas" xmlns:mc="http://schemas.openxmlformats.org/markup-compatibility/2006" xmlns:o="urn:schemas-microsoft-com:office:office" xmlns:r="http://schemas.openxmlformats.org/officeDocument/2006/relationships" xmlns:m="http://schemas.openxmlformats.org/officeDocument/2006/math" xmlns:v="urn:schemas-microsoft-com:vml" xmlns:wp14="http://schemas.microsoft.com/office/word/2010/wordprocessingDrawing" xmlns:wp="http://schemas.openxmlformats.org/drawingml/2006/wordprocessingDrawing" xmlns:w10="urn:schemas-microsoft-com:office:word" xmlns:w="http://schemas.openxmlformats.org/wordprocessingml/2006/main" xmlns:w14="http://schemas.microsoft.com/office/word/2010/wordml" xmlns:w15="http://schemas.microsoft.com/office/word/2012/wordml" xmlns:wpg="http://schemas.microsoft.com/office/word/2010/wordprocessingGroup" xmlns:wpi="http://schemas.microsoft.com/office/word/2010/wordprocessingInk" xmlns:wne="http://schemas.microsoft.com/office/word/2006/wordml" xmlns:wps="http://schemas.microsoft.com/office/word/2010/wordprocessingShape" mc:Ignorable="w14 w15 wp14">
-  <w:p>
-    <w:pPr>
-      <w:pStyle w:val="Pieddepage"/>
-    </w:pPr>
-  </w:p>
-</w:ftr>
-</file>
-
-<file path=word/footer3.xml><?xml version="1.0" encoding="utf-8"?>
-<w:ftr xmlns:wpc="http://schemas.microsoft.com/office/word/2010/wordprocessingCanvas" xmlns:mc="http://schemas.openxmlformats.org/markup-compatibility/2006" xmlns:o="urn:schemas-microsoft-com:office:office" xmlns:r="http://schemas.openxmlformats.org/officeDocument/2006/relationships" xmlns:m="http://schemas.openxmlformats.org/officeDocument/2006/math" xmlns:v="urn:schemas-microsoft-com:vml" xmlns:wp14="http://schemas.microsoft.com/office/word/2010/wordprocessingDrawing" xmlns:wp="http://schemas.openxmlformats.org/drawingml/2006/wordprocessingDrawing" xmlns:w10="urn:schemas-microsoft-com:office:word" xmlns:w="http://schemas.openxmlformats.org/wordprocessingml/2006/main" xmlns:w14="http://schemas.microsoft.com/office/word/2010/wordml" xmlns:w15="http://schemas.microsoft.com/office/word/2012/wordml" xmlns:wpg="http://schemas.microsoft.com/office/word/2010/wordprocessingGroup" xmlns:wpi="http://schemas.microsoft.com/office/word/2010/wordprocessingInk" xmlns:wne="http://schemas.microsoft.com/office/word/2006/wordml" xmlns:wps="http://schemas.microsoft.com/office/word/2010/wordprocessingShape" mc:Ignorable="w14 w15 wp14">
-  <w:p>
-    <w:pPr>
-      <w:pStyle w:val="Pieddepage"/>
-    </w:pPr>
-  </w:p>
-</w:ftr>
-</file>
-
 <file path=word/footnotes.xml><?xml version="1.0" encoding="utf-8"?>
 <w:footnotes xmlns:wpc="http://schemas.microsoft.com/office/word/2010/wordprocessingCanvas" xmlns:mc="http://schemas.openxmlformats.org/markup-compatibility/2006" xmlns:o="urn:schemas-microsoft-com:office:office" xmlns:r="http://schemas.openxmlformats.org/officeDocument/2006/relationships" xmlns:m="http://schemas.openxmlformats.org/officeDocument/2006/math" xmlns:v="urn:schemas-microsoft-com:vml" xmlns:wp14="http://schemas.microsoft.com/office/word/2010/wordprocessingDrawing" xmlns:wp="http://schemas.openxmlformats.org/drawingml/2006/wordprocessingDrawing" xmlns:w10="urn:schemas-microsoft-com:office:word" xmlns:w="http://schemas.openxmlformats.org/wordprocessingml/2006/main" xmlns:w14="http://schemas.microsoft.com/office/word/2010/wordml" xmlns:w15="http://schemas.microsoft.com/office/word/2012/wordml" xmlns:wpg="http://schemas.microsoft.com/office/word/2010/wordprocessingGroup" xmlns:wpi="http://schemas.microsoft.com/office/word/2010/wordprocessingInk" xmlns:wne="http://schemas.microsoft.com/office/word/2006/wordml" xmlns:wps="http://schemas.microsoft.com/office/word/2010/wordprocessingShape" mc:Ignorable="w14 w15 wp14">
   <w:footnote w:type="separator" w:id="-1">
@@ -518,34 +1510,125 @@
 </w:footnotes>
 </file>
 
-<file path=word/header1.xml><?xml version="1.0" encoding="utf-8"?>
-<w:hdr xmlns:wpc="http://schemas.microsoft.com/office/word/2010/wordprocessingCanvas" xmlns:mc="http://schemas.openxmlformats.org/markup-compatibility/2006" xmlns:o="urn:schemas-microsoft-com:office:office" xmlns:r="http://schemas.openxmlformats.org/officeDocument/2006/relationships" xmlns:m="http://schemas.openxmlformats.org/officeDocument/2006/math" xmlns:v="urn:schemas-microsoft-com:vml" xmlns:wp14="http://schemas.microsoft.com/office/word/2010/wordprocessingDrawing" xmlns:wp="http://schemas.openxmlformats.org/drawingml/2006/wordprocessingDrawing" xmlns:w10="urn:schemas-microsoft-com:office:word" xmlns:w="http://schemas.openxmlformats.org/wordprocessingml/2006/main" xmlns:w14="http://schemas.microsoft.com/office/word/2010/wordml" xmlns:w15="http://schemas.microsoft.com/office/word/2012/wordml" xmlns:wpg="http://schemas.microsoft.com/office/word/2010/wordprocessingGroup" xmlns:wpi="http://schemas.microsoft.com/office/word/2010/wordprocessingInk" xmlns:wne="http://schemas.microsoft.com/office/word/2006/wordml" xmlns:wps="http://schemas.microsoft.com/office/word/2010/wordprocessingShape" mc:Ignorable="w14 w15 wp14">
-  <w:p>
-    <w:pPr>
-      <w:pStyle w:val="En-tte"/>
-    </w:pPr>
-  </w:p>
-</w:hdr>
-</file>
-
-<file path=word/header2.xml><?xml version="1.0" encoding="utf-8"?>
-<w:hdr xmlns:wpc="http://schemas.microsoft.com/office/word/2010/wordprocessingCanvas" xmlns:mc="http://schemas.openxmlformats.org/markup-compatibility/2006" xmlns:o="urn:schemas-microsoft-com:office:office" xmlns:r="http://schemas.openxmlformats.org/officeDocument/2006/relationships" xmlns:m="http://schemas.openxmlformats.org/officeDocument/2006/math" xmlns:v="urn:schemas-microsoft-com:vml" xmlns:wp14="http://schemas.microsoft.com/office/word/2010/wordprocessingDrawing" xmlns:wp="http://schemas.openxmlformats.org/drawingml/2006/wordprocessingDrawing" xmlns:w10="urn:schemas-microsoft-com:office:word" xmlns:w="http://schemas.openxmlformats.org/wordprocessingml/2006/main" xmlns:w14="http://schemas.microsoft.com/office/word/2010/wordml" xmlns:w15="http://schemas.microsoft.com/office/word/2012/wordml" xmlns:wpg="http://schemas.microsoft.com/office/word/2010/wordprocessingGroup" xmlns:wpi="http://schemas.microsoft.com/office/word/2010/wordprocessingInk" xmlns:wne="http://schemas.microsoft.com/office/word/2006/wordml" xmlns:wps="http://schemas.microsoft.com/office/word/2010/wordprocessingShape" mc:Ignorable="w14 w15 wp14">
-  <w:p>
-    <w:pPr>
-      <w:pStyle w:val="En-tte"/>
-    </w:pPr>
-  </w:p>
-</w:hdr>
-</file>
-
-<file path=word/header3.xml><?xml version="1.0" encoding="utf-8"?>
-<w:hdr xmlns:wpc="http://schemas.microsoft.com/office/word/2010/wordprocessingCanvas" xmlns:mc="http://schemas.openxmlformats.org/markup-compatibility/2006" xmlns:o="urn:schemas-microsoft-com:office:office" xmlns:r="http://schemas.openxmlformats.org/officeDocument/2006/relationships" xmlns:m="http://schemas.openxmlformats.org/officeDocument/2006/math" xmlns:v="urn:schemas-microsoft-com:vml" xmlns:wp14="http://schemas.microsoft.com/office/word/2010/wordprocessingDrawing" xmlns:wp="http://schemas.openxmlformats.org/drawingml/2006/wordprocessingDrawing" xmlns:w10="urn:schemas-microsoft-com:office:word" xmlns:w="http://schemas.openxmlformats.org/wordprocessingml/2006/main" xmlns:w14="http://schemas.microsoft.com/office/word/2010/wordml" xmlns:w15="http://schemas.microsoft.com/office/word/2012/wordml" xmlns:wpg="http://schemas.microsoft.com/office/word/2010/wordprocessingGroup" xmlns:wpi="http://schemas.microsoft.com/office/word/2010/wordprocessingInk" xmlns:wne="http://schemas.microsoft.com/office/word/2006/wordml" xmlns:wps="http://schemas.microsoft.com/office/word/2010/wordprocessingShape" mc:Ignorable="w14 w15 wp14">
-  <w:p>
-    <w:pPr>
-      <w:pStyle w:val="En-tte"/>
-    </w:pPr>
-  </w:p>
-</w:hdr>
+<file path=word/numbering.xml><?xml version="1.0" encoding="utf-8"?>
+<w:numbering xmlns:wpc="http://schemas.microsoft.com/office/word/2010/wordprocessingCanvas" xmlns:mc="http://schemas.openxmlformats.org/markup-compatibility/2006" xmlns:o="urn:schemas-microsoft-com:office:office" xmlns:r="http://schemas.openxmlformats.org/officeDocument/2006/relationships" xmlns:m="http://schemas.openxmlformats.org/officeDocument/2006/math" xmlns:v="urn:schemas-microsoft-com:vml" xmlns:wp14="http://schemas.microsoft.com/office/word/2010/wordprocessingDrawing" xmlns:wp="http://schemas.openxmlformats.org/drawingml/2006/wordprocessingDrawing" xmlns:w10="urn:schemas-microsoft-com:office:word" xmlns:w="http://schemas.openxmlformats.org/wordprocessingml/2006/main" xmlns:w14="http://schemas.microsoft.com/office/word/2010/wordml" xmlns:w15="http://schemas.microsoft.com/office/word/2012/wordml" xmlns:wpg="http://schemas.microsoft.com/office/word/2010/wordprocessingGroup" xmlns:wpi="http://schemas.microsoft.com/office/word/2010/wordprocessingInk" xmlns:wne="http://schemas.microsoft.com/office/word/2006/wordml" xmlns:wps="http://schemas.microsoft.com/office/word/2010/wordprocessingShape" mc:Ignorable="w14 w15 wp14">
+  <w:abstractNum w:abstractNumId="0" w15:restartNumberingAfterBreak="0">
+    <w:nsid w:val="60CA6A01"/>
+    <w:multiLevelType w:val="hybridMultilevel"/>
+    <w:tmpl w:val="10085E28"/>
+    <w:lvl w:ilvl="0" w:tplc="0C0C0001">
+      <w:start w:val="1"/>
+      <w:numFmt w:val="bullet"/>
+      <w:lvlText w:val=""/>
+      <w:lvlJc w:val="left"/>
+      <w:pPr>
+        <w:ind w:left="720" w:hanging="360"/>
+      </w:pPr>
+      <w:rPr>
+        <w:rFonts w:ascii="Symbol" w:hAnsi="Symbol" w:hint="default"/>
+      </w:rPr>
+    </w:lvl>
+    <w:lvl w:ilvl="1" w:tplc="0C0C0003" w:tentative="1">
+      <w:start w:val="1"/>
+      <w:numFmt w:val="bullet"/>
+      <w:lvlText w:val="o"/>
+      <w:lvlJc w:val="left"/>
+      <w:pPr>
+        <w:ind w:left="1440" w:hanging="360"/>
+      </w:pPr>
+      <w:rPr>
+        <w:rFonts w:ascii="Courier New" w:hAnsi="Courier New" w:cs="Courier New" w:hint="default"/>
+      </w:rPr>
+    </w:lvl>
+    <w:lvl w:ilvl="2" w:tplc="0C0C0005" w:tentative="1">
+      <w:start w:val="1"/>
+      <w:numFmt w:val="bullet"/>
+      <w:lvlText w:val=""/>
+      <w:lvlJc w:val="left"/>
+      <w:pPr>
+        <w:ind w:left="2160" w:hanging="360"/>
+      </w:pPr>
+      <w:rPr>
+        <w:rFonts w:ascii="Wingdings" w:hAnsi="Wingdings" w:hint="default"/>
+      </w:rPr>
+    </w:lvl>
+    <w:lvl w:ilvl="3" w:tplc="0C0C0001" w:tentative="1">
+      <w:start w:val="1"/>
+      <w:numFmt w:val="bullet"/>
+      <w:lvlText w:val=""/>
+      <w:lvlJc w:val="left"/>
+      <w:pPr>
+        <w:ind w:left="2880" w:hanging="360"/>
+      </w:pPr>
+      <w:rPr>
+        <w:rFonts w:ascii="Symbol" w:hAnsi="Symbol" w:hint="default"/>
+      </w:rPr>
+    </w:lvl>
+    <w:lvl w:ilvl="4" w:tplc="0C0C0003" w:tentative="1">
+      <w:start w:val="1"/>
+      <w:numFmt w:val="bullet"/>
+      <w:lvlText w:val="o"/>
+      <w:lvlJc w:val="left"/>
+      <w:pPr>
+        <w:ind w:left="3600" w:hanging="360"/>
+      </w:pPr>
+      <w:rPr>
+        <w:rFonts w:ascii="Courier New" w:hAnsi="Courier New" w:cs="Courier New" w:hint="default"/>
+      </w:rPr>
+    </w:lvl>
+    <w:lvl w:ilvl="5" w:tplc="0C0C0005" w:tentative="1">
+      <w:start w:val="1"/>
+      <w:numFmt w:val="bullet"/>
+      <w:lvlText w:val=""/>
+      <w:lvlJc w:val="left"/>
+      <w:pPr>
+        <w:ind w:left="4320" w:hanging="360"/>
+      </w:pPr>
+      <w:rPr>
+        <w:rFonts w:ascii="Wingdings" w:hAnsi="Wingdings" w:hint="default"/>
+      </w:rPr>
+    </w:lvl>
+    <w:lvl w:ilvl="6" w:tplc="0C0C0001" w:tentative="1">
+      <w:start w:val="1"/>
+      <w:numFmt w:val="bullet"/>
+      <w:lvlText w:val=""/>
+      <w:lvlJc w:val="left"/>
+      <w:pPr>
+        <w:ind w:left="5040" w:hanging="360"/>
+      </w:pPr>
+      <w:rPr>
+        <w:rFonts w:ascii="Symbol" w:hAnsi="Symbol" w:hint="default"/>
+      </w:rPr>
+    </w:lvl>
+    <w:lvl w:ilvl="7" w:tplc="0C0C0003" w:tentative="1">
+      <w:start w:val="1"/>
+      <w:numFmt w:val="bullet"/>
+      <w:lvlText w:val="o"/>
+      <w:lvlJc w:val="left"/>
+      <w:pPr>
+        <w:ind w:left="5760" w:hanging="360"/>
+      </w:pPr>
+      <w:rPr>
+        <w:rFonts w:ascii="Courier New" w:hAnsi="Courier New" w:cs="Courier New" w:hint="default"/>
+      </w:rPr>
+    </w:lvl>
+    <w:lvl w:ilvl="8" w:tplc="0C0C0005" w:tentative="1">
+      <w:start w:val="1"/>
+      <w:numFmt w:val="bullet"/>
+      <w:lvlText w:val=""/>
+      <w:lvlJc w:val="left"/>
+      <w:pPr>
+        <w:ind w:left="6480" w:hanging="360"/>
+      </w:pPr>
+      <w:rPr>
+        <w:rFonts w:ascii="Wingdings" w:hAnsi="Wingdings" w:hint="default"/>
+      </w:rPr>
+    </w:lvl>
+  </w:abstractNum>
+  <w:num w:numId="1">
+    <w:abstractNumId w:val="0"/>
+  </w:num>
+</w:numbering>
 </file>
 
 <file path=word/styles.xml><?xml version="1.0" encoding="utf-8"?>
@@ -1013,6 +2096,22 @@
     <w:uiPriority w:val="99"/>
     <w:rsid w:val="002045E1"/>
   </w:style>
+  <w:style w:type="character" w:customStyle="1" w:styleId="apple-converted-space">
+    <w:name w:val="apple-converted-space"/>
+    <w:basedOn w:val="Policepardfaut"/>
+    <w:rsid w:val="00D65B90"/>
+  </w:style>
+  <w:style w:type="paragraph" w:styleId="Paragraphedeliste">
+    <w:name w:val="List Paragraph"/>
+    <w:basedOn w:val="Normal"/>
+    <w:uiPriority w:val="34"/>
+    <w:qFormat/>
+    <w:rsid w:val="00ED0A0F"/>
+    <w:pPr>
+      <w:ind w:left="720"/>
+      <w:contextualSpacing/>
+    </w:pPr>
+  </w:style>
 </w:styles>
 </file>
 

</xml_diff>

<commit_message>
Ajout de la page de présentation
</commit_message>
<xml_diff>
--- a/Travail de recherche.docx
+++ b/Travail de recherche.docx
@@ -1,6 +1,6 @@
 
 <file path=word/document.xml><?xml version="1.0" encoding="utf-8"?>
-<w:document xmlns:wpc="http://schemas.microsoft.com/office/word/2010/wordprocessingCanvas" xmlns:mc="http://schemas.openxmlformats.org/markup-compatibility/2006" xmlns:o="urn:schemas-microsoft-com:office:office" xmlns:r="http://schemas.openxmlformats.org/officeDocument/2006/relationships" xmlns:m="http://schemas.openxmlformats.org/officeDocument/2006/math" xmlns:v="urn:schemas-microsoft-com:vml" xmlns:wp14="http://schemas.microsoft.com/office/word/2010/wordprocessingDrawing" xmlns:wp="http://schemas.openxmlformats.org/drawingml/2006/wordprocessingDrawing" xmlns:w10="urn:schemas-microsoft-com:office:word" xmlns:w="http://schemas.openxmlformats.org/wordprocessingml/2006/main" xmlns:w14="http://schemas.microsoft.com/office/word/2010/wordml" xmlns:w15="http://schemas.microsoft.com/office/word/2012/wordml" xmlns:wpg="http://schemas.microsoft.com/office/word/2010/wordprocessingGroup" xmlns:wpi="http://schemas.microsoft.com/office/word/2010/wordprocessingInk" xmlns:wne="http://schemas.microsoft.com/office/word/2006/wordml" xmlns:wps="http://schemas.microsoft.com/office/word/2010/wordprocessingShape" mc:Ignorable="w14 w15 wp14">
+<w:document xmlns:wpc="http://schemas.microsoft.com/office/word/2010/wordprocessingCanvas" xmlns:mc="http://schemas.openxmlformats.org/markup-compatibility/2006" xmlns:o="urn:schemas-microsoft-com:office:office" xmlns:r="http://schemas.openxmlformats.org/officeDocument/2006/relationships" xmlns:m="http://schemas.openxmlformats.org/officeDocument/2006/math" xmlns:v="urn:schemas-microsoft-com:vml" xmlns:wp14="http://schemas.microsoft.com/office/word/2010/wordprocessingDrawing" xmlns:wp="http://schemas.openxmlformats.org/drawingml/2006/wordprocessingDrawing" xmlns:w10="urn:schemas-microsoft-com:office:word" xmlns:w="http://schemas.openxmlformats.org/wordprocessingml/2006/main" xmlns:w14="http://schemas.microsoft.com/office/word/2010/wordml" xmlns:wpg="http://schemas.microsoft.com/office/word/2010/wordprocessingGroup" xmlns:wpi="http://schemas.microsoft.com/office/word/2010/wordprocessingInk" xmlns:wne="http://schemas.microsoft.com/office/word/2006/wordml" xmlns:wps="http://schemas.microsoft.com/office/word/2010/wordprocessingShape" mc:Ignorable="w14 wp14">
   <w:body>
     <w:p>
       <w:pPr>
@@ -11,116 +11,488 @@
           <w:szCs w:val="28"/>
         </w:rPr>
       </w:pPr>
-      <w:r>
-        <w:rPr>
-          <w:rFonts w:ascii="Arial" w:hAnsi="Arial" w:cs="Arial"/>
-          <w:b/>
-          <w:sz w:val="28"/>
-          <w:szCs w:val="28"/>
-        </w:rPr>
-        <w:t>Histoire du chip 8</w:t>
-      </w:r>
-    </w:p>
-    <w:p>
-      <w:pPr>
-        <w:rPr>
-          <w:rFonts w:ascii="Arial" w:hAnsi="Arial" w:cs="Arial"/>
-          <w:sz w:val="24"/>
-          <w:szCs w:val="24"/>
-        </w:rPr>
-      </w:pPr>
-      <w:r>
-        <w:rPr>
-          <w:rFonts w:ascii="Arial" w:hAnsi="Arial" w:cs="Arial"/>
-          <w:sz w:val="24"/>
-          <w:szCs w:val="24"/>
-        </w:rPr>
-        <w:t>Le chip 8 est un langage de programmation hexadécimal ayant été inventé dans le but de simplifier la création de jeux pour des systèmes 8 bits. Ce langag</w:t>
-      </w:r>
-      <w:r>
-        <w:rPr>
-          <w:rFonts w:ascii="Arial" w:hAnsi="Arial" w:cs="Arial"/>
-          <w:sz w:val="24"/>
-          <w:szCs w:val="24"/>
-        </w:rPr>
-        <w:t>e utilise une machine virtuelle, ce qui permet aux programmes chip 8 d’être portable dans la mesure où une machine virtuelle existe pour un système donné. Des interpréteurs chip 8 ont été conçu pour de nombreux systèmes : pour DOS, Windows, mac osx, linux, mais aussi pour la calculatrice graphique HP-48 et même en version site web.</w:t>
-      </w:r>
-      <w:r>
-        <w:rPr>
-          <w:rFonts w:ascii="Arial" w:hAnsi="Arial" w:cs="Arial"/>
-          <w:sz w:val="24"/>
-          <w:szCs w:val="24"/>
-        </w:rPr>
-        <w:t xml:space="preserve"> </w:t>
-      </w:r>
-    </w:p>
-    <w:p>
-      <w:pPr>
-        <w:rPr>
-          <w:rFonts w:ascii="Arial" w:hAnsi="Arial" w:cs="Arial"/>
-          <w:sz w:val="28"/>
-          <w:szCs w:val="28"/>
-        </w:rPr>
-      </w:pPr>
-      <w:r>
-        <w:rPr>
-          <w:rFonts w:ascii="Arial" w:hAnsi="Arial" w:cs="Arial"/>
-          <w:b/>
-          <w:sz w:val="28"/>
-          <w:szCs w:val="28"/>
-        </w:rPr>
-        <w:t>Qu’est-ce qu’un émulateur?</w:t>
-      </w:r>
-    </w:p>
-    <w:p>
-      <w:pPr>
-        <w:rPr>
-          <w:rFonts w:ascii="Arial" w:hAnsi="Arial" w:cs="Arial"/>
-          <w:sz w:val="28"/>
-          <w:szCs w:val="28"/>
-        </w:rPr>
-      </w:pPr>
-      <w:r>
-        <w:rPr>
-          <w:rFonts w:ascii="Arial" w:hAnsi="Arial" w:cs="Arial"/>
-          <w:sz w:val="24"/>
-          <w:szCs w:val="24"/>
-        </w:rPr>
-        <w:t>Un émulateur est un pro</w:t>
-      </w:r>
-      <w:r>
-        <w:rPr>
-          <w:rFonts w:ascii="Arial" w:hAnsi="Arial" w:cs="Arial"/>
-          <w:sz w:val="24"/>
-          <w:szCs w:val="24"/>
-        </w:rPr>
-        <w:t xml:space="preserve">gramme imitant le fonctionnement </w:t>
-      </w:r>
-      <w:r>
-        <w:rPr>
-          <w:rFonts w:ascii="Arial" w:hAnsi="Arial" w:cs="Arial"/>
-          <w:sz w:val="24"/>
-          <w:szCs w:val="24"/>
-        </w:rPr>
-        <w:t xml:space="preserve">physique d’un </w:t>
-      </w:r>
-      <w:r>
-        <w:rPr>
-          <w:rFonts w:ascii="Arial" w:hAnsi="Arial" w:cs="Arial"/>
-          <w:sz w:val="24"/>
-          <w:szCs w:val="24"/>
-        </w:rPr>
-        <w:t xml:space="preserve">dispositif matériel. Plus un émulateur imite fidèlement le comportement du matériel émulé, plus les programmes </w:t>
+    </w:p>
+    <w:p>
+      <w:pPr>
+        <w:jc w:val="center"/>
+        <w:rPr>
+          <w:rFonts w:ascii="Arial" w:hAnsi="Arial" w:cs="Arial"/>
+          <w:b/>
+          <w:sz w:val="28"/>
+          <w:szCs w:val="28"/>
+        </w:rPr>
+      </w:pPr>
+      <w:r>
+        <w:rPr>
+          <w:rFonts w:ascii="Arial" w:hAnsi="Arial" w:cs="Arial"/>
+          <w:b/>
+          <w:sz w:val="28"/>
+          <w:szCs w:val="28"/>
+        </w:rPr>
+        <w:t>Travail de recherche</w:t>
+      </w:r>
+    </w:p>
+    <w:p>
+      <w:pPr>
+        <w:jc w:val="center"/>
+        <w:rPr>
+          <w:rFonts w:ascii="Arial" w:hAnsi="Arial" w:cs="Arial"/>
+          <w:b/>
+          <w:sz w:val="28"/>
+          <w:szCs w:val="28"/>
+        </w:rPr>
+      </w:pPr>
+    </w:p>
+    <w:p>
+      <w:pPr>
+        <w:jc w:val="center"/>
+        <w:rPr>
+          <w:rFonts w:ascii="Arial" w:hAnsi="Arial" w:cs="Arial"/>
+          <w:sz w:val="28"/>
+          <w:szCs w:val="28"/>
+        </w:rPr>
+      </w:pPr>
+    </w:p>
+    <w:p>
+      <w:pPr>
+        <w:jc w:val="center"/>
+        <w:rPr>
+          <w:rFonts w:ascii="Arial" w:hAnsi="Arial" w:cs="Arial"/>
+          <w:sz w:val="28"/>
+          <w:szCs w:val="28"/>
+        </w:rPr>
+      </w:pPr>
+    </w:p>
+    <w:p>
+      <w:pPr>
+        <w:jc w:val="center"/>
+        <w:rPr>
+          <w:rFonts w:ascii="Arial" w:hAnsi="Arial" w:cs="Arial"/>
+          <w:sz w:val="28"/>
+          <w:szCs w:val="28"/>
+        </w:rPr>
+      </w:pPr>
+    </w:p>
+    <w:p>
+      <w:pPr>
+        <w:jc w:val="center"/>
+        <w:rPr>
+          <w:rFonts w:ascii="Arial" w:hAnsi="Arial" w:cs="Arial"/>
+          <w:sz w:val="28"/>
+          <w:szCs w:val="28"/>
+        </w:rPr>
+      </w:pPr>
+      <w:r>
+        <w:rPr>
+          <w:rFonts w:ascii="Arial" w:hAnsi="Arial" w:cs="Arial"/>
+          <w:sz w:val="28"/>
+          <w:szCs w:val="28"/>
+        </w:rPr>
+        <w:t>Travail présenté à</w:t>
+      </w:r>
+    </w:p>
+    <w:p>
+      <w:pPr>
+        <w:jc w:val="center"/>
+        <w:rPr>
+          <w:rFonts w:ascii="Arial" w:hAnsi="Arial" w:cs="Arial"/>
+          <w:sz w:val="28"/>
+          <w:szCs w:val="28"/>
+        </w:rPr>
+      </w:pPr>
+      <w:r>
+        <w:rPr>
+          <w:rFonts w:ascii="Arial" w:hAnsi="Arial" w:cs="Arial"/>
+          <w:sz w:val="28"/>
+          <w:szCs w:val="28"/>
+        </w:rPr>
+        <w:t xml:space="preserve">Yvon </w:t>
+      </w:r>
+      <w:proofErr w:type="spellStart"/>
+      <w:r>
+        <w:rPr>
+          <w:rFonts w:ascii="Arial" w:hAnsi="Arial" w:cs="Arial"/>
+          <w:sz w:val="28"/>
+          <w:szCs w:val="28"/>
+        </w:rPr>
+        <w:t>Latulippe</w:t>
+      </w:r>
+      <w:proofErr w:type="spellEnd"/>
+    </w:p>
+    <w:p>
+      <w:pPr>
+        <w:jc w:val="center"/>
+        <w:rPr>
+          <w:rFonts w:ascii="Arial" w:hAnsi="Arial" w:cs="Arial"/>
+          <w:sz w:val="28"/>
+          <w:szCs w:val="28"/>
+        </w:rPr>
+      </w:pPr>
+    </w:p>
+    <w:p>
+      <w:pPr>
+        <w:jc w:val="center"/>
+        <w:rPr>
+          <w:rFonts w:ascii="Arial" w:hAnsi="Arial" w:cs="Arial"/>
+          <w:sz w:val="28"/>
+          <w:szCs w:val="28"/>
+        </w:rPr>
+      </w:pPr>
+    </w:p>
+    <w:p>
+      <w:pPr>
+        <w:jc w:val="center"/>
+        <w:rPr>
+          <w:rFonts w:ascii="Arial" w:hAnsi="Arial" w:cs="Arial"/>
+          <w:sz w:val="28"/>
+          <w:szCs w:val="28"/>
+        </w:rPr>
+      </w:pPr>
+    </w:p>
+    <w:p>
+      <w:pPr>
+        <w:jc w:val="center"/>
+        <w:rPr>
+          <w:rFonts w:ascii="Arial" w:hAnsi="Arial" w:cs="Arial"/>
+          <w:sz w:val="28"/>
+          <w:szCs w:val="28"/>
+        </w:rPr>
+      </w:pPr>
+    </w:p>
+    <w:p>
+      <w:pPr>
+        <w:jc w:val="center"/>
+        <w:rPr>
+          <w:rFonts w:ascii="Arial" w:hAnsi="Arial" w:cs="Arial"/>
+          <w:sz w:val="28"/>
+          <w:szCs w:val="28"/>
+        </w:rPr>
+      </w:pPr>
+      <w:r>
+        <w:rPr>
+          <w:rFonts w:ascii="Arial" w:hAnsi="Arial" w:cs="Arial"/>
+          <w:sz w:val="28"/>
+          <w:szCs w:val="28"/>
+        </w:rPr>
+        <w:t>Dans le cadre du cours de</w:t>
+      </w:r>
+    </w:p>
+    <w:p>
+      <w:pPr>
+        <w:jc w:val="center"/>
+        <w:rPr>
+          <w:rFonts w:ascii="Arial" w:hAnsi="Arial" w:cs="Arial"/>
+          <w:sz w:val="28"/>
+          <w:szCs w:val="28"/>
+        </w:rPr>
+      </w:pPr>
+      <w:r>
+        <w:rPr>
+          <w:rFonts w:ascii="Arial" w:hAnsi="Arial" w:cs="Arial"/>
+          <w:sz w:val="28"/>
+          <w:szCs w:val="28"/>
+        </w:rPr>
+        <w:t>Système d’Exploitation et Réseau 2</w:t>
+      </w:r>
+    </w:p>
+    <w:p>
+      <w:pPr>
+        <w:jc w:val="center"/>
+        <w:rPr>
+          <w:rFonts w:ascii="Arial" w:hAnsi="Arial" w:cs="Arial"/>
+          <w:sz w:val="28"/>
+          <w:szCs w:val="28"/>
+        </w:rPr>
+      </w:pPr>
+    </w:p>
+    <w:p>
+      <w:pPr>
+        <w:jc w:val="center"/>
+        <w:rPr>
+          <w:rFonts w:ascii="Arial" w:hAnsi="Arial" w:cs="Arial"/>
+          <w:sz w:val="28"/>
+          <w:szCs w:val="28"/>
+        </w:rPr>
+      </w:pPr>
+    </w:p>
+    <w:p>
+      <w:pPr>
+        <w:jc w:val="center"/>
+        <w:rPr>
+          <w:rFonts w:ascii="Arial" w:hAnsi="Arial" w:cs="Arial"/>
+          <w:sz w:val="28"/>
+          <w:szCs w:val="28"/>
+        </w:rPr>
+      </w:pPr>
+    </w:p>
+    <w:p>
+      <w:pPr>
+        <w:jc w:val="center"/>
+        <w:rPr>
+          <w:rFonts w:ascii="Arial" w:hAnsi="Arial" w:cs="Arial"/>
+          <w:sz w:val="28"/>
+          <w:szCs w:val="28"/>
+        </w:rPr>
+      </w:pPr>
+    </w:p>
+    <w:p>
+      <w:pPr>
+        <w:jc w:val="center"/>
+        <w:rPr>
+          <w:rFonts w:ascii="Arial" w:hAnsi="Arial" w:cs="Arial"/>
+          <w:sz w:val="28"/>
+          <w:szCs w:val="28"/>
+        </w:rPr>
+      </w:pPr>
+    </w:p>
+    <w:p>
+      <w:pPr>
+        <w:jc w:val="center"/>
+        <w:rPr>
+          <w:rFonts w:ascii="Arial" w:hAnsi="Arial" w:cs="Arial"/>
+          <w:sz w:val="28"/>
+          <w:szCs w:val="28"/>
+        </w:rPr>
+      </w:pPr>
+      <w:r>
+        <w:rPr>
+          <w:rFonts w:ascii="Arial" w:hAnsi="Arial" w:cs="Arial"/>
+          <w:sz w:val="28"/>
+          <w:szCs w:val="28"/>
+        </w:rPr>
+        <w:t>Travail réalisé par</w:t>
       </w:r>
       <w:bookmarkStart w:id="0" w:name="_GoBack"/>
       <w:bookmarkEnd w:id="0"/>
-      <w:r>
-        <w:rPr>
-          <w:rFonts w:ascii="Arial" w:hAnsi="Arial" w:cs="Arial"/>
-          <w:sz w:val="24"/>
-          <w:szCs w:val="24"/>
-        </w:rPr>
-        <w:t xml:space="preserve">vont s’exécuter de façon similaire </w:t>
+    </w:p>
+    <w:p>
+      <w:pPr>
+        <w:jc w:val="center"/>
+        <w:rPr>
+          <w:rFonts w:ascii="Arial" w:hAnsi="Arial" w:cs="Arial"/>
+          <w:sz w:val="28"/>
+          <w:szCs w:val="28"/>
+        </w:rPr>
+      </w:pPr>
+      <w:r>
+        <w:rPr>
+          <w:rFonts w:ascii="Arial" w:hAnsi="Arial" w:cs="Arial"/>
+          <w:sz w:val="28"/>
+          <w:szCs w:val="28"/>
+        </w:rPr>
+        <w:t>Charles Lachance</w:t>
+      </w:r>
+    </w:p>
+    <w:p>
+      <w:pPr>
+        <w:jc w:val="center"/>
+        <w:rPr>
+          <w:rFonts w:ascii="Arial" w:hAnsi="Arial" w:cs="Arial"/>
+          <w:sz w:val="28"/>
+          <w:szCs w:val="28"/>
+        </w:rPr>
+      </w:pPr>
+      <w:r>
+        <w:rPr>
+          <w:rFonts w:ascii="Arial" w:hAnsi="Arial" w:cs="Arial"/>
+          <w:sz w:val="28"/>
+          <w:szCs w:val="28"/>
+        </w:rPr>
+        <w:t>Et</w:t>
+      </w:r>
+    </w:p>
+    <w:p>
+      <w:pPr>
+        <w:jc w:val="center"/>
+        <w:rPr>
+          <w:rFonts w:ascii="Arial" w:hAnsi="Arial" w:cs="Arial"/>
+          <w:sz w:val="28"/>
+          <w:szCs w:val="28"/>
+        </w:rPr>
+      </w:pPr>
+      <w:r>
+        <w:rPr>
+          <w:rFonts w:ascii="Arial" w:hAnsi="Arial" w:cs="Arial"/>
+          <w:sz w:val="28"/>
+          <w:szCs w:val="28"/>
+        </w:rPr>
+        <w:t>Anthony Deschênes</w:t>
+      </w:r>
+    </w:p>
+    <w:p>
+      <w:pPr>
+        <w:rPr>
+          <w:rFonts w:ascii="Arial" w:hAnsi="Arial" w:cs="Arial"/>
+          <w:b/>
+          <w:sz w:val="28"/>
+          <w:szCs w:val="28"/>
+        </w:rPr>
+      </w:pPr>
+    </w:p>
+    <w:p>
+      <w:pPr>
+        <w:rPr>
+          <w:rFonts w:ascii="Arial" w:hAnsi="Arial" w:cs="Arial"/>
+          <w:b/>
+          <w:sz w:val="28"/>
+          <w:szCs w:val="28"/>
+        </w:rPr>
+      </w:pPr>
+    </w:p>
+    <w:p>
+      <w:pPr>
+        <w:rPr>
+          <w:rFonts w:ascii="Arial" w:hAnsi="Arial" w:cs="Arial"/>
+          <w:b/>
+          <w:sz w:val="28"/>
+          <w:szCs w:val="28"/>
+        </w:rPr>
+      </w:pPr>
+      <w:r>
+        <w:rPr>
+          <w:rFonts w:ascii="Arial" w:hAnsi="Arial" w:cs="Arial"/>
+          <w:b/>
+          <w:sz w:val="28"/>
+          <w:szCs w:val="28"/>
+        </w:rPr>
+        <w:lastRenderedPageBreak/>
+        <w:t>Histoire du chip 8</w:t>
+      </w:r>
+    </w:p>
+    <w:p>
+      <w:pPr>
+        <w:rPr>
+          <w:rFonts w:ascii="Arial" w:hAnsi="Arial" w:cs="Arial"/>
+          <w:sz w:val="24"/>
+          <w:szCs w:val="24"/>
+        </w:rPr>
+      </w:pPr>
+      <w:r>
+        <w:rPr>
+          <w:rFonts w:ascii="Arial" w:hAnsi="Arial" w:cs="Arial"/>
+          <w:sz w:val="24"/>
+          <w:szCs w:val="24"/>
+        </w:rPr>
+        <w:t>Le chip 8 est un langage de programmation hexadécimal ayant été inventé dans le but de simplifier la création de jeux pour des systèmes 8 bits. Ce langag</w:t>
+      </w:r>
+      <w:r>
+        <w:rPr>
+          <w:rFonts w:ascii="Arial" w:hAnsi="Arial" w:cs="Arial"/>
+          <w:sz w:val="24"/>
+          <w:szCs w:val="24"/>
+        </w:rPr>
+        <w:t xml:space="preserve">e utilise une machine virtuelle, ce qui permet aux programmes chip 8 d’être portable dans la mesure où une machine virtuelle existe pour un système donné. Des interpréteurs chip 8 ont été conçu pour de nombreux systèmes : pour DOS, Windows, mac </w:t>
+      </w:r>
+      <w:proofErr w:type="spellStart"/>
+      <w:r>
+        <w:rPr>
+          <w:rFonts w:ascii="Arial" w:hAnsi="Arial" w:cs="Arial"/>
+          <w:sz w:val="24"/>
+          <w:szCs w:val="24"/>
+        </w:rPr>
+        <w:t>osx</w:t>
+      </w:r>
+      <w:proofErr w:type="spellEnd"/>
+      <w:r>
+        <w:rPr>
+          <w:rFonts w:ascii="Arial" w:hAnsi="Arial" w:cs="Arial"/>
+          <w:sz w:val="24"/>
+          <w:szCs w:val="24"/>
+        </w:rPr>
+        <w:t>, linux, mais aussi pour la calculatrice graphique HP-48 et même en version site web.</w:t>
+      </w:r>
+      <w:r>
+        <w:rPr>
+          <w:rFonts w:ascii="Arial" w:hAnsi="Arial" w:cs="Arial"/>
+          <w:sz w:val="24"/>
+          <w:szCs w:val="24"/>
+        </w:rPr>
+        <w:t xml:space="preserve"> </w:t>
+      </w:r>
+    </w:p>
+    <w:p>
+      <w:pPr>
+        <w:rPr>
+          <w:rFonts w:ascii="Arial" w:hAnsi="Arial" w:cs="Arial"/>
+          <w:sz w:val="28"/>
+          <w:szCs w:val="28"/>
+        </w:rPr>
+      </w:pPr>
+      <w:r>
+        <w:rPr>
+          <w:rFonts w:ascii="Arial" w:hAnsi="Arial" w:cs="Arial"/>
+          <w:b/>
+          <w:sz w:val="28"/>
+          <w:szCs w:val="28"/>
+        </w:rPr>
+        <w:t>Qu’est-ce qu’un émulateur?</w:t>
+      </w:r>
+    </w:p>
+    <w:p>
+      <w:pPr>
+        <w:rPr>
+          <w:rFonts w:ascii="Arial" w:hAnsi="Arial" w:cs="Arial"/>
+          <w:sz w:val="28"/>
+          <w:szCs w:val="28"/>
+        </w:rPr>
+      </w:pPr>
+      <w:r>
+        <w:rPr>
+          <w:rFonts w:ascii="Arial" w:hAnsi="Arial" w:cs="Arial"/>
+          <w:sz w:val="24"/>
+          <w:szCs w:val="24"/>
+        </w:rPr>
+        <w:t>Un émulateur est un pro</w:t>
+      </w:r>
+      <w:r>
+        <w:rPr>
+          <w:rFonts w:ascii="Arial" w:hAnsi="Arial" w:cs="Arial"/>
+          <w:sz w:val="24"/>
+          <w:szCs w:val="24"/>
+        </w:rPr>
+        <w:t xml:space="preserve">gramme imitant le fonctionnement </w:t>
+      </w:r>
+      <w:r>
+        <w:rPr>
+          <w:rFonts w:ascii="Arial" w:hAnsi="Arial" w:cs="Arial"/>
+          <w:sz w:val="24"/>
+          <w:szCs w:val="24"/>
+        </w:rPr>
+        <w:t xml:space="preserve">physique d’un </w:t>
+      </w:r>
+      <w:r>
+        <w:rPr>
+          <w:rFonts w:ascii="Arial" w:hAnsi="Arial" w:cs="Arial"/>
+          <w:sz w:val="24"/>
+          <w:szCs w:val="24"/>
+        </w:rPr>
+        <w:t xml:space="preserve">dispositif matériel. Plus un émulateur imite fidèlement le comportement du matériel émulé, plus les </w:t>
+      </w:r>
+      <w:proofErr w:type="gramStart"/>
+      <w:r>
+        <w:rPr>
+          <w:rFonts w:ascii="Arial" w:hAnsi="Arial" w:cs="Arial"/>
+          <w:sz w:val="24"/>
+          <w:szCs w:val="24"/>
+        </w:rPr>
+        <w:t xml:space="preserve">programmes </w:t>
+      </w:r>
+      <w:r>
+        <w:rPr>
+          <w:rFonts w:ascii="Arial" w:hAnsi="Arial" w:cs="Arial"/>
+          <w:sz w:val="24"/>
+          <w:szCs w:val="24"/>
+        </w:rPr>
+        <w:t>vont</w:t>
+      </w:r>
+      <w:proofErr w:type="gramEnd"/>
+      <w:r>
+        <w:rPr>
+          <w:rFonts w:ascii="Arial" w:hAnsi="Arial" w:cs="Arial"/>
+          <w:sz w:val="24"/>
+          <w:szCs w:val="24"/>
+        </w:rPr>
+        <w:t xml:space="preserve"> s’exécuter de façon similaire </w:t>
       </w:r>
       <w:r>
         <w:rPr>
@@ -341,16 +713,53 @@
           <w:sz w:val="24"/>
           <w:szCs w:val="28"/>
         </w:rPr>
-        <w:t xml:space="preserve"> grâce au fait que la machine n’existe pas concrètement, donc elle peut facilement changer la taille de sa mémoire. En fait, la seule chose qui ne change pas sur une machine virtuelle est l’espace de stockage qu’elle utilise. Il est donc impossible de diminuer l’espace disque utilisé dans un datastore, mais il est bien évident que l’on peut toujours l’</w:t>
-      </w:r>
-      <w:r>
-        <w:rPr>
-          <w:rFonts w:ascii="Arial" w:hAnsi="Arial" w:cs="Arial"/>
-          <w:sz w:val="24"/>
-          <w:szCs w:val="28"/>
-        </w:rPr>
-        <w:t xml:space="preserve">augmenter. Également, elle peut toujours changer de datastore n’importe quand. Grâce à </w:t>
-      </w:r>
+        <w:t xml:space="preserve"> grâce au fait que la machine n’existe pas concrètement, donc elle peut facilement changer la taille de sa mémoire. En fait, la seule chose qui ne change pas sur une machine virtuelle est l’espace de stockage qu’elle utilise. Il est donc impossible de diminuer l’espace disque utilisé dans un </w:t>
+      </w:r>
+      <w:proofErr w:type="spellStart"/>
+      <w:r>
+        <w:rPr>
+          <w:rFonts w:ascii="Arial" w:hAnsi="Arial" w:cs="Arial"/>
+          <w:sz w:val="24"/>
+          <w:szCs w:val="28"/>
+        </w:rPr>
+        <w:t>datastore</w:t>
+      </w:r>
+      <w:proofErr w:type="spellEnd"/>
+      <w:r>
+        <w:rPr>
+          <w:rFonts w:ascii="Arial" w:hAnsi="Arial" w:cs="Arial"/>
+          <w:sz w:val="24"/>
+          <w:szCs w:val="28"/>
+        </w:rPr>
+        <w:t>, mais il est bien évident que l’on peut toujours l’</w:t>
+      </w:r>
+      <w:r>
+        <w:rPr>
+          <w:rFonts w:ascii="Arial" w:hAnsi="Arial" w:cs="Arial"/>
+          <w:sz w:val="24"/>
+          <w:szCs w:val="28"/>
+        </w:rPr>
+        <w:t xml:space="preserve">augmenter. Également, elle peut toujours changer de </w:t>
+      </w:r>
+      <w:proofErr w:type="spellStart"/>
+      <w:r>
+        <w:rPr>
+          <w:rFonts w:ascii="Arial" w:hAnsi="Arial" w:cs="Arial"/>
+          <w:sz w:val="24"/>
+          <w:szCs w:val="28"/>
+        </w:rPr>
+        <w:t>datastore</w:t>
+      </w:r>
+      <w:proofErr w:type="spellEnd"/>
+      <w:r>
+        <w:rPr>
+          <w:rFonts w:ascii="Arial" w:hAnsi="Arial" w:cs="Arial"/>
+          <w:sz w:val="24"/>
+          <w:szCs w:val="28"/>
+        </w:rPr>
+        <w:t xml:space="preserve"> n’importe quand. Grâce à </w:t>
+      </w:r>
+      <w:proofErr w:type="gramStart"/>
       <w:r>
         <w:rPr>
           <w:rFonts w:ascii="Arial" w:hAnsi="Arial" w:cs="Arial"/>
@@ -358,7 +767,16 @@
           <w:szCs w:val="28"/>
         </w:rPr>
         <w:lastRenderedPageBreak/>
-        <w:t>ses principes, il devient donc relativement aisé d’effectuer le déplacement d’une machine virtuelle d’un serveur à Québec vers un à Montréal.</w:t>
+        <w:t>ses</w:t>
+      </w:r>
+      <w:proofErr w:type="gramEnd"/>
+      <w:r>
+        <w:rPr>
+          <w:rFonts w:ascii="Arial" w:hAnsi="Arial" w:cs="Arial"/>
+          <w:sz w:val="24"/>
+          <w:szCs w:val="28"/>
+        </w:rPr>
+        <w:t xml:space="preserve"> principes, il devient donc relativement aisé d’effectuer le déplacement d’une machine virtuelle d’un serveur à Québec vers un à Montréal.</w:t>
       </w:r>
     </w:p>
     <w:p>
@@ -560,25 +978,7 @@
           <w:sz w:val="28"/>
           <w:szCs w:val="28"/>
         </w:rPr>
-        <w:t>Qu’est-ce qu’un</w:t>
-      </w:r>
-      <w:r>
-        <w:rPr>
-          <w:rFonts w:ascii="Arial" w:hAnsi="Arial" w:cs="Arial"/>
-          <w:b/>
-          <w:sz w:val="28"/>
-          <w:szCs w:val="28"/>
-        </w:rPr>
-        <w:t xml:space="preserve"> registre</w:t>
-      </w:r>
-      <w:r>
-        <w:rPr>
-          <w:rFonts w:ascii="Arial" w:hAnsi="Arial" w:cs="Arial"/>
-          <w:b/>
-          <w:sz w:val="28"/>
-          <w:szCs w:val="28"/>
-        </w:rPr>
-        <w:t>?</w:t>
+        <w:t>Qu’est-ce qu’un registre?</w:t>
       </w:r>
     </w:p>
     <w:p>
@@ -696,7 +1096,25 @@
           <w:sz w:val="24"/>
           <w:szCs w:val="24"/>
         </w:rPr>
-        <w:t xml:space="preserve"> est composée de l’opcode </w:t>
+        <w:t xml:space="preserve"> est composée de l’</w:t>
+      </w:r>
+      <w:proofErr w:type="spellStart"/>
+      <w:r>
+        <w:rPr>
+          <w:rFonts w:ascii="Arial" w:hAnsi="Arial" w:cs="Arial"/>
+          <w:sz w:val="24"/>
+          <w:szCs w:val="24"/>
+        </w:rPr>
+        <w:t>opcode</w:t>
+      </w:r>
+      <w:proofErr w:type="spellEnd"/>
+      <w:r>
+        <w:rPr>
+          <w:rFonts w:ascii="Arial" w:hAnsi="Arial" w:cs="Arial"/>
+          <w:sz w:val="24"/>
+          <w:szCs w:val="24"/>
+        </w:rPr>
+        <w:t xml:space="preserve"> </w:t>
       </w:r>
       <w:r>
         <w:rPr>
@@ -720,7 +1138,43 @@
           <w:sz w:val="24"/>
           <w:szCs w:val="24"/>
         </w:rPr>
-        <w:t xml:space="preserve">servant de paramètres à l’opcode. Ainsi, l’opcode représente la nature </w:t>
+        <w:t>servant de paramètres à l’</w:t>
+      </w:r>
+      <w:proofErr w:type="spellStart"/>
+      <w:r>
+        <w:rPr>
+          <w:rFonts w:ascii="Arial" w:hAnsi="Arial" w:cs="Arial"/>
+          <w:sz w:val="24"/>
+          <w:szCs w:val="24"/>
+        </w:rPr>
+        <w:t>opcode</w:t>
+      </w:r>
+      <w:proofErr w:type="spellEnd"/>
+      <w:r>
+        <w:rPr>
+          <w:rFonts w:ascii="Arial" w:hAnsi="Arial" w:cs="Arial"/>
+          <w:sz w:val="24"/>
+          <w:szCs w:val="24"/>
+        </w:rPr>
+        <w:t>. Ainsi, l’</w:t>
+      </w:r>
+      <w:proofErr w:type="spellStart"/>
+      <w:r>
+        <w:rPr>
+          <w:rFonts w:ascii="Arial" w:hAnsi="Arial" w:cs="Arial"/>
+          <w:sz w:val="24"/>
+          <w:szCs w:val="24"/>
+        </w:rPr>
+        <w:t>opcode</w:t>
+      </w:r>
+      <w:proofErr w:type="spellEnd"/>
+      <w:r>
+        <w:rPr>
+          <w:rFonts w:ascii="Arial" w:hAnsi="Arial" w:cs="Arial"/>
+          <w:sz w:val="24"/>
+          <w:szCs w:val="24"/>
+        </w:rPr>
+        <w:t xml:space="preserve"> représente la nature </w:t>
       </w:r>
       <w:r>
         <w:rPr>
@@ -744,7 +1198,43 @@
           <w:sz w:val="24"/>
           <w:szCs w:val="24"/>
         </w:rPr>
-        <w:t xml:space="preserve">rtinentes en lien avec l’opcode. Par exemple, pour la chip 8, dont les instructions ont une taille de 16 bits, l’instruction 0x1345 (souvent représenté comme étant 0x1NNN) se décompose ainsi : 0x1 (le opcode) 345 (ou NNN, </w:t>
+        <w:t>rtinentes en lien avec l’</w:t>
+      </w:r>
+      <w:proofErr w:type="spellStart"/>
+      <w:r>
+        <w:rPr>
+          <w:rFonts w:ascii="Arial" w:hAnsi="Arial" w:cs="Arial"/>
+          <w:sz w:val="24"/>
+          <w:szCs w:val="24"/>
+        </w:rPr>
+        <w:t>opcode</w:t>
+      </w:r>
+      <w:proofErr w:type="spellEnd"/>
+      <w:r>
+        <w:rPr>
+          <w:rFonts w:ascii="Arial" w:hAnsi="Arial" w:cs="Arial"/>
+          <w:sz w:val="24"/>
+          <w:szCs w:val="24"/>
+        </w:rPr>
+        <w:t xml:space="preserve">. Par exemple, pour la chip 8, dont les instructions ont une taille de 16 bits, l’instruction 0x1345 (souvent représenté comme étant 0x1NNN) se décompose ainsi : 0x1 (le </w:t>
+      </w:r>
+      <w:proofErr w:type="spellStart"/>
+      <w:r>
+        <w:rPr>
+          <w:rFonts w:ascii="Arial" w:hAnsi="Arial" w:cs="Arial"/>
+          <w:sz w:val="24"/>
+          <w:szCs w:val="24"/>
+        </w:rPr>
+        <w:t>opcode</w:t>
+      </w:r>
+      <w:proofErr w:type="spellEnd"/>
+      <w:r>
+        <w:rPr>
+          <w:rFonts w:ascii="Arial" w:hAnsi="Arial" w:cs="Arial"/>
+          <w:sz w:val="24"/>
+          <w:szCs w:val="24"/>
+        </w:rPr>
+        <w:t xml:space="preserve">) 345 (ou NNN, </w:t>
       </w:r>
       <w:r>
         <w:rPr>
@@ -809,8 +1299,18 @@
           <w:sz w:val="24"/>
           <w:szCs w:val="24"/>
         </w:rPr>
-        <w:t xml:space="preserve"> de l’opcode</w:t>
-      </w:r>
+        <w:t xml:space="preserve"> de l’</w:t>
+      </w:r>
+      <w:proofErr w:type="spellStart"/>
+      <w:r>
+        <w:rPr>
+          <w:rFonts w:ascii="Arial" w:hAnsi="Arial" w:cs="Arial"/>
+          <w:sz w:val="24"/>
+          <w:szCs w:val="24"/>
+        </w:rPr>
+        <w:t>opcode</w:t>
+      </w:r>
+      <w:proofErr w:type="spellEnd"/>
       <w:r>
         <w:rPr>
           <w:rFonts w:ascii="Arial" w:hAnsi="Arial" w:cs="Arial"/>
@@ -890,8 +1390,18 @@
           <w:sz w:val="24"/>
           <w:szCs w:val="24"/>
         </w:rPr>
-        <w:t>0x8XY0 : opcode</w:t>
-      </w:r>
+        <w:t xml:space="preserve">0x8XY0 : </w:t>
+      </w:r>
+      <w:proofErr w:type="spellStart"/>
+      <w:r>
+        <w:rPr>
+          <w:rFonts w:ascii="Arial" w:hAnsi="Arial" w:cs="Arial"/>
+          <w:sz w:val="24"/>
+          <w:szCs w:val="24"/>
+        </w:rPr>
+        <w:t>opcode</w:t>
+      </w:r>
+      <w:proofErr w:type="spellEnd"/>
     </w:p>
     <w:p>
       <w:pPr>
@@ -952,25 +1462,7 @@
           <w:sz w:val="28"/>
           <w:szCs w:val="28"/>
         </w:rPr>
-        <w:t xml:space="preserve">Comment </w:t>
-      </w:r>
-      <w:r>
-        <w:rPr>
-          <w:rFonts w:ascii="Arial" w:hAnsi="Arial" w:cs="Arial"/>
-          <w:b/>
-          <w:sz w:val="28"/>
-          <w:szCs w:val="28"/>
-        </w:rPr>
-        <w:t xml:space="preserve">fonctionne une machine virtuelle </w:t>
-      </w:r>
-      <w:r>
-        <w:rPr>
-          <w:rFonts w:ascii="Arial" w:hAnsi="Arial" w:cs="Arial"/>
-          <w:b/>
-          <w:sz w:val="28"/>
-          <w:szCs w:val="28"/>
-        </w:rPr>
-        <w:t>chip 8?</w:t>
+        <w:t>Comment fonctionne une machine virtuelle chip 8?</w:t>
       </w:r>
     </w:p>
     <w:p>
@@ -995,15 +1487,87 @@
           <w:sz w:val="24"/>
           <w:szCs w:val="24"/>
         </w:rPr>
-        <w:t xml:space="preserve">cycle du processeur, le processeur obtient l’instruction située à l’emplacement pointé par le program counter. </w:t>
-      </w:r>
-      <w:r>
-        <w:rPr>
-          <w:rFonts w:ascii="Arial" w:hAnsi="Arial" w:cs="Arial"/>
-          <w:sz w:val="24"/>
-          <w:szCs w:val="24"/>
-        </w:rPr>
-        <w:t xml:space="preserve">La machine virtuelle détermine quel est l’opcode de l’instruction, puis ses opérandes. Finalement, la machine vas </w:t>
+        <w:t xml:space="preserve">cycle du processeur, le processeur obtient l’instruction située à l’emplacement pointé par le </w:t>
+      </w:r>
+      <w:proofErr w:type="spellStart"/>
+      <w:r>
+        <w:rPr>
+          <w:rFonts w:ascii="Arial" w:hAnsi="Arial" w:cs="Arial"/>
+          <w:sz w:val="24"/>
+          <w:szCs w:val="24"/>
+        </w:rPr>
+        <w:t>program</w:t>
+      </w:r>
+      <w:proofErr w:type="spellEnd"/>
+      <w:r>
+        <w:rPr>
+          <w:rFonts w:ascii="Arial" w:hAnsi="Arial" w:cs="Arial"/>
+          <w:sz w:val="24"/>
+          <w:szCs w:val="24"/>
+        </w:rPr>
+        <w:t xml:space="preserve"> </w:t>
+      </w:r>
+      <w:proofErr w:type="spellStart"/>
+      <w:r>
+        <w:rPr>
+          <w:rFonts w:ascii="Arial" w:hAnsi="Arial" w:cs="Arial"/>
+          <w:sz w:val="24"/>
+          <w:szCs w:val="24"/>
+        </w:rPr>
+        <w:t>counter</w:t>
+      </w:r>
+      <w:proofErr w:type="spellEnd"/>
+      <w:r>
+        <w:rPr>
+          <w:rFonts w:ascii="Arial" w:hAnsi="Arial" w:cs="Arial"/>
+          <w:sz w:val="24"/>
+          <w:szCs w:val="24"/>
+        </w:rPr>
+        <w:t xml:space="preserve">. </w:t>
+      </w:r>
+      <w:r>
+        <w:rPr>
+          <w:rFonts w:ascii="Arial" w:hAnsi="Arial" w:cs="Arial"/>
+          <w:sz w:val="24"/>
+          <w:szCs w:val="24"/>
+        </w:rPr>
+        <w:t>La machine virtuelle détermine quel est l’</w:t>
+      </w:r>
+      <w:proofErr w:type="spellStart"/>
+      <w:r>
+        <w:rPr>
+          <w:rFonts w:ascii="Arial" w:hAnsi="Arial" w:cs="Arial"/>
+          <w:sz w:val="24"/>
+          <w:szCs w:val="24"/>
+        </w:rPr>
+        <w:t>opcode</w:t>
+      </w:r>
+      <w:proofErr w:type="spellEnd"/>
+      <w:r>
+        <w:rPr>
+          <w:rFonts w:ascii="Arial" w:hAnsi="Arial" w:cs="Arial"/>
+          <w:sz w:val="24"/>
+          <w:szCs w:val="24"/>
+        </w:rPr>
+        <w:t xml:space="preserve"> de l’instruction, puis ses opérandes. Finalement, la machine </w:t>
+      </w:r>
+      <w:proofErr w:type="gramStart"/>
+      <w:r>
+        <w:rPr>
+          <w:rFonts w:ascii="Arial" w:hAnsi="Arial" w:cs="Arial"/>
+          <w:sz w:val="24"/>
+          <w:szCs w:val="24"/>
+        </w:rPr>
+        <w:t>vas</w:t>
+      </w:r>
+      <w:proofErr w:type="gramEnd"/>
+      <w:r>
+        <w:rPr>
+          <w:rFonts w:ascii="Arial" w:hAnsi="Arial" w:cs="Arial"/>
+          <w:sz w:val="24"/>
+          <w:szCs w:val="24"/>
+        </w:rPr>
+        <w:t xml:space="preserve"> </w:t>
       </w:r>
       <w:r>
         <w:rPr>
@@ -1027,8 +1591,36 @@
           <w:sz w:val="24"/>
           <w:szCs w:val="24"/>
         </w:rPr>
-        <w:t>, puis incrémenter le program counter</w:t>
-      </w:r>
+        <w:t xml:space="preserve">, puis incrémenter le </w:t>
+      </w:r>
+      <w:proofErr w:type="spellStart"/>
+      <w:r>
+        <w:rPr>
+          <w:rFonts w:ascii="Arial" w:hAnsi="Arial" w:cs="Arial"/>
+          <w:sz w:val="24"/>
+          <w:szCs w:val="24"/>
+        </w:rPr>
+        <w:t>program</w:t>
+      </w:r>
+      <w:proofErr w:type="spellEnd"/>
+      <w:r>
+        <w:rPr>
+          <w:rFonts w:ascii="Arial" w:hAnsi="Arial" w:cs="Arial"/>
+          <w:sz w:val="24"/>
+          <w:szCs w:val="24"/>
+        </w:rPr>
+        <w:t xml:space="preserve"> </w:t>
+      </w:r>
+      <w:proofErr w:type="spellStart"/>
+      <w:r>
+        <w:rPr>
+          <w:rFonts w:ascii="Arial" w:hAnsi="Arial" w:cs="Arial"/>
+          <w:sz w:val="24"/>
+          <w:szCs w:val="24"/>
+        </w:rPr>
+        <w:t>counter</w:t>
+      </w:r>
+      <w:proofErr w:type="spellEnd"/>
       <w:r>
         <w:rPr>
           <w:rFonts w:ascii="Arial" w:hAnsi="Arial" w:cs="Arial"/>
@@ -1054,25 +1646,7 @@
           <w:sz w:val="28"/>
           <w:szCs w:val="28"/>
         </w:rPr>
-        <w:t xml:space="preserve">Comment </w:t>
-      </w:r>
-      <w:r>
-        <w:rPr>
-          <w:rFonts w:ascii="Arial" w:hAnsi="Arial" w:cs="Arial"/>
-          <w:b/>
-          <w:sz w:val="28"/>
-          <w:szCs w:val="28"/>
-        </w:rPr>
-        <w:t>est divisée la mémoire vive d’</w:t>
-      </w:r>
-      <w:r>
-        <w:rPr>
-          <w:rFonts w:ascii="Arial" w:hAnsi="Arial" w:cs="Arial"/>
-          <w:b/>
-          <w:sz w:val="28"/>
-          <w:szCs w:val="28"/>
-        </w:rPr>
-        <w:t>une machine virtuelle chip 8?</w:t>
+        <w:t>Comment est divisée la mémoire vive d’une machine virtuelle chip 8?</w:t>
       </w:r>
     </w:p>
     <w:p>
@@ -1218,7 +1792,61 @@
           <w:sz w:val="24"/>
           <w:szCs w:val="24"/>
         </w:rPr>
-        <w:t>0x1NNN : Saute à l’adresse NNN. Ex : L’instruction 0x1453 vas changer la valeur du program counter pour 0x453, ce qui fait que la prochaine instruction à être interprété sera l’instruction situé à la case mémoire 0x453.</w:t>
+        <w:t xml:space="preserve">0x1NNN : Saute à l’adresse NNN. Ex : L’instruction 0x1453 </w:t>
+      </w:r>
+      <w:proofErr w:type="gramStart"/>
+      <w:r>
+        <w:rPr>
+          <w:rFonts w:ascii="Arial" w:hAnsi="Arial" w:cs="Arial"/>
+          <w:sz w:val="24"/>
+          <w:szCs w:val="24"/>
+        </w:rPr>
+        <w:t>vas</w:t>
+      </w:r>
+      <w:proofErr w:type="gramEnd"/>
+      <w:r>
+        <w:rPr>
+          <w:rFonts w:ascii="Arial" w:hAnsi="Arial" w:cs="Arial"/>
+          <w:sz w:val="24"/>
+          <w:szCs w:val="24"/>
+        </w:rPr>
+        <w:t xml:space="preserve"> changer la valeur du </w:t>
+      </w:r>
+      <w:proofErr w:type="spellStart"/>
+      <w:r>
+        <w:rPr>
+          <w:rFonts w:ascii="Arial" w:hAnsi="Arial" w:cs="Arial"/>
+          <w:sz w:val="24"/>
+          <w:szCs w:val="24"/>
+        </w:rPr>
+        <w:t>program</w:t>
+      </w:r>
+      <w:proofErr w:type="spellEnd"/>
+      <w:r>
+        <w:rPr>
+          <w:rFonts w:ascii="Arial" w:hAnsi="Arial" w:cs="Arial"/>
+          <w:sz w:val="24"/>
+          <w:szCs w:val="24"/>
+        </w:rPr>
+        <w:t xml:space="preserve"> </w:t>
+      </w:r>
+      <w:proofErr w:type="spellStart"/>
+      <w:r>
+        <w:rPr>
+          <w:rFonts w:ascii="Arial" w:hAnsi="Arial" w:cs="Arial"/>
+          <w:sz w:val="24"/>
+          <w:szCs w:val="24"/>
+        </w:rPr>
+        <w:t>counter</w:t>
+      </w:r>
+      <w:proofErr w:type="spellEnd"/>
+      <w:r>
+        <w:rPr>
+          <w:rFonts w:ascii="Arial" w:hAnsi="Arial" w:cs="Arial"/>
+          <w:sz w:val="24"/>
+          <w:szCs w:val="24"/>
+        </w:rPr>
+        <w:t xml:space="preserve"> pour 0x453, ce qui fait que la prochaine instruction à être interprété sera l’instruction situé à la case mémoire 0x453.</w:t>
       </w:r>
     </w:p>
     <w:p>
@@ -1271,7 +1899,25 @@
           <w:sz w:val="28"/>
           <w:szCs w:val="28"/>
         </w:rPr>
-        <w:t xml:space="preserve">0x9XY0 : saute l’instruction suivante si le registre Vx a une valeur différente du registre Vy. </w:t>
+        <w:t xml:space="preserve">0x9XY0 : saute l’instruction suivante si le registre Vx a une valeur différente du registre </w:t>
+      </w:r>
+      <w:proofErr w:type="spellStart"/>
+      <w:r>
+        <w:rPr>
+          <w:rFonts w:ascii="Arial" w:hAnsi="Arial" w:cs="Arial"/>
+          <w:sz w:val="28"/>
+          <w:szCs w:val="28"/>
+        </w:rPr>
+        <w:t>Vy</w:t>
+      </w:r>
+      <w:proofErr w:type="spellEnd"/>
+      <w:r>
+        <w:rPr>
+          <w:rFonts w:ascii="Arial" w:hAnsi="Arial" w:cs="Arial"/>
+          <w:sz w:val="28"/>
+          <w:szCs w:val="28"/>
+        </w:rPr>
+        <w:t xml:space="preserve">. </w:t>
       </w:r>
       <w:r>
         <w:rPr>
@@ -1287,8 +1933,36 @@
           <w:sz w:val="28"/>
           <w:szCs w:val="28"/>
         </w:rPr>
-        <w:t>incrémenter le program counter</w:t>
-      </w:r>
+        <w:t xml:space="preserve">incrémenter le </w:t>
+      </w:r>
+      <w:proofErr w:type="spellStart"/>
+      <w:r>
+        <w:rPr>
+          <w:rFonts w:ascii="Arial" w:hAnsi="Arial" w:cs="Arial"/>
+          <w:sz w:val="28"/>
+          <w:szCs w:val="28"/>
+        </w:rPr>
+        <w:t>program</w:t>
+      </w:r>
+      <w:proofErr w:type="spellEnd"/>
+      <w:r>
+        <w:rPr>
+          <w:rFonts w:ascii="Arial" w:hAnsi="Arial" w:cs="Arial"/>
+          <w:sz w:val="28"/>
+          <w:szCs w:val="28"/>
+        </w:rPr>
+        <w:t xml:space="preserve"> </w:t>
+      </w:r>
+      <w:proofErr w:type="spellStart"/>
+      <w:r>
+        <w:rPr>
+          <w:rFonts w:ascii="Arial" w:hAnsi="Arial" w:cs="Arial"/>
+          <w:sz w:val="28"/>
+          <w:szCs w:val="28"/>
+        </w:rPr>
+        <w:t>counter</w:t>
+      </w:r>
+      <w:proofErr w:type="spellEnd"/>
       <w:r>
         <w:rPr>
           <w:rFonts w:ascii="Arial" w:hAnsi="Arial" w:cs="Arial"/>
@@ -1367,25 +2041,7 @@
           <w:sz w:val="28"/>
           <w:szCs w:val="28"/>
         </w:rPr>
-        <w:t xml:space="preserve">Qu’est-ce qu’un </w:t>
-      </w:r>
-      <w:r>
-        <w:rPr>
-          <w:rFonts w:ascii="Arial" w:hAnsi="Arial" w:cs="Arial"/>
-          <w:b/>
-          <w:sz w:val="28"/>
-          <w:szCs w:val="28"/>
-        </w:rPr>
-        <w:t>dés</w:t>
-      </w:r>
-      <w:r>
-        <w:rPr>
-          <w:rFonts w:ascii="Arial" w:hAnsi="Arial" w:cs="Arial"/>
-          <w:b/>
-          <w:sz w:val="28"/>
-          <w:szCs w:val="28"/>
-        </w:rPr>
-        <w:t>assembleur?</w:t>
+        <w:t>Qu’est-ce qu’un désassembleur?</w:t>
       </w:r>
     </w:p>
     <w:p>
@@ -1421,33 +2077,60 @@
           <w:sz w:val="28"/>
           <w:szCs w:val="28"/>
         </w:rPr>
-        <w:t>Comment fonctionne un</w:t>
-      </w:r>
-      <w:r>
-        <w:rPr>
-          <w:rFonts w:ascii="Arial" w:hAnsi="Arial" w:cs="Arial"/>
-          <w:b/>
-          <w:sz w:val="28"/>
-          <w:szCs w:val="28"/>
-        </w:rPr>
-        <w:t xml:space="preserve"> désassembleur?</w:t>
-      </w:r>
-    </w:p>
-    <w:p>
-      <w:pPr>
-        <w:rPr>
-          <w:rFonts w:ascii="Arial" w:hAnsi="Arial" w:cs="Arial"/>
-          <w:sz w:val="28"/>
-          <w:szCs w:val="28"/>
-        </w:rPr>
-      </w:pPr>
-      <w:r>
-        <w:rPr>
-          <w:rFonts w:ascii="Arial" w:hAnsi="Arial" w:cs="Arial"/>
-          <w:sz w:val="24"/>
-          <w:szCs w:val="24"/>
-        </w:rPr>
-        <w:t>Pour décompiler un programme, le désassembleur va lire chaque instruction une par une et va déterminer à quel opcode l’instruction correspond et ses opérandes. Par la suite, le désassembleur va convertir l’opcode et ses opérandes vers une forme textuelle compréhensible par un être humain, puis il va l’écrire dans une sortie prédéterminé (souvent un fichier).</w:t>
+        <w:t>Comment fonctionne un désassembleur?</w:t>
+      </w:r>
+    </w:p>
+    <w:p>
+      <w:pPr>
+        <w:rPr>
+          <w:rFonts w:ascii="Arial" w:hAnsi="Arial" w:cs="Arial"/>
+          <w:sz w:val="28"/>
+          <w:szCs w:val="28"/>
+        </w:rPr>
+      </w:pPr>
+      <w:r>
+        <w:rPr>
+          <w:rFonts w:ascii="Arial" w:hAnsi="Arial" w:cs="Arial"/>
+          <w:sz w:val="24"/>
+          <w:szCs w:val="24"/>
+        </w:rPr>
+        <w:t xml:space="preserve">Pour décompiler un programme, le désassembleur va lire chaque instruction une par une et va déterminer à quel </w:t>
+      </w:r>
+      <w:proofErr w:type="spellStart"/>
+      <w:r>
+        <w:rPr>
+          <w:rFonts w:ascii="Arial" w:hAnsi="Arial" w:cs="Arial"/>
+          <w:sz w:val="24"/>
+          <w:szCs w:val="24"/>
+        </w:rPr>
+        <w:t>opcode</w:t>
+      </w:r>
+      <w:proofErr w:type="spellEnd"/>
+      <w:r>
+        <w:rPr>
+          <w:rFonts w:ascii="Arial" w:hAnsi="Arial" w:cs="Arial"/>
+          <w:sz w:val="24"/>
+          <w:szCs w:val="24"/>
+        </w:rPr>
+        <w:t xml:space="preserve"> l’instruction correspond et ses opérandes. Par la suite, le désassembleur va convertir l’</w:t>
+      </w:r>
+      <w:proofErr w:type="spellStart"/>
+      <w:r>
+        <w:rPr>
+          <w:rFonts w:ascii="Arial" w:hAnsi="Arial" w:cs="Arial"/>
+          <w:sz w:val="24"/>
+          <w:szCs w:val="24"/>
+        </w:rPr>
+        <w:t>opcode</w:t>
+      </w:r>
+      <w:proofErr w:type="spellEnd"/>
+      <w:r>
+        <w:rPr>
+          <w:rFonts w:ascii="Arial" w:hAnsi="Arial" w:cs="Arial"/>
+          <w:sz w:val="24"/>
+          <w:szCs w:val="24"/>
+        </w:rPr>
+        <w:t xml:space="preserve"> et ses opérandes vers une forme textuelle compréhensible par un être humain, puis il va l’écrire dans une sortie prédéterminé (souvent un fichier).</w:t>
       </w:r>
     </w:p>
     <w:sectPr>
@@ -1461,7 +2144,7 @@
 </file>
 
 <file path=word/endnotes.xml><?xml version="1.0" encoding="utf-8"?>
-<w:endnotes xmlns:wpc="http://schemas.microsoft.com/office/word/2010/wordprocessingCanvas" xmlns:mc="http://schemas.openxmlformats.org/markup-compatibility/2006" xmlns:o="urn:schemas-microsoft-com:office:office" xmlns:r="http://schemas.openxmlformats.org/officeDocument/2006/relationships" xmlns:m="http://schemas.openxmlformats.org/officeDocument/2006/math" xmlns:v="urn:schemas-microsoft-com:vml" xmlns:wp14="http://schemas.microsoft.com/office/word/2010/wordprocessingDrawing" xmlns:wp="http://schemas.openxmlformats.org/drawingml/2006/wordprocessingDrawing" xmlns:w10="urn:schemas-microsoft-com:office:word" xmlns:w="http://schemas.openxmlformats.org/wordprocessingml/2006/main" xmlns:w14="http://schemas.microsoft.com/office/word/2010/wordml" xmlns:w15="http://schemas.microsoft.com/office/word/2012/wordml" xmlns:wpg="http://schemas.microsoft.com/office/word/2010/wordprocessingGroup" xmlns:wpi="http://schemas.microsoft.com/office/word/2010/wordprocessingInk" xmlns:wne="http://schemas.microsoft.com/office/word/2006/wordml" xmlns:wps="http://schemas.microsoft.com/office/word/2010/wordprocessingShape" mc:Ignorable="w14 w15 wp14">
+<w:endnotes xmlns:wpc="http://schemas.microsoft.com/office/word/2010/wordprocessingCanvas" xmlns:mc="http://schemas.openxmlformats.org/markup-compatibility/2006" xmlns:o="urn:schemas-microsoft-com:office:office" xmlns:r="http://schemas.openxmlformats.org/officeDocument/2006/relationships" xmlns:m="http://schemas.openxmlformats.org/officeDocument/2006/math" xmlns:v="urn:schemas-microsoft-com:vml" xmlns:wp14="http://schemas.microsoft.com/office/word/2010/wordprocessingDrawing" xmlns:wp="http://schemas.openxmlformats.org/drawingml/2006/wordprocessingDrawing" xmlns:w10="urn:schemas-microsoft-com:office:word" xmlns:w="http://schemas.openxmlformats.org/wordprocessingml/2006/main" xmlns:w14="http://schemas.microsoft.com/office/word/2010/wordml" xmlns:wpg="http://schemas.microsoft.com/office/word/2010/wordprocessingGroup" xmlns:wpi="http://schemas.microsoft.com/office/word/2010/wordprocessingInk" xmlns:wne="http://schemas.microsoft.com/office/word/2006/wordml" xmlns:wps="http://schemas.microsoft.com/office/word/2010/wordprocessingShape" mc:Ignorable="w14 wp14">
   <w:endnote w:type="separator" w:id="-1">
     <w:p>
       <w:pPr>
@@ -1486,7 +2169,7 @@
 </file>
 
 <file path=word/footnotes.xml><?xml version="1.0" encoding="utf-8"?>
-<w:footnotes xmlns:wpc="http://schemas.microsoft.com/office/word/2010/wordprocessingCanvas" xmlns:mc="http://schemas.openxmlformats.org/markup-compatibility/2006" xmlns:o="urn:schemas-microsoft-com:office:office" xmlns:r="http://schemas.openxmlformats.org/officeDocument/2006/relationships" xmlns:m="http://schemas.openxmlformats.org/officeDocument/2006/math" xmlns:v="urn:schemas-microsoft-com:vml" xmlns:wp14="http://schemas.microsoft.com/office/word/2010/wordprocessingDrawing" xmlns:wp="http://schemas.openxmlformats.org/drawingml/2006/wordprocessingDrawing" xmlns:w10="urn:schemas-microsoft-com:office:word" xmlns:w="http://schemas.openxmlformats.org/wordprocessingml/2006/main" xmlns:w14="http://schemas.microsoft.com/office/word/2010/wordml" xmlns:w15="http://schemas.microsoft.com/office/word/2012/wordml" xmlns:wpg="http://schemas.microsoft.com/office/word/2010/wordprocessingGroup" xmlns:wpi="http://schemas.microsoft.com/office/word/2010/wordprocessingInk" xmlns:wne="http://schemas.microsoft.com/office/word/2006/wordml" xmlns:wps="http://schemas.microsoft.com/office/word/2010/wordprocessingShape" mc:Ignorable="w14 w15 wp14">
+<w:footnotes xmlns:wpc="http://schemas.microsoft.com/office/word/2010/wordprocessingCanvas" xmlns:mc="http://schemas.openxmlformats.org/markup-compatibility/2006" xmlns:o="urn:schemas-microsoft-com:office:office" xmlns:r="http://schemas.openxmlformats.org/officeDocument/2006/relationships" xmlns:m="http://schemas.openxmlformats.org/officeDocument/2006/math" xmlns:v="urn:schemas-microsoft-com:vml" xmlns:wp14="http://schemas.microsoft.com/office/word/2010/wordprocessingDrawing" xmlns:wp="http://schemas.openxmlformats.org/drawingml/2006/wordprocessingDrawing" xmlns:w10="urn:schemas-microsoft-com:office:word" xmlns:w="http://schemas.openxmlformats.org/wordprocessingml/2006/main" xmlns:w14="http://schemas.microsoft.com/office/word/2010/wordml" xmlns:wpg="http://schemas.microsoft.com/office/word/2010/wordprocessingGroup" xmlns:wpi="http://schemas.microsoft.com/office/word/2010/wordprocessingInk" xmlns:wne="http://schemas.microsoft.com/office/word/2006/wordml" xmlns:wps="http://schemas.microsoft.com/office/word/2010/wordprocessingShape" mc:Ignorable="w14 wp14">
   <w:footnote w:type="separator" w:id="-1">
     <w:p>
       <w:pPr>
@@ -1511,8 +2194,8 @@
 </file>
 
 <file path=word/numbering.xml><?xml version="1.0" encoding="utf-8"?>
-<w:numbering xmlns:wpc="http://schemas.microsoft.com/office/word/2010/wordprocessingCanvas" xmlns:mc="http://schemas.openxmlformats.org/markup-compatibility/2006" xmlns:o="urn:schemas-microsoft-com:office:office" xmlns:r="http://schemas.openxmlformats.org/officeDocument/2006/relationships" xmlns:m="http://schemas.openxmlformats.org/officeDocument/2006/math" xmlns:v="urn:schemas-microsoft-com:vml" xmlns:wp14="http://schemas.microsoft.com/office/word/2010/wordprocessingDrawing" xmlns:wp="http://schemas.openxmlformats.org/drawingml/2006/wordprocessingDrawing" xmlns:w10="urn:schemas-microsoft-com:office:word" xmlns:w="http://schemas.openxmlformats.org/wordprocessingml/2006/main" xmlns:w14="http://schemas.microsoft.com/office/word/2010/wordml" xmlns:w15="http://schemas.microsoft.com/office/word/2012/wordml" xmlns:wpg="http://schemas.microsoft.com/office/word/2010/wordprocessingGroup" xmlns:wpi="http://schemas.microsoft.com/office/word/2010/wordprocessingInk" xmlns:wne="http://schemas.microsoft.com/office/word/2006/wordml" xmlns:wps="http://schemas.microsoft.com/office/word/2010/wordprocessingShape" mc:Ignorable="w14 w15 wp14">
-  <w:abstractNum w:abstractNumId="0" w15:restartNumberingAfterBreak="0">
+<w:numbering xmlns:wpc="http://schemas.microsoft.com/office/word/2010/wordprocessingCanvas" xmlns:mc="http://schemas.openxmlformats.org/markup-compatibility/2006" xmlns:o="urn:schemas-microsoft-com:office:office" xmlns:r="http://schemas.openxmlformats.org/officeDocument/2006/relationships" xmlns:m="http://schemas.openxmlformats.org/officeDocument/2006/math" xmlns:v="urn:schemas-microsoft-com:vml" xmlns:wp14="http://schemas.microsoft.com/office/word/2010/wordprocessingDrawing" xmlns:wp="http://schemas.openxmlformats.org/drawingml/2006/wordprocessingDrawing" xmlns:w10="urn:schemas-microsoft-com:office:word" xmlns:w="http://schemas.openxmlformats.org/wordprocessingml/2006/main" xmlns:w14="http://schemas.microsoft.com/office/word/2010/wordml" xmlns:wpg="http://schemas.microsoft.com/office/word/2010/wordprocessingGroup" xmlns:wpi="http://schemas.microsoft.com/office/word/2010/wordprocessingInk" xmlns:wne="http://schemas.microsoft.com/office/word/2006/wordml" xmlns:wps="http://schemas.microsoft.com/office/word/2010/wordprocessingShape" mc:Ignorable="w14 wp14">
+  <w:abstractNum w:abstractNumId="0">
     <w:nsid w:val="60CA6A01"/>
     <w:multiLevelType w:val="hybridMultilevel"/>
     <w:tmpl w:val="10085E28"/>
@@ -1632,7 +2315,7 @@
 </file>
 
 <file path=word/styles.xml><?xml version="1.0" encoding="utf-8"?>
-<w:styles xmlns:mc="http://schemas.openxmlformats.org/markup-compatibility/2006" xmlns:r="http://schemas.openxmlformats.org/officeDocument/2006/relationships" xmlns:w="http://schemas.openxmlformats.org/wordprocessingml/2006/main" xmlns:w14="http://schemas.microsoft.com/office/word/2010/wordml" xmlns:w15="http://schemas.microsoft.com/office/word/2012/wordml" mc:Ignorable="w14 w15">
+<w:styles xmlns:mc="http://schemas.openxmlformats.org/markup-compatibility/2006" xmlns:r="http://schemas.openxmlformats.org/officeDocument/2006/relationships" xmlns:w="http://schemas.openxmlformats.org/wordprocessingml/2006/main" xmlns:w14="http://schemas.microsoft.com/office/word/2010/wordml" mc:Ignorable="w14">
   <w:docDefaults>
     <w:rPrDefault>
       <w:rPr>
@@ -1648,378 +2331,394 @@
       </w:pPr>
     </w:pPrDefault>
   </w:docDefaults>
-  <w:latentStyles w:defLockedState="0" w:defUIPriority="99" w:defSemiHidden="0" w:defUnhideWhenUsed="0" w:defQFormat="0" w:count="371">
-    <w:lsdException w:name="Normal" w:uiPriority="0" w:qFormat="1"/>
-    <w:lsdException w:name="heading 1" w:uiPriority="9" w:qFormat="1"/>
-    <w:lsdException w:name="heading 2" w:semiHidden="1" w:uiPriority="9" w:unhideWhenUsed="1" w:qFormat="1"/>
-    <w:lsdException w:name="heading 3" w:semiHidden="1" w:uiPriority="9" w:unhideWhenUsed="1" w:qFormat="1"/>
-    <w:lsdException w:name="heading 4" w:semiHidden="1" w:uiPriority="9" w:unhideWhenUsed="1" w:qFormat="1"/>
-    <w:lsdException w:name="heading 5" w:semiHidden="1" w:uiPriority="9" w:unhideWhenUsed="1" w:qFormat="1"/>
-    <w:lsdException w:name="heading 6" w:semiHidden="1" w:uiPriority="9" w:unhideWhenUsed="1" w:qFormat="1"/>
-    <w:lsdException w:name="heading 7" w:semiHidden="1" w:uiPriority="9" w:unhideWhenUsed="1" w:qFormat="1"/>
-    <w:lsdException w:name="heading 8" w:semiHidden="1" w:uiPriority="9" w:unhideWhenUsed="1" w:qFormat="1"/>
-    <w:lsdException w:name="heading 9" w:semiHidden="1" w:uiPriority="9" w:unhideWhenUsed="1" w:qFormat="1"/>
-    <w:lsdException w:name="index 1" w:semiHidden="1" w:unhideWhenUsed="1"/>
-    <w:lsdException w:name="index 2" w:semiHidden="1" w:unhideWhenUsed="1"/>
-    <w:lsdException w:name="index 3" w:semiHidden="1" w:unhideWhenUsed="1"/>
-    <w:lsdException w:name="index 4" w:semiHidden="1" w:unhideWhenUsed="1"/>
-    <w:lsdException w:name="index 5" w:semiHidden="1" w:unhideWhenUsed="1"/>
-    <w:lsdException w:name="index 6" w:semiHidden="1" w:unhideWhenUsed="1"/>
-    <w:lsdException w:name="index 7" w:semiHidden="1" w:unhideWhenUsed="1"/>
-    <w:lsdException w:name="index 8" w:semiHidden="1" w:unhideWhenUsed="1"/>
-    <w:lsdException w:name="index 9" w:semiHidden="1" w:unhideWhenUsed="1"/>
-    <w:lsdException w:name="toc 1" w:semiHidden="1" w:uiPriority="39" w:unhideWhenUsed="1"/>
-    <w:lsdException w:name="toc 2" w:semiHidden="1" w:uiPriority="39" w:unhideWhenUsed="1"/>
-    <w:lsdException w:name="toc 3" w:semiHidden="1" w:uiPriority="39" w:unhideWhenUsed="1"/>
-    <w:lsdException w:name="toc 4" w:semiHidden="1" w:uiPriority="39" w:unhideWhenUsed="1"/>
-    <w:lsdException w:name="toc 5" w:semiHidden="1" w:uiPriority="39" w:unhideWhenUsed="1"/>
-    <w:lsdException w:name="toc 6" w:semiHidden="1" w:uiPriority="39" w:unhideWhenUsed="1"/>
-    <w:lsdException w:name="toc 7" w:semiHidden="1" w:uiPriority="39" w:unhideWhenUsed="1"/>
-    <w:lsdException w:name="toc 8" w:semiHidden="1" w:uiPriority="39" w:unhideWhenUsed="1"/>
-    <w:lsdException w:name="toc 9" w:semiHidden="1" w:uiPriority="39" w:unhideWhenUsed="1"/>
-    <w:lsdException w:name="Normal Indent" w:semiHidden="1" w:unhideWhenUsed="1"/>
-    <w:lsdException w:name="footnote text" w:semiHidden="1" w:unhideWhenUsed="1"/>
-    <w:lsdException w:name="annotation text" w:semiHidden="1" w:unhideWhenUsed="1"/>
-    <w:lsdException w:name="header" w:semiHidden="1" w:unhideWhenUsed="1"/>
-    <w:lsdException w:name="footer" w:semiHidden="1" w:unhideWhenUsed="1"/>
-    <w:lsdException w:name="index heading" w:semiHidden="1" w:unhideWhenUsed="1"/>
-    <w:lsdException w:name="caption" w:semiHidden="1" w:uiPriority="35" w:unhideWhenUsed="1" w:qFormat="1"/>
-    <w:lsdException w:name="table of figures" w:semiHidden="1" w:unhideWhenUsed="1"/>
-    <w:lsdException w:name="envelope address" w:semiHidden="1" w:unhideWhenUsed="1"/>
-    <w:lsdException w:name="envelope return" w:semiHidden="1" w:unhideWhenUsed="1"/>
-    <w:lsdException w:name="footnote reference" w:semiHidden="1" w:unhideWhenUsed="1"/>
-    <w:lsdException w:name="annotation reference" w:semiHidden="1" w:unhideWhenUsed="1"/>
-    <w:lsdException w:name="line number" w:semiHidden="1" w:unhideWhenUsed="1"/>
-    <w:lsdException w:name="page number" w:semiHidden="1" w:unhideWhenUsed="1"/>
-    <w:lsdException w:name="endnote reference" w:semiHidden="1" w:unhideWhenUsed="1"/>
-    <w:lsdException w:name="endnote text" w:semiHidden="1" w:unhideWhenUsed="1"/>
-    <w:lsdException w:name="table of authorities" w:semiHidden="1" w:unhideWhenUsed="1"/>
-    <w:lsdException w:name="macro" w:semiHidden="1" w:unhideWhenUsed="1"/>
-    <w:lsdException w:name="toa heading" w:semiHidden="1" w:unhideWhenUsed="1"/>
-    <w:lsdException w:name="List" w:semiHidden="1" w:unhideWhenUsed="1"/>
-    <w:lsdException w:name="List Bullet" w:semiHidden="1" w:unhideWhenUsed="1"/>
-    <w:lsdException w:name="List Number" w:semiHidden="1" w:unhideWhenUsed="1"/>
-    <w:lsdException w:name="List 2" w:semiHidden="1" w:unhideWhenUsed="1"/>
-    <w:lsdException w:name="List 3" w:semiHidden="1" w:unhideWhenUsed="1"/>
-    <w:lsdException w:name="List 4" w:semiHidden="1" w:unhideWhenUsed="1"/>
-    <w:lsdException w:name="List 5" w:semiHidden="1" w:unhideWhenUsed="1"/>
-    <w:lsdException w:name="List Bullet 2" w:semiHidden="1" w:unhideWhenUsed="1"/>
-    <w:lsdException w:name="List Bullet 3" w:semiHidden="1" w:unhideWhenUsed="1"/>
-    <w:lsdException w:name="List Bullet 4" w:semiHidden="1" w:unhideWhenUsed="1"/>
-    <w:lsdException w:name="List Bullet 5" w:semiHidden="1" w:unhideWhenUsed="1"/>
-    <w:lsdException w:name="List Number 2" w:semiHidden="1" w:unhideWhenUsed="1"/>
-    <w:lsdException w:name="List Number 3" w:semiHidden="1" w:unhideWhenUsed="1"/>
-    <w:lsdException w:name="List Number 4" w:semiHidden="1" w:unhideWhenUsed="1"/>
-    <w:lsdException w:name="List Number 5" w:semiHidden="1" w:unhideWhenUsed="1"/>
-    <w:lsdException w:name="Title" w:uiPriority="10" w:qFormat="1"/>
-    <w:lsdException w:name="Closing" w:semiHidden="1" w:unhideWhenUsed="1"/>
-    <w:lsdException w:name="Signature" w:semiHidden="1" w:unhideWhenUsed="1"/>
-    <w:lsdException w:name="Default Paragraph Font" w:semiHidden="1" w:uiPriority="1" w:unhideWhenUsed="1"/>
-    <w:lsdException w:name="Body Text" w:semiHidden="1" w:unhideWhenUsed="1"/>
-    <w:lsdException w:name="Body Text Indent" w:semiHidden="1" w:unhideWhenUsed="1"/>
-    <w:lsdException w:name="List Continue" w:semiHidden="1" w:unhideWhenUsed="1"/>
-    <w:lsdException w:name="List Continue 2" w:semiHidden="1" w:unhideWhenUsed="1"/>
-    <w:lsdException w:name="List Continue 3" w:semiHidden="1" w:unhideWhenUsed="1"/>
-    <w:lsdException w:name="List Continue 4" w:semiHidden="1" w:unhideWhenUsed="1"/>
-    <w:lsdException w:name="List Continue 5" w:semiHidden="1" w:unhideWhenUsed="1"/>
-    <w:lsdException w:name="Message Header" w:semiHidden="1" w:unhideWhenUsed="1"/>
-    <w:lsdException w:name="Subtitle" w:uiPriority="11" w:qFormat="1"/>
-    <w:lsdException w:name="Salutation" w:semiHidden="1" w:unhideWhenUsed="1"/>
-    <w:lsdException w:name="Date" w:semiHidden="1" w:unhideWhenUsed="1"/>
-    <w:lsdException w:name="Body Text First Indent" w:semiHidden="1" w:unhideWhenUsed="1"/>
-    <w:lsdException w:name="Body Text First Indent 2" w:semiHidden="1" w:unhideWhenUsed="1"/>
-    <w:lsdException w:name="Note Heading" w:semiHidden="1" w:unhideWhenUsed="1"/>
-    <w:lsdException w:name="Body Text 2" w:semiHidden="1" w:unhideWhenUsed="1"/>
-    <w:lsdException w:name="Body Text 3" w:semiHidden="1" w:unhideWhenUsed="1"/>
-    <w:lsdException w:name="Body Text Indent 2" w:semiHidden="1" w:unhideWhenUsed="1"/>
-    <w:lsdException w:name="Body Text Indent 3" w:semiHidden="1" w:unhideWhenUsed="1"/>
-    <w:lsdException w:name="Block Text" w:semiHidden="1" w:unhideWhenUsed="1"/>
-    <w:lsdException w:name="Hyperlink" w:semiHidden="1" w:unhideWhenUsed="1"/>
-    <w:lsdException w:name="FollowedHyperlink" w:semiHidden="1" w:unhideWhenUsed="1"/>
-    <w:lsdException w:name="Strong" w:uiPriority="22" w:qFormat="1"/>
-    <w:lsdException w:name="Emphasis" w:uiPriority="20" w:qFormat="1"/>
-    <w:lsdException w:name="Document Map" w:semiHidden="1" w:unhideWhenUsed="1"/>
-    <w:lsdException w:name="Plain Text" w:semiHidden="1" w:unhideWhenUsed="1"/>
-    <w:lsdException w:name="E-mail Signature" w:semiHidden="1" w:unhideWhenUsed="1"/>
-    <w:lsdException w:name="HTML Top of Form" w:semiHidden="1" w:unhideWhenUsed="1"/>
-    <w:lsdException w:name="HTML Bottom of Form" w:semiHidden="1" w:unhideWhenUsed="1"/>
-    <w:lsdException w:name="Normal (Web)" w:semiHidden="1" w:unhideWhenUsed="1"/>
-    <w:lsdException w:name="HTML Acronym" w:semiHidden="1" w:unhideWhenUsed="1"/>
-    <w:lsdException w:name="HTML Address" w:semiHidden="1" w:unhideWhenUsed="1"/>
-    <w:lsdException w:name="HTML Cite" w:semiHidden="1" w:unhideWhenUsed="1"/>
-    <w:lsdException w:name="HTML Code" w:semiHidden="1" w:unhideWhenUsed="1"/>
-    <w:lsdException w:name="HTML Definition" w:semiHidden="1" w:unhideWhenUsed="1"/>
-    <w:lsdException w:name="HTML Keyboard" w:semiHidden="1" w:unhideWhenUsed="1"/>
-    <w:lsdException w:name="HTML Preformatted" w:semiHidden="1" w:unhideWhenUsed="1"/>
-    <w:lsdException w:name="HTML Sample" w:semiHidden="1" w:unhideWhenUsed="1"/>
-    <w:lsdException w:name="HTML Typewriter" w:semiHidden="1" w:unhideWhenUsed="1"/>
-    <w:lsdException w:name="HTML Variable" w:semiHidden="1" w:unhideWhenUsed="1"/>
-    <w:lsdException w:name="Normal Table" w:semiHidden="1" w:unhideWhenUsed="1"/>
-    <w:lsdException w:name="annotation subject" w:semiHidden="1" w:unhideWhenUsed="1"/>
-    <w:lsdException w:name="No List" w:semiHidden="1" w:unhideWhenUsed="1"/>
-    <w:lsdException w:name="Outline List 1" w:semiHidden="1" w:unhideWhenUsed="1"/>
-    <w:lsdException w:name="Outline List 2" w:semiHidden="1" w:unhideWhenUsed="1"/>
-    <w:lsdException w:name="Outline List 3" w:semiHidden="1" w:unhideWhenUsed="1"/>
-    <w:lsdException w:name="Table Simple 1" w:semiHidden="1" w:unhideWhenUsed="1"/>
-    <w:lsdException w:name="Table Simple 2" w:semiHidden="1" w:unhideWhenUsed="1"/>
-    <w:lsdException w:name="Table Simple 3" w:semiHidden="1" w:unhideWhenUsed="1"/>
-    <w:lsdException w:name="Table Classic 1" w:semiHidden="1" w:unhideWhenUsed="1"/>
-    <w:lsdException w:name="Table Classic 2" w:semiHidden="1" w:unhideWhenUsed="1"/>
-    <w:lsdException w:name="Table Classic 3" w:semiHidden="1" w:unhideWhenUsed="1"/>
-    <w:lsdException w:name="Table Classic 4" w:semiHidden="1" w:unhideWhenUsed="1"/>
-    <w:lsdException w:name="Table Colorful 1" w:semiHidden="1" w:unhideWhenUsed="1"/>
-    <w:lsdException w:name="Table Colorful 2" w:semiHidden="1" w:unhideWhenUsed="1"/>
-    <w:lsdException w:name="Table Colorful 3" w:semiHidden="1" w:unhideWhenUsed="1"/>
-    <w:lsdException w:name="Table Columns 1" w:semiHidden="1" w:unhideWhenUsed="1"/>
-    <w:lsdException w:name="Table Columns 2" w:semiHidden="1" w:unhideWhenUsed="1"/>
-    <w:lsdException w:name="Table Columns 3" w:semiHidden="1" w:unhideWhenUsed="1"/>
-    <w:lsdException w:name="Table Columns 4" w:semiHidden="1" w:unhideWhenUsed="1"/>
-    <w:lsdException w:name="Table Columns 5" w:semiHidden="1" w:unhideWhenUsed="1"/>
-    <w:lsdException w:name="Table Grid 1" w:semiHidden="1" w:unhideWhenUsed="1"/>
-    <w:lsdException w:name="Table Grid 2" w:semiHidden="1" w:unhideWhenUsed="1"/>
-    <w:lsdException w:name="Table Grid 3" w:semiHidden="1" w:unhideWhenUsed="1"/>
-    <w:lsdException w:name="Table Grid 4" w:semiHidden="1" w:unhideWhenUsed="1"/>
-    <w:lsdException w:name="Table Grid 5" w:semiHidden="1" w:unhideWhenUsed="1"/>
-    <w:lsdException w:name="Table Grid 6" w:semiHidden="1" w:unhideWhenUsed="1"/>
-    <w:lsdException w:name="Table Grid 7" w:semiHidden="1" w:unhideWhenUsed="1"/>
-    <w:lsdException w:name="Table Grid 8" w:semiHidden="1" w:unhideWhenUsed="1"/>
-    <w:lsdException w:name="Table List 1" w:semiHidden="1" w:unhideWhenUsed="1"/>
-    <w:lsdException w:name="Table List 2" w:semiHidden="1" w:unhideWhenUsed="1"/>
-    <w:lsdException w:name="Table List 3" w:semiHidden="1" w:unhideWhenUsed="1"/>
-    <w:lsdException w:name="Table List 4" w:semiHidden="1" w:unhideWhenUsed="1"/>
-    <w:lsdException w:name="Table List 5" w:semiHidden="1" w:unhideWhenUsed="1"/>
-    <w:lsdException w:name="Table List 6" w:semiHidden="1" w:unhideWhenUsed="1"/>
-    <w:lsdException w:name="Table List 7" w:semiHidden="1" w:unhideWhenUsed="1"/>
-    <w:lsdException w:name="Table List 8" w:semiHidden="1" w:unhideWhenUsed="1"/>
-    <w:lsdException w:name="Table 3D effects 1" w:semiHidden="1" w:unhideWhenUsed="1"/>
-    <w:lsdException w:name="Table 3D effects 2" w:semiHidden="1" w:unhideWhenUsed="1"/>
-    <w:lsdException w:name="Table 3D effects 3" w:semiHidden="1" w:unhideWhenUsed="1"/>
-    <w:lsdException w:name="Table Contemporary" w:semiHidden="1" w:unhideWhenUsed="1"/>
-    <w:lsdException w:name="Table Elegant" w:semiHidden="1" w:unhideWhenUsed="1"/>
-    <w:lsdException w:name="Table Professional" w:semiHidden="1" w:unhideWhenUsed="1"/>
-    <w:lsdException w:name="Table Subtle 1" w:semiHidden="1" w:unhideWhenUsed="1"/>
-    <w:lsdException w:name="Table Subtle 2" w:semiHidden="1" w:unhideWhenUsed="1"/>
-    <w:lsdException w:name="Table Web 1" w:semiHidden="1" w:unhideWhenUsed="1"/>
-    <w:lsdException w:name="Table Web 2" w:semiHidden="1" w:unhideWhenUsed="1"/>
-    <w:lsdException w:name="Table Web 3" w:semiHidden="1" w:unhideWhenUsed="1"/>
-    <w:lsdException w:name="Balloon Text" w:semiHidden="1" w:unhideWhenUsed="1"/>
-    <w:lsdException w:name="Table Grid" w:uiPriority="39"/>
-    <w:lsdException w:name="Table Theme" w:semiHidden="1" w:unhideWhenUsed="1"/>
-    <w:lsdException w:name="Placeholder Text" w:semiHidden="1"/>
-    <w:lsdException w:name="No Spacing" w:uiPriority="1" w:qFormat="1"/>
-    <w:lsdException w:name="Light Shading" w:uiPriority="60"/>
-    <w:lsdException w:name="Light List" w:uiPriority="61"/>
-    <w:lsdException w:name="Light Grid" w:uiPriority="62"/>
-    <w:lsdException w:name="Medium Shading 1" w:uiPriority="63"/>
-    <w:lsdException w:name="Medium Shading 2" w:uiPriority="64"/>
-    <w:lsdException w:name="Medium List 1" w:uiPriority="65"/>
-    <w:lsdException w:name="Medium List 2" w:uiPriority="66"/>
-    <w:lsdException w:name="Medium Grid 1" w:uiPriority="67"/>
-    <w:lsdException w:name="Medium Grid 2" w:uiPriority="68"/>
-    <w:lsdException w:name="Medium Grid 3" w:uiPriority="69"/>
-    <w:lsdException w:name="Dark List" w:uiPriority="70"/>
-    <w:lsdException w:name="Colorful Shading" w:uiPriority="71"/>
-    <w:lsdException w:name="Colorful List" w:uiPriority="72"/>
-    <w:lsdException w:name="Colorful Grid" w:uiPriority="73"/>
-    <w:lsdException w:name="Light Shading Accent 1" w:uiPriority="60"/>
-    <w:lsdException w:name="Light List Accent 1" w:uiPriority="61"/>
-    <w:lsdException w:name="Light Grid Accent 1" w:uiPriority="62"/>
-    <w:lsdException w:name="Medium Shading 1 Accent 1" w:uiPriority="63"/>
-    <w:lsdException w:name="Medium Shading 2 Accent 1" w:uiPriority="64"/>
-    <w:lsdException w:name="Medium List 1 Accent 1" w:uiPriority="65"/>
-    <w:lsdException w:name="Revision" w:semiHidden="1"/>
-    <w:lsdException w:name="List Paragraph" w:uiPriority="34" w:qFormat="1"/>
-    <w:lsdException w:name="Quote" w:uiPriority="29" w:qFormat="1"/>
-    <w:lsdException w:name="Intense Quote" w:uiPriority="30" w:qFormat="1"/>
-    <w:lsdException w:name="Medium List 2 Accent 1" w:uiPriority="66"/>
-    <w:lsdException w:name="Medium Grid 1 Accent 1" w:uiPriority="67"/>
-    <w:lsdException w:name="Medium Grid 2 Accent 1" w:uiPriority="68"/>
-    <w:lsdException w:name="Medium Grid 3 Accent 1" w:uiPriority="69"/>
-    <w:lsdException w:name="Dark List Accent 1" w:uiPriority="70"/>
-    <w:lsdException w:name="Colorful Shading Accent 1" w:uiPriority="71"/>
-    <w:lsdException w:name="Colorful List Accent 1" w:uiPriority="72"/>
-    <w:lsdException w:name="Colorful Grid Accent 1" w:uiPriority="73"/>
-    <w:lsdException w:name="Light Shading Accent 2" w:uiPriority="60"/>
-    <w:lsdException w:name="Light List Accent 2" w:uiPriority="61"/>
-    <w:lsdException w:name="Light Grid Accent 2" w:uiPriority="62"/>
-    <w:lsdException w:name="Medium Shading 1 Accent 2" w:uiPriority="63"/>
-    <w:lsdException w:name="Medium Shading 2 Accent 2" w:uiPriority="64"/>
-    <w:lsdException w:name="Medium List 1 Accent 2" w:uiPriority="65"/>
-    <w:lsdException w:name="Medium List 2 Accent 2" w:uiPriority="66"/>
-    <w:lsdException w:name="Medium Grid 1 Accent 2" w:uiPriority="67"/>
-    <w:lsdException w:name="Medium Grid 2 Accent 2" w:uiPriority="68"/>
-    <w:lsdException w:name="Medium Grid 3 Accent 2" w:uiPriority="69"/>
-    <w:lsdException w:name="Dark List Accent 2" w:uiPriority="70"/>
-    <w:lsdException w:name="Colorful Shading Accent 2" w:uiPriority="71"/>
-    <w:lsdException w:name="Colorful List Accent 2" w:uiPriority="72"/>
-    <w:lsdException w:name="Colorful Grid Accent 2" w:uiPriority="73"/>
-    <w:lsdException w:name="Light Shading Accent 3" w:uiPriority="60"/>
-    <w:lsdException w:name="Light List Accent 3" w:uiPriority="61"/>
-    <w:lsdException w:name="Light Grid Accent 3" w:uiPriority="62"/>
-    <w:lsdException w:name="Medium Shading 1 Accent 3" w:uiPriority="63"/>
-    <w:lsdException w:name="Medium Shading 2 Accent 3" w:uiPriority="64"/>
-    <w:lsdException w:name="Medium List 1 Accent 3" w:uiPriority="65"/>
-    <w:lsdException w:name="Medium List 2 Accent 3" w:uiPriority="66"/>
-    <w:lsdException w:name="Medium Grid 1 Accent 3" w:uiPriority="67"/>
-    <w:lsdException w:name="Medium Grid 2 Accent 3" w:uiPriority="68"/>
-    <w:lsdException w:name="Medium Grid 3 Accent 3" w:uiPriority="69"/>
-    <w:lsdException w:name="Dark List Accent 3" w:uiPriority="70"/>
-    <w:lsdException w:name="Colorful Shading Accent 3" w:uiPriority="71"/>
-    <w:lsdException w:name="Colorful List Accent 3" w:uiPriority="72"/>
-    <w:lsdException w:name="Colorful Grid Accent 3" w:uiPriority="73"/>
-    <w:lsdException w:name="Light Shading Accent 4" w:uiPriority="60"/>
-    <w:lsdException w:name="Light List Accent 4" w:uiPriority="61"/>
-    <w:lsdException w:name="Light Grid Accent 4" w:uiPriority="62"/>
-    <w:lsdException w:name="Medium Shading 1 Accent 4" w:uiPriority="63"/>
-    <w:lsdException w:name="Medium Shading 2 Accent 4" w:uiPriority="64"/>
-    <w:lsdException w:name="Medium List 1 Accent 4" w:uiPriority="65"/>
-    <w:lsdException w:name="Medium List 2 Accent 4" w:uiPriority="66"/>
-    <w:lsdException w:name="Medium Grid 1 Accent 4" w:uiPriority="67"/>
-    <w:lsdException w:name="Medium Grid 2 Accent 4" w:uiPriority="68"/>
-    <w:lsdException w:name="Medium Grid 3 Accent 4" w:uiPriority="69"/>
-    <w:lsdException w:name="Dark List Accent 4" w:uiPriority="70"/>
-    <w:lsdException w:name="Colorful Shading Accent 4" w:uiPriority="71"/>
-    <w:lsdException w:name="Colorful List Accent 4" w:uiPriority="72"/>
-    <w:lsdException w:name="Colorful Grid Accent 4" w:uiPriority="73"/>
-    <w:lsdException w:name="Light Shading Accent 5" w:uiPriority="60"/>
-    <w:lsdException w:name="Light List Accent 5" w:uiPriority="61"/>
-    <w:lsdException w:name="Light Grid Accent 5" w:uiPriority="62"/>
-    <w:lsdException w:name="Medium Shading 1 Accent 5" w:uiPriority="63"/>
-    <w:lsdException w:name="Medium Shading 2 Accent 5" w:uiPriority="64"/>
-    <w:lsdException w:name="Medium List 1 Accent 5" w:uiPriority="65"/>
-    <w:lsdException w:name="Medium List 2 Accent 5" w:uiPriority="66"/>
-    <w:lsdException w:name="Medium Grid 1 Accent 5" w:uiPriority="67"/>
-    <w:lsdException w:name="Medium Grid 2 Accent 5" w:uiPriority="68"/>
-    <w:lsdException w:name="Medium Grid 3 Accent 5" w:uiPriority="69"/>
-    <w:lsdException w:name="Dark List Accent 5" w:uiPriority="70"/>
-    <w:lsdException w:name="Colorful Shading Accent 5" w:uiPriority="71"/>
-    <w:lsdException w:name="Colorful List Accent 5" w:uiPriority="72"/>
-    <w:lsdException w:name="Colorful Grid Accent 5" w:uiPriority="73"/>
-    <w:lsdException w:name="Light Shading Accent 6" w:uiPriority="60"/>
-    <w:lsdException w:name="Light List Accent 6" w:uiPriority="61"/>
-    <w:lsdException w:name="Light Grid Accent 6" w:uiPriority="62"/>
-    <w:lsdException w:name="Medium Shading 1 Accent 6" w:uiPriority="63"/>
-    <w:lsdException w:name="Medium Shading 2 Accent 6" w:uiPriority="64"/>
-    <w:lsdException w:name="Medium List 1 Accent 6" w:uiPriority="65"/>
-    <w:lsdException w:name="Medium List 2 Accent 6" w:uiPriority="66"/>
-    <w:lsdException w:name="Medium Grid 1 Accent 6" w:uiPriority="67"/>
-    <w:lsdException w:name="Medium Grid 2 Accent 6" w:uiPriority="68"/>
-    <w:lsdException w:name="Medium Grid 3 Accent 6" w:uiPriority="69"/>
-    <w:lsdException w:name="Dark List Accent 6" w:uiPriority="70"/>
-    <w:lsdException w:name="Colorful Shading Accent 6" w:uiPriority="71"/>
-    <w:lsdException w:name="Colorful List Accent 6" w:uiPriority="72"/>
-    <w:lsdException w:name="Colorful Grid Accent 6" w:uiPriority="73"/>
-    <w:lsdException w:name="Subtle Emphasis" w:uiPriority="19" w:qFormat="1"/>
-    <w:lsdException w:name="Intense Emphasis" w:uiPriority="21" w:qFormat="1"/>
-    <w:lsdException w:name="Subtle Reference" w:uiPriority="31" w:qFormat="1"/>
-    <w:lsdException w:name="Intense Reference" w:uiPriority="32" w:qFormat="1"/>
-    <w:lsdException w:name="Book Title" w:uiPriority="33" w:qFormat="1"/>
-    <w:lsdException w:name="Bibliography" w:semiHidden="1" w:uiPriority="37" w:unhideWhenUsed="1"/>
-    <w:lsdException w:name="TOC Heading" w:semiHidden="1" w:uiPriority="39" w:unhideWhenUsed="1" w:qFormat="1"/>
-    <w:lsdException w:name="Plain Table 1" w:uiPriority="41"/>
-    <w:lsdException w:name="Plain Table 2" w:uiPriority="42"/>
-    <w:lsdException w:name="Plain Table 3" w:uiPriority="43"/>
-    <w:lsdException w:name="Plain Table 4" w:uiPriority="44"/>
-    <w:lsdException w:name="Plain Table 5" w:uiPriority="45"/>
-    <w:lsdException w:name="Grid Table Light" w:uiPriority="40"/>
-    <w:lsdException w:name="Grid Table 1 Light" w:uiPriority="46"/>
-    <w:lsdException w:name="Grid Table 2" w:uiPriority="47"/>
-    <w:lsdException w:name="Grid Table 3" w:uiPriority="48"/>
-    <w:lsdException w:name="Grid Table 4" w:uiPriority="49"/>
-    <w:lsdException w:name="Grid Table 5 Dark" w:uiPriority="50"/>
-    <w:lsdException w:name="Grid Table 6 Colorful" w:uiPriority="51"/>
-    <w:lsdException w:name="Grid Table 7 Colorful" w:uiPriority="52"/>
-    <w:lsdException w:name="Grid Table 1 Light Accent 1" w:uiPriority="46"/>
-    <w:lsdException w:name="Grid Table 2 Accent 1" w:uiPriority="47"/>
-    <w:lsdException w:name="Grid Table 3 Accent 1" w:uiPriority="48"/>
-    <w:lsdException w:name="Grid Table 4 Accent 1" w:uiPriority="49"/>
-    <w:lsdException w:name="Grid Table 5 Dark Accent 1" w:uiPriority="50"/>
-    <w:lsdException w:name="Grid Table 6 Colorful Accent 1" w:uiPriority="51"/>
-    <w:lsdException w:name="Grid Table 7 Colorful Accent 1" w:uiPriority="52"/>
-    <w:lsdException w:name="Grid Table 1 Light Accent 2" w:uiPriority="46"/>
-    <w:lsdException w:name="Grid Table 2 Accent 2" w:uiPriority="47"/>
-    <w:lsdException w:name="Grid Table 3 Accent 2" w:uiPriority="48"/>
-    <w:lsdException w:name="Grid Table 4 Accent 2" w:uiPriority="49"/>
-    <w:lsdException w:name="Grid Table 5 Dark Accent 2" w:uiPriority="50"/>
-    <w:lsdException w:name="Grid Table 6 Colorful Accent 2" w:uiPriority="51"/>
-    <w:lsdException w:name="Grid Table 7 Colorful Accent 2" w:uiPriority="52"/>
-    <w:lsdException w:name="Grid Table 1 Light Accent 3" w:uiPriority="46"/>
-    <w:lsdException w:name="Grid Table 2 Accent 3" w:uiPriority="47"/>
-    <w:lsdException w:name="Grid Table 3 Accent 3" w:uiPriority="48"/>
-    <w:lsdException w:name="Grid Table 4 Accent 3" w:uiPriority="49"/>
-    <w:lsdException w:name="Grid Table 5 Dark Accent 3" w:uiPriority="50"/>
-    <w:lsdException w:name="Grid Table 6 Colorful Accent 3" w:uiPriority="51"/>
-    <w:lsdException w:name="Grid Table 7 Colorful Accent 3" w:uiPriority="52"/>
-    <w:lsdException w:name="Grid Table 1 Light Accent 4" w:uiPriority="46"/>
-    <w:lsdException w:name="Grid Table 2 Accent 4" w:uiPriority="47"/>
-    <w:lsdException w:name="Grid Table 3 Accent 4" w:uiPriority="48"/>
-    <w:lsdException w:name="Grid Table 4 Accent 4" w:uiPriority="49"/>
-    <w:lsdException w:name="Grid Table 5 Dark Accent 4" w:uiPriority="50"/>
-    <w:lsdException w:name="Grid Table 6 Colorful Accent 4" w:uiPriority="51"/>
-    <w:lsdException w:name="Grid Table 7 Colorful Accent 4" w:uiPriority="52"/>
-    <w:lsdException w:name="Grid Table 1 Light Accent 5" w:uiPriority="46"/>
-    <w:lsdException w:name="Grid Table 2 Accent 5" w:uiPriority="47"/>
-    <w:lsdException w:name="Grid Table 3 Accent 5" w:uiPriority="48"/>
-    <w:lsdException w:name="Grid Table 4 Accent 5" w:uiPriority="49"/>
-    <w:lsdException w:name="Grid Table 5 Dark Accent 5" w:uiPriority="50"/>
-    <w:lsdException w:name="Grid Table 6 Colorful Accent 5" w:uiPriority="51"/>
-    <w:lsdException w:name="Grid Table 7 Colorful Accent 5" w:uiPriority="52"/>
-    <w:lsdException w:name="Grid Table 1 Light Accent 6" w:uiPriority="46"/>
-    <w:lsdException w:name="Grid Table 2 Accent 6" w:uiPriority="47"/>
-    <w:lsdException w:name="Grid Table 3 Accent 6" w:uiPriority="48"/>
-    <w:lsdException w:name="Grid Table 4 Accent 6" w:uiPriority="49"/>
-    <w:lsdException w:name="Grid Table 5 Dark Accent 6" w:uiPriority="50"/>
-    <w:lsdException w:name="Grid Table 6 Colorful Accent 6" w:uiPriority="51"/>
-    <w:lsdException w:name="Grid Table 7 Colorful Accent 6" w:uiPriority="52"/>
-    <w:lsdException w:name="List Table 1 Light" w:uiPriority="46"/>
-    <w:lsdException w:name="List Table 2" w:uiPriority="47"/>
-    <w:lsdException w:name="List Table 3" w:uiPriority="48"/>
-    <w:lsdException w:name="List Table 4" w:uiPriority="49"/>
-    <w:lsdException w:name="List Table 5 Dark" w:uiPriority="50"/>
-    <w:lsdException w:name="List Table 6 Colorful" w:uiPriority="51"/>
-    <w:lsdException w:name="List Table 7 Colorful" w:uiPriority="52"/>
-    <w:lsdException w:name="List Table 1 Light Accent 1" w:uiPriority="46"/>
-    <w:lsdException w:name="List Table 2 Accent 1" w:uiPriority="47"/>
-    <w:lsdException w:name="List Table 3 Accent 1" w:uiPriority="48"/>
-    <w:lsdException w:name="List Table 4 Accent 1" w:uiPriority="49"/>
-    <w:lsdException w:name="List Table 5 Dark Accent 1" w:uiPriority="50"/>
-    <w:lsdException w:name="List Table 6 Colorful Accent 1" w:uiPriority="51"/>
-    <w:lsdException w:name="List Table 7 Colorful Accent 1" w:uiPriority="52"/>
-    <w:lsdException w:name="List Table 1 Light Accent 2" w:uiPriority="46"/>
-    <w:lsdException w:name="List Table 2 Accent 2" w:uiPriority="47"/>
-    <w:lsdException w:name="List Table 3 Accent 2" w:uiPriority="48"/>
-    <w:lsdException w:name="List Table 4 Accent 2" w:uiPriority="49"/>
-    <w:lsdException w:name="List Table 5 Dark Accent 2" w:uiPriority="50"/>
-    <w:lsdException w:name="List Table 6 Colorful Accent 2" w:uiPriority="51"/>
-    <w:lsdException w:name="List Table 7 Colorful Accent 2" w:uiPriority="52"/>
-    <w:lsdException w:name="List Table 1 Light Accent 3" w:uiPriority="46"/>
-    <w:lsdException w:name="List Table 2 Accent 3" w:uiPriority="47"/>
-    <w:lsdException w:name="List Table 3 Accent 3" w:uiPriority="48"/>
-    <w:lsdException w:name="List Table 4 Accent 3" w:uiPriority="49"/>
-    <w:lsdException w:name="List Table 5 Dark Accent 3" w:uiPriority="50"/>
-    <w:lsdException w:name="List Table 6 Colorful Accent 3" w:uiPriority="51"/>
-    <w:lsdException w:name="List Table 7 Colorful Accent 3" w:uiPriority="52"/>
-    <w:lsdException w:name="List Table 1 Light Accent 4" w:uiPriority="46"/>
-    <w:lsdException w:name="List Table 2 Accent 4" w:uiPriority="47"/>
-    <w:lsdException w:name="List Table 3 Accent 4" w:uiPriority="48"/>
-    <w:lsdException w:name="List Table 4 Accent 4" w:uiPriority="49"/>
-    <w:lsdException w:name="List Table 5 Dark Accent 4" w:uiPriority="50"/>
-    <w:lsdException w:name="List Table 6 Colorful Accent 4" w:uiPriority="51"/>
-    <w:lsdException w:name="List Table 7 Colorful Accent 4" w:uiPriority="52"/>
-    <w:lsdException w:name="List Table 1 Light Accent 5" w:uiPriority="46"/>
-    <w:lsdException w:name="List Table 2 Accent 5" w:uiPriority="47"/>
-    <w:lsdException w:name="List Table 3 Accent 5" w:uiPriority="48"/>
-    <w:lsdException w:name="List Table 4 Accent 5" w:uiPriority="49"/>
-    <w:lsdException w:name="List Table 5 Dark Accent 5" w:uiPriority="50"/>
-    <w:lsdException w:name="List Table 6 Colorful Accent 5" w:uiPriority="51"/>
-    <w:lsdException w:name="List Table 7 Colorful Accent 5" w:uiPriority="52"/>
-    <w:lsdException w:name="List Table 1 Light Accent 6" w:uiPriority="46"/>
-    <w:lsdException w:name="List Table 2 Accent 6" w:uiPriority="47"/>
-    <w:lsdException w:name="List Table 3 Accent 6" w:uiPriority="48"/>
-    <w:lsdException w:name="List Table 4 Accent 6" w:uiPriority="49"/>
-    <w:lsdException w:name="List Table 5 Dark Accent 6" w:uiPriority="50"/>
-    <w:lsdException w:name="List Table 6 Colorful Accent 6" w:uiPriority="51"/>
-    <w:lsdException w:name="List Table 7 Colorful Accent 6" w:uiPriority="52"/>
+  <w:latentStyles w:defLockedState="0" w:defUIPriority="99" w:defSemiHidden="1" w:defUnhideWhenUsed="1" w:defQFormat="0" w:count="267">
+    <w:lsdException w:name="Normal" w:semiHidden="0" w:uiPriority="0" w:unhideWhenUsed="0" w:qFormat="1"/>
+    <w:lsdException w:name="heading 1" w:semiHidden="0" w:uiPriority="9" w:unhideWhenUsed="0" w:qFormat="1"/>
+    <w:lsdException w:name="heading 2" w:uiPriority="9" w:qFormat="1"/>
+    <w:lsdException w:name="heading 3" w:uiPriority="9" w:qFormat="1"/>
+    <w:lsdException w:name="heading 4" w:uiPriority="9" w:qFormat="1"/>
+    <w:lsdException w:name="heading 5" w:uiPriority="9" w:qFormat="1"/>
+    <w:lsdException w:name="heading 6" w:uiPriority="9" w:qFormat="1"/>
+    <w:lsdException w:name="heading 7" w:uiPriority="9" w:qFormat="1"/>
+    <w:lsdException w:name="heading 8" w:uiPriority="9" w:qFormat="1"/>
+    <w:lsdException w:name="heading 9" w:uiPriority="9" w:qFormat="1"/>
+    <w:lsdException w:name="toc 1" w:uiPriority="39"/>
+    <w:lsdException w:name="toc 2" w:uiPriority="39"/>
+    <w:lsdException w:name="toc 3" w:uiPriority="39"/>
+    <w:lsdException w:name="toc 4" w:uiPriority="39"/>
+    <w:lsdException w:name="toc 5" w:uiPriority="39"/>
+    <w:lsdException w:name="toc 6" w:uiPriority="39"/>
+    <w:lsdException w:name="toc 7" w:uiPriority="39"/>
+    <w:lsdException w:name="toc 8" w:uiPriority="39"/>
+    <w:lsdException w:name="toc 9" w:uiPriority="39"/>
+    <w:lsdException w:name="caption" w:uiPriority="35" w:qFormat="1"/>
+    <w:lsdException w:name="Title" w:semiHidden="0" w:uiPriority="10" w:unhideWhenUsed="0" w:qFormat="1"/>
+    <w:lsdException w:name="Default Paragraph Font" w:uiPriority="1"/>
+    <w:lsdException w:name="Subtitle" w:semiHidden="0" w:uiPriority="11" w:unhideWhenUsed="0" w:qFormat="1"/>
+    <w:lsdException w:name="Strong" w:semiHidden="0" w:uiPriority="22" w:unhideWhenUsed="0" w:qFormat="1"/>
+    <w:lsdException w:name="Emphasis" w:semiHidden="0" w:uiPriority="20" w:unhideWhenUsed="0" w:qFormat="1"/>
+    <w:lsdException w:name="Table Grid" w:semiHidden="0" w:uiPriority="39" w:unhideWhenUsed="0"/>
+    <w:lsdException w:name="Placeholder Text" w:unhideWhenUsed="0"/>
+    <w:lsdException w:name="No Spacing" w:semiHidden="0" w:uiPriority="1" w:unhideWhenUsed="0" w:qFormat="1"/>
+    <w:lsdException w:name="Light Shading" w:semiHidden="0" w:uiPriority="60" w:unhideWhenUsed="0"/>
+    <w:lsdException w:name="Light List" w:semiHidden="0" w:uiPriority="61" w:unhideWhenUsed="0"/>
+    <w:lsdException w:name="Light Grid" w:semiHidden="0" w:uiPriority="62" w:unhideWhenUsed="0"/>
+    <w:lsdException w:name="Medium Shading 1" w:semiHidden="0" w:uiPriority="63" w:unhideWhenUsed="0"/>
+    <w:lsdException w:name="Medium Shading 2" w:semiHidden="0" w:uiPriority="64" w:unhideWhenUsed="0"/>
+    <w:lsdException w:name="Medium List 1" w:semiHidden="0" w:uiPriority="65" w:unhideWhenUsed="0"/>
+    <w:lsdException w:name="Medium List 2" w:semiHidden="0" w:uiPriority="66" w:unhideWhenUsed="0"/>
+    <w:lsdException w:name="Medium Grid 1" w:semiHidden="0" w:uiPriority="67" w:unhideWhenUsed="0"/>
+    <w:lsdException w:name="Medium Grid 2" w:semiHidden="0" w:uiPriority="68" w:unhideWhenUsed="0"/>
+    <w:lsdException w:name="Medium Grid 3" w:semiHidden="0" w:uiPriority="69" w:unhideWhenUsed="0"/>
+    <w:lsdException w:name="Dark List" w:semiHidden="0" w:uiPriority="70" w:unhideWhenUsed="0"/>
+    <w:lsdException w:name="Colorful Shading" w:semiHidden="0" w:uiPriority="71" w:unhideWhenUsed="0"/>
+    <w:lsdException w:name="Colorful List" w:semiHidden="0" w:uiPriority="72" w:unhideWhenUsed="0"/>
+    <w:lsdException w:name="Colorful Grid" w:semiHidden="0" w:uiPriority="73" w:unhideWhenUsed="0"/>
+    <w:lsdException w:name="Light Shading Accent 1" w:semiHidden="0" w:uiPriority="60" w:unhideWhenUsed="0"/>
+    <w:lsdException w:name="Light List Accent 1" w:semiHidden="0" w:uiPriority="61" w:unhideWhenUsed="0"/>
+    <w:lsdException w:name="Light Grid Accent 1" w:semiHidden="0" w:uiPriority="62" w:unhideWhenUsed="0"/>
+    <w:lsdException w:name="Medium Shading 1 Accent 1" w:semiHidden="0" w:uiPriority="63" w:unhideWhenUsed="0"/>
+    <w:lsdException w:name="Medium Shading 2 Accent 1" w:semiHidden="0" w:uiPriority="64" w:unhideWhenUsed="0"/>
+    <w:lsdException w:name="Medium List 1 Accent 1" w:semiHidden="0" w:uiPriority="65" w:unhideWhenUsed="0"/>
+    <w:lsdException w:name="Revision" w:unhideWhenUsed="0"/>
+    <w:lsdException w:name="List Paragraph" w:semiHidden="0" w:uiPriority="34" w:unhideWhenUsed="0" w:qFormat="1"/>
+    <w:lsdException w:name="Quote" w:semiHidden="0" w:uiPriority="29" w:unhideWhenUsed="0" w:qFormat="1"/>
+    <w:lsdException w:name="Intense Quote" w:semiHidden="0" w:uiPriority="30" w:unhideWhenUsed="0" w:qFormat="1"/>
+    <w:lsdException w:name="Medium List 2 Accent 1" w:semiHidden="0" w:uiPriority="66" w:unhideWhenUsed="0"/>
+    <w:lsdException w:name="Medium Grid 1 Accent 1" w:semiHidden="0" w:uiPriority="67" w:unhideWhenUsed="0"/>
+    <w:lsdException w:name="Medium Grid 2 Accent 1" w:semiHidden="0" w:uiPriority="68" w:unhideWhenUsed="0"/>
+    <w:lsdException w:name="Medium Grid 3 Accent 1" w:semiHidden="0" w:uiPriority="69" w:unhideWhenUsed="0"/>
+    <w:lsdException w:name="Dark List Accent 1" w:semiHidden="0" w:uiPriority="70" w:unhideWhenUsed="0"/>
+    <w:lsdException w:name="Colorful Shading Accent 1" w:semiHidden="0" w:uiPriority="71" w:unhideWhenUsed="0"/>
+    <w:lsdException w:name="Colorful List Accent 1" w:semiHidden="0" w:uiPriority="72" w:unhideWhenUsed="0"/>
+    <w:lsdException w:name="Colorful Grid Accent 1" w:semiHidden="0" w:uiPriority="73" w:unhideWhenUsed="0"/>
+    <w:lsdException w:name="Light Shading Accent 2" w:semiHidden="0" w:uiPriority="60" w:unhideWhenUsed="0"/>
+    <w:lsdException w:name="Light List Accent 2" w:semiHidden="0" w:uiPriority="61" w:unhideWhenUsed="0"/>
+    <w:lsdException w:name="Light Grid Accent 2" w:semiHidden="0" w:uiPriority="62" w:unhideWhenUsed="0"/>
+    <w:lsdException w:name="Medium Shading 1 Accent 2" w:semiHidden="0" w:uiPriority="63" w:unhideWhenUsed="0"/>
+    <w:lsdException w:name="Medium Shading 2 Accent 2" w:semiHidden="0" w:uiPriority="64" w:unhideWhenUsed="0"/>
+    <w:lsdException w:name="Medium List 1 Accent 2" w:semiHidden="0" w:uiPriority="65" w:unhideWhenUsed="0"/>
+    <w:lsdException w:name="Medium List 2 Accent 2" w:semiHidden="0" w:uiPriority="66" w:unhideWhenUsed="0"/>
+    <w:lsdException w:name="Medium Grid 1 Accent 2" w:semiHidden="0" w:uiPriority="67" w:unhideWhenUsed="0"/>
+    <w:lsdException w:name="Medium Grid 2 Accent 2" w:semiHidden="0" w:uiPriority="68" w:unhideWhenUsed="0"/>
+    <w:lsdException w:name="Medium Grid 3 Accent 2" w:semiHidden="0" w:uiPriority="69" w:unhideWhenUsed="0"/>
+    <w:lsdException w:name="Dark List Accent 2" w:semiHidden="0" w:uiPriority="70" w:unhideWhenUsed="0"/>
+    <w:lsdException w:name="Colorful Shading Accent 2" w:semiHidden="0" w:uiPriority="71" w:unhideWhenUsed="0"/>
+    <w:lsdException w:name="Colorful List Accent 2" w:semiHidden="0" w:uiPriority="72" w:unhideWhenUsed="0"/>
+    <w:lsdException w:name="Colorful Grid Accent 2" w:semiHidden="0" w:uiPriority="73" w:unhideWhenUsed="0"/>
+    <w:lsdException w:name="Light Shading Accent 3" w:semiHidden="0" w:uiPriority="60" w:unhideWhenUsed="0"/>
+    <w:lsdException w:name="Light List Accent 3" w:semiHidden="0" w:uiPriority="61" w:unhideWhenUsed="0"/>
+    <w:lsdException w:name="Light Grid Accent 3" w:semiHidden="0" w:uiPriority="62" w:unhideWhenUsed="0"/>
+    <w:lsdException w:name="Medium Shading 1 Accent 3" w:semiHidden="0" w:uiPriority="63" w:unhideWhenUsed="0"/>
+    <w:lsdException w:name="Medium Shading 2 Accent 3" w:semiHidden="0" w:uiPriority="64" w:unhideWhenUsed="0"/>
+    <w:lsdException w:name="Medium List 1 Accent 3" w:semiHidden="0" w:uiPriority="65" w:unhideWhenUsed="0"/>
+    <w:lsdException w:name="Medium List 2 Accent 3" w:semiHidden="0" w:uiPriority="66" w:unhideWhenUsed="0"/>
+    <w:lsdException w:name="Medium Grid 1 Accent 3" w:semiHidden="0" w:uiPriority="67" w:unhideWhenUsed="0"/>
+    <w:lsdException w:name="Medium Grid 2 Accent 3" w:semiHidden="0" w:uiPriority="68" w:unhideWhenUsed="0"/>
+    <w:lsdException w:name="Medium Grid 3 Accent 3" w:semiHidden="0" w:uiPriority="69" w:unhideWhenUsed="0"/>
+    <w:lsdException w:name="Dark List Accent 3" w:semiHidden="0" w:uiPriority="70" w:unhideWhenUsed="0"/>
+    <w:lsdException w:name="Colorful Shading Accent 3" w:semiHidden="0" w:uiPriority="71" w:unhideWhenUsed="0"/>
+    <w:lsdException w:name="Colorful List Accent 3" w:semiHidden="0" w:uiPriority="72" w:unhideWhenUsed="0"/>
+    <w:lsdException w:name="Colorful Grid Accent 3" w:semiHidden="0" w:uiPriority="73" w:unhideWhenUsed="0"/>
+    <w:lsdException w:name="Light Shading Accent 4" w:semiHidden="0" w:uiPriority="60" w:unhideWhenUsed="0"/>
+    <w:lsdException w:name="Light List Accent 4" w:semiHidden="0" w:uiPriority="61" w:unhideWhenUsed="0"/>
+    <w:lsdException w:name="Light Grid Accent 4" w:semiHidden="0" w:uiPriority="62" w:unhideWhenUsed="0"/>
+    <w:lsdException w:name="Medium Shading 1 Accent 4" w:semiHidden="0" w:uiPriority="63" w:unhideWhenUsed="0"/>
+    <w:lsdException w:name="Medium Shading 2 Accent 4" w:semiHidden="0" w:uiPriority="64" w:unhideWhenUsed="0"/>
+    <w:lsdException w:name="Medium List 1 Accent 4" w:semiHidden="0" w:uiPriority="65" w:unhideWhenUsed="0"/>
+    <w:lsdException w:name="Medium List 2 Accent 4" w:semiHidden="0" w:uiPriority="66" w:unhideWhenUsed="0"/>
+    <w:lsdException w:name="Medium Grid 1 Accent 4" w:semiHidden="0" w:uiPriority="67" w:unhideWhenUsed="0"/>
+    <w:lsdException w:name="Medium Grid 2 Accent 4" w:semiHidden="0" w:uiPriority="68" w:unhideWhenUsed="0"/>
+    <w:lsdException w:name="Medium Grid 3 Accent 4" w:semiHidden="0" w:uiPriority="69" w:unhideWhenUsed="0"/>
+    <w:lsdException w:name="Dark List Accent 4" w:semiHidden="0" w:uiPriority="70" w:unhideWhenUsed="0"/>
+    <w:lsdException w:name="Colorful Shading Accent 4" w:semiHidden="0" w:uiPriority="71" w:unhideWhenUsed="0"/>
+    <w:lsdException w:name="Colorful List Accent 4" w:semiHidden="0" w:uiPriority="72" w:unhideWhenUsed="0"/>
+    <w:lsdException w:name="Colorful Grid Accent 4" w:semiHidden="0" w:uiPriority="73" w:unhideWhenUsed="0"/>
+    <w:lsdException w:name="Light Shading Accent 5" w:semiHidden="0" w:uiPriority="60" w:unhideWhenUsed="0"/>
+    <w:lsdException w:name="Light List Accent 5" w:semiHidden="0" w:uiPriority="61" w:unhideWhenUsed="0"/>
+    <w:lsdException w:name="Light Grid Accent 5" w:semiHidden="0" w:uiPriority="62" w:unhideWhenUsed="0"/>
+    <w:lsdException w:name="Medium Shading 1 Accent 5" w:semiHidden="0" w:uiPriority="63" w:unhideWhenUsed="0"/>
+    <w:lsdException w:name="Medium Shading 2 Accent 5" w:semiHidden="0" w:uiPriority="64" w:unhideWhenUsed="0"/>
+    <w:lsdException w:name="Medium List 1 Accent 5" w:semiHidden="0" w:uiPriority="65" w:unhideWhenUsed="0"/>
+    <w:lsdException w:name="Medium List 2 Accent 5" w:semiHidden="0" w:uiPriority="66" w:unhideWhenUsed="0"/>
+    <w:lsdException w:name="Medium Grid 1 Accent 5" w:semiHidden="0" w:uiPriority="67" w:unhideWhenUsed="0"/>
+    <w:lsdException w:name="Medium Grid 2 Accent 5" w:semiHidden="0" w:uiPriority="68" w:unhideWhenUsed="0"/>
+    <w:lsdException w:name="Medium Grid 3 Accent 5" w:semiHidden="0" w:uiPriority="69" w:unhideWhenUsed="0"/>
+    <w:lsdException w:name="Dark List Accent 5" w:semiHidden="0" w:uiPriority="70" w:unhideWhenUsed="0"/>
+    <w:lsdException w:name="Colorful Shading Accent 5" w:semiHidden="0" w:uiPriority="71" w:unhideWhenUsed="0"/>
+    <w:lsdException w:name="Colorful List Accent 5" w:semiHidden="0" w:uiPriority="72" w:unhideWhenUsed="0"/>
+    <w:lsdException w:name="Colorful Grid Accent 5" w:semiHidden="0" w:uiPriority="73" w:unhideWhenUsed="0"/>
+    <w:lsdException w:name="Light Shading Accent 6" w:semiHidden="0" w:uiPriority="60" w:unhideWhenUsed="0"/>
+    <w:lsdException w:name="Light List Accent 6" w:semiHidden="0" w:uiPriority="61" w:unhideWhenUsed="0"/>
+    <w:lsdException w:name="Light Grid Accent 6" w:semiHidden="0" w:uiPriority="62" w:unhideWhenUsed="0"/>
+    <w:lsdException w:name="Medium Shading 1 Accent 6" w:semiHidden="0" w:uiPriority="63" w:unhideWhenUsed="0"/>
+    <w:lsdException w:name="Medium Shading 2 Accent 6" w:semiHidden="0" w:uiPriority="64" w:unhideWhenUsed="0"/>
+    <w:lsdException w:name="Medium List 1 Accent 6" w:semiHidden="0" w:uiPriority="65" w:unhideWhenUsed="0"/>
+    <w:lsdException w:name="Medium List 2 Accent 6" w:semiHidden="0" w:uiPriority="66" w:unhideWhenUsed="0"/>
+    <w:lsdException w:name="Medium Grid 1 Accent 6" w:semiHidden="0" w:uiPriority="67" w:unhideWhenUsed="0"/>
+    <w:lsdException w:name="Medium Grid 2 Accent 6" w:semiHidden="0" w:uiPriority="68" w:unhideWhenUsed="0"/>
+    <w:lsdException w:name="Medium Grid 3 Accent 6" w:semiHidden="0" w:uiPriority="69" w:unhideWhenUsed="0"/>
+    <w:lsdException w:name="Dark List Accent 6" w:semiHidden="0" w:uiPriority="70" w:unhideWhenUsed="0"/>
+    <w:lsdException w:name="Colorful Shading Accent 6" w:semiHidden="0" w:uiPriority="71" w:unhideWhenUsed="0"/>
+    <w:lsdException w:name="Colorful List Accent 6" w:semiHidden="0" w:uiPriority="72" w:unhideWhenUsed="0"/>
+    <w:lsdException w:name="Colorful Grid Accent 6" w:semiHidden="0" w:uiPriority="73" w:unhideWhenUsed="0"/>
+    <w:lsdException w:name="Subtle Emphasis" w:semiHidden="0" w:uiPriority="19" w:unhideWhenUsed="0" w:qFormat="1"/>
+    <w:lsdException w:name="Intense Emphasis" w:semiHidden="0" w:uiPriority="21" w:unhideWhenUsed="0" w:qFormat="1"/>
+    <w:lsdException w:name="Subtle Reference" w:semiHidden="0" w:uiPriority="31" w:unhideWhenUsed="0" w:qFormat="1"/>
+    <w:lsdException w:name="Intense Reference" w:semiHidden="0" w:uiPriority="32" w:unhideWhenUsed="0" w:qFormat="1"/>
+    <w:lsdException w:name="Book Title" w:semiHidden="0" w:uiPriority="33" w:unhideWhenUsed="0" w:qFormat="1"/>
+    <w:lsdException w:name="Bibliography" w:uiPriority="37"/>
+    <w:lsdException w:name="TOC Heading" w:uiPriority="39" w:qFormat="1"/>
+  </w:latentStyles>
+  <w:style w:type="paragraph" w:default="1" w:styleId="Normal">
+    <w:name w:val="Normal"/>
+    <w:qFormat/>
+  </w:style>
+  <w:style w:type="character" w:default="1" w:styleId="Policepardfaut">
+    <w:name w:val="Default Paragraph Font"/>
+    <w:uiPriority w:val="1"/>
+    <w:semiHidden/>
+    <w:unhideWhenUsed/>
+  </w:style>
+  <w:style w:type="table" w:default="1" w:styleId="TableauNormal">
+    <w:name w:val="Normal Table"/>
+    <w:uiPriority w:val="99"/>
+    <w:semiHidden/>
+    <w:unhideWhenUsed/>
+    <w:tblPr>
+      <w:tblInd w:w="0" w:type="dxa"/>
+      <w:tblCellMar>
+        <w:top w:w="0" w:type="dxa"/>
+        <w:left w:w="108" w:type="dxa"/>
+        <w:bottom w:w="0" w:type="dxa"/>
+        <w:right w:w="108" w:type="dxa"/>
+      </w:tblCellMar>
+    </w:tblPr>
+  </w:style>
+  <w:style w:type="numbering" w:default="1" w:styleId="Aucuneliste">
+    <w:name w:val="No List"/>
+    <w:uiPriority w:val="99"/>
+    <w:semiHidden/>
+    <w:unhideWhenUsed/>
+  </w:style>
+  <w:style w:type="paragraph" w:styleId="En-tte">
+    <w:name w:val="header"/>
+    <w:basedOn w:val="Normal"/>
+    <w:link w:val="En-tteCar"/>
+    <w:uiPriority w:val="99"/>
+    <w:unhideWhenUsed/>
+    <w:rsid w:val="002045E1"/>
+    <w:pPr>
+      <w:tabs>
+        <w:tab w:val="center" w:pos="4320"/>
+        <w:tab w:val="right" w:pos="8640"/>
+      </w:tabs>
+      <w:spacing w:after="0" w:line="240" w:lineRule="auto"/>
+    </w:pPr>
+  </w:style>
+  <w:style w:type="character" w:customStyle="1" w:styleId="En-tteCar">
+    <w:name w:val="En-tête Car"/>
+    <w:basedOn w:val="Policepardfaut"/>
+    <w:link w:val="En-tte"/>
+    <w:uiPriority w:val="99"/>
+    <w:rsid w:val="002045E1"/>
+  </w:style>
+  <w:style w:type="paragraph" w:styleId="Pieddepage">
+    <w:name w:val="footer"/>
+    <w:basedOn w:val="Normal"/>
+    <w:link w:val="PieddepageCar"/>
+    <w:uiPriority w:val="99"/>
+    <w:unhideWhenUsed/>
+    <w:rsid w:val="002045E1"/>
+    <w:pPr>
+      <w:tabs>
+        <w:tab w:val="center" w:pos="4320"/>
+        <w:tab w:val="right" w:pos="8640"/>
+      </w:tabs>
+      <w:spacing w:after="0" w:line="240" w:lineRule="auto"/>
+    </w:pPr>
+  </w:style>
+  <w:style w:type="character" w:customStyle="1" w:styleId="PieddepageCar">
+    <w:name w:val="Pied de page Car"/>
+    <w:basedOn w:val="Policepardfaut"/>
+    <w:link w:val="Pieddepage"/>
+    <w:uiPriority w:val="99"/>
+    <w:rsid w:val="002045E1"/>
+  </w:style>
+  <w:style w:type="character" w:customStyle="1" w:styleId="apple-converted-space">
+    <w:name w:val="apple-converted-space"/>
+    <w:basedOn w:val="Policepardfaut"/>
+    <w:rsid w:val="00D65B90"/>
+  </w:style>
+  <w:style w:type="paragraph" w:styleId="Paragraphedeliste">
+    <w:name w:val="List Paragraph"/>
+    <w:basedOn w:val="Normal"/>
+    <w:uiPriority w:val="34"/>
+    <w:qFormat/>
+    <w:rsid w:val="00ED0A0F"/>
+    <w:pPr>
+      <w:ind w:left="720"/>
+      <w:contextualSpacing/>
+    </w:pPr>
+  </w:style>
+</w:styles>
+</file>
+
+<file path=word/stylesWithEffects.xml><?xml version="1.0" encoding="utf-8"?>
+<w:styles xmlns:wpc="http://schemas.microsoft.com/office/word/2010/wordprocessingCanvas" xmlns:mc="http://schemas.openxmlformats.org/markup-compatibility/2006" xmlns:o="urn:schemas-microsoft-com:office:office" xmlns:r="http://schemas.openxmlformats.org/officeDocument/2006/relationships" xmlns:m="http://schemas.openxmlformats.org/officeDocument/2006/math" xmlns:v="urn:schemas-microsoft-com:vml" xmlns:wp14="http://schemas.microsoft.com/office/word/2010/wordprocessingDrawing" xmlns:wp="http://schemas.openxmlformats.org/drawingml/2006/wordprocessingDrawing" xmlns:w10="urn:schemas-microsoft-com:office:word" xmlns:w="http://schemas.openxmlformats.org/wordprocessingml/2006/main" xmlns:w14="http://schemas.microsoft.com/office/word/2010/wordml" xmlns:wpg="http://schemas.microsoft.com/office/word/2010/wordprocessingGroup" xmlns:wpi="http://schemas.microsoft.com/office/word/2010/wordprocessingInk" xmlns:wne="http://schemas.microsoft.com/office/word/2006/wordml" xmlns:wps="http://schemas.microsoft.com/office/word/2010/wordprocessingShape" mc:Ignorable="w14 wp14">
+  <w:docDefaults>
+    <w:rPrDefault>
+      <w:rPr>
+        <w:rFonts w:asciiTheme="minorHAnsi" w:eastAsiaTheme="minorHAnsi" w:hAnsiTheme="minorHAnsi" w:cstheme="minorBidi"/>
+        <w:sz w:val="22"/>
+        <w:szCs w:val="22"/>
+        <w:lang w:val="fr-CA" w:eastAsia="en-US" w:bidi="ar-SA"/>
+      </w:rPr>
+    </w:rPrDefault>
+    <w:pPrDefault>
+      <w:pPr>
+        <w:spacing w:after="160" w:line="259" w:lineRule="auto"/>
+      </w:pPr>
+    </w:pPrDefault>
+  </w:docDefaults>
+  <w:latentStyles w:defLockedState="0" w:defUIPriority="99" w:defSemiHidden="1" w:defUnhideWhenUsed="1" w:defQFormat="0" w:count="267">
+    <w:lsdException w:name="Normal" w:semiHidden="0" w:uiPriority="0" w:unhideWhenUsed="0" w:qFormat="1"/>
+    <w:lsdException w:name="heading 1" w:semiHidden="0" w:uiPriority="9" w:unhideWhenUsed="0" w:qFormat="1"/>
+    <w:lsdException w:name="heading 2" w:uiPriority="9" w:qFormat="1"/>
+    <w:lsdException w:name="heading 3" w:uiPriority="9" w:qFormat="1"/>
+    <w:lsdException w:name="heading 4" w:uiPriority="9" w:qFormat="1"/>
+    <w:lsdException w:name="heading 5" w:uiPriority="9" w:qFormat="1"/>
+    <w:lsdException w:name="heading 6" w:uiPriority="9" w:qFormat="1"/>
+    <w:lsdException w:name="heading 7" w:uiPriority="9" w:qFormat="1"/>
+    <w:lsdException w:name="heading 8" w:uiPriority="9" w:qFormat="1"/>
+    <w:lsdException w:name="heading 9" w:uiPriority="9" w:qFormat="1"/>
+    <w:lsdException w:name="toc 1" w:uiPriority="39"/>
+    <w:lsdException w:name="toc 2" w:uiPriority="39"/>
+    <w:lsdException w:name="toc 3" w:uiPriority="39"/>
+    <w:lsdException w:name="toc 4" w:uiPriority="39"/>
+    <w:lsdException w:name="toc 5" w:uiPriority="39"/>
+    <w:lsdException w:name="toc 6" w:uiPriority="39"/>
+    <w:lsdException w:name="toc 7" w:uiPriority="39"/>
+    <w:lsdException w:name="toc 8" w:uiPriority="39"/>
+    <w:lsdException w:name="toc 9" w:uiPriority="39"/>
+    <w:lsdException w:name="caption" w:uiPriority="35" w:qFormat="1"/>
+    <w:lsdException w:name="Title" w:semiHidden="0" w:uiPriority="10" w:unhideWhenUsed="0" w:qFormat="1"/>
+    <w:lsdException w:name="Default Paragraph Font" w:uiPriority="1"/>
+    <w:lsdException w:name="Subtitle" w:semiHidden="0" w:uiPriority="11" w:unhideWhenUsed="0" w:qFormat="1"/>
+    <w:lsdException w:name="Strong" w:semiHidden="0" w:uiPriority="22" w:unhideWhenUsed="0" w:qFormat="1"/>
+    <w:lsdException w:name="Emphasis" w:semiHidden="0" w:uiPriority="20" w:unhideWhenUsed="0" w:qFormat="1"/>
+    <w:lsdException w:name="Table Grid" w:semiHidden="0" w:uiPriority="39" w:unhideWhenUsed="0"/>
+    <w:lsdException w:name="Placeholder Text" w:unhideWhenUsed="0"/>
+    <w:lsdException w:name="No Spacing" w:semiHidden="0" w:uiPriority="1" w:unhideWhenUsed="0" w:qFormat="1"/>
+    <w:lsdException w:name="Light Shading" w:semiHidden="0" w:uiPriority="60" w:unhideWhenUsed="0"/>
+    <w:lsdException w:name="Light List" w:semiHidden="0" w:uiPriority="61" w:unhideWhenUsed="0"/>
+    <w:lsdException w:name="Light Grid" w:semiHidden="0" w:uiPriority="62" w:unhideWhenUsed="0"/>
+    <w:lsdException w:name="Medium Shading 1" w:semiHidden="0" w:uiPriority="63" w:unhideWhenUsed="0"/>
+    <w:lsdException w:name="Medium Shading 2" w:semiHidden="0" w:uiPriority="64" w:unhideWhenUsed="0"/>
+    <w:lsdException w:name="Medium List 1" w:semiHidden="0" w:uiPriority="65" w:unhideWhenUsed="0"/>
+    <w:lsdException w:name="Medium List 2" w:semiHidden="0" w:uiPriority="66" w:unhideWhenUsed="0"/>
+    <w:lsdException w:name="Medium Grid 1" w:semiHidden="0" w:uiPriority="67" w:unhideWhenUsed="0"/>
+    <w:lsdException w:name="Medium Grid 2" w:semiHidden="0" w:uiPriority="68" w:unhideWhenUsed="0"/>
+    <w:lsdException w:name="Medium Grid 3" w:semiHidden="0" w:uiPriority="69" w:unhideWhenUsed="0"/>
+    <w:lsdException w:name="Dark List" w:semiHidden="0" w:uiPriority="70" w:unhideWhenUsed="0"/>
+    <w:lsdException w:name="Colorful Shading" w:semiHidden="0" w:uiPriority="71" w:unhideWhenUsed="0"/>
+    <w:lsdException w:name="Colorful List" w:semiHidden="0" w:uiPriority="72" w:unhideWhenUsed="0"/>
+    <w:lsdException w:name="Colorful Grid" w:semiHidden="0" w:uiPriority="73" w:unhideWhenUsed="0"/>
+    <w:lsdException w:name="Light Shading Accent 1" w:semiHidden="0" w:uiPriority="60" w:unhideWhenUsed="0"/>
+    <w:lsdException w:name="Light List Accent 1" w:semiHidden="0" w:uiPriority="61" w:unhideWhenUsed="0"/>
+    <w:lsdException w:name="Light Grid Accent 1" w:semiHidden="0" w:uiPriority="62" w:unhideWhenUsed="0"/>
+    <w:lsdException w:name="Medium Shading 1 Accent 1" w:semiHidden="0" w:uiPriority="63" w:unhideWhenUsed="0"/>
+    <w:lsdException w:name="Medium Shading 2 Accent 1" w:semiHidden="0" w:uiPriority="64" w:unhideWhenUsed="0"/>
+    <w:lsdException w:name="Medium List 1 Accent 1" w:semiHidden="0" w:uiPriority="65" w:unhideWhenUsed="0"/>
+    <w:lsdException w:name="Revision" w:unhideWhenUsed="0"/>
+    <w:lsdException w:name="List Paragraph" w:semiHidden="0" w:uiPriority="34" w:unhideWhenUsed="0" w:qFormat="1"/>
+    <w:lsdException w:name="Quote" w:semiHidden="0" w:uiPriority="29" w:unhideWhenUsed="0" w:qFormat="1"/>
+    <w:lsdException w:name="Intense Quote" w:semiHidden="0" w:uiPriority="30" w:unhideWhenUsed="0" w:qFormat="1"/>
+    <w:lsdException w:name="Medium List 2 Accent 1" w:semiHidden="0" w:uiPriority="66" w:unhideWhenUsed="0"/>
+    <w:lsdException w:name="Medium Grid 1 Accent 1" w:semiHidden="0" w:uiPriority="67" w:unhideWhenUsed="0"/>
+    <w:lsdException w:name="Medium Grid 2 Accent 1" w:semiHidden="0" w:uiPriority="68" w:unhideWhenUsed="0"/>
+    <w:lsdException w:name="Medium Grid 3 Accent 1" w:semiHidden="0" w:uiPriority="69" w:unhideWhenUsed="0"/>
+    <w:lsdException w:name="Dark List Accent 1" w:semiHidden="0" w:uiPriority="70" w:unhideWhenUsed="0"/>
+    <w:lsdException w:name="Colorful Shading Accent 1" w:semiHidden="0" w:uiPriority="71" w:unhideWhenUsed="0"/>
+    <w:lsdException w:name="Colorful List Accent 1" w:semiHidden="0" w:uiPriority="72" w:unhideWhenUsed="0"/>
+    <w:lsdException w:name="Colorful Grid Accent 1" w:semiHidden="0" w:uiPriority="73" w:unhideWhenUsed="0"/>
+    <w:lsdException w:name="Light Shading Accent 2" w:semiHidden="0" w:uiPriority="60" w:unhideWhenUsed="0"/>
+    <w:lsdException w:name="Light List Accent 2" w:semiHidden="0" w:uiPriority="61" w:unhideWhenUsed="0"/>
+    <w:lsdException w:name="Light Grid Accent 2" w:semiHidden="0" w:uiPriority="62" w:unhideWhenUsed="0"/>
+    <w:lsdException w:name="Medium Shading 1 Accent 2" w:semiHidden="0" w:uiPriority="63" w:unhideWhenUsed="0"/>
+    <w:lsdException w:name="Medium Shading 2 Accent 2" w:semiHidden="0" w:uiPriority="64" w:unhideWhenUsed="0"/>
+    <w:lsdException w:name="Medium List 1 Accent 2" w:semiHidden="0" w:uiPriority="65" w:unhideWhenUsed="0"/>
+    <w:lsdException w:name="Medium List 2 Accent 2" w:semiHidden="0" w:uiPriority="66" w:unhideWhenUsed="0"/>
+    <w:lsdException w:name="Medium Grid 1 Accent 2" w:semiHidden="0" w:uiPriority="67" w:unhideWhenUsed="0"/>
+    <w:lsdException w:name="Medium Grid 2 Accent 2" w:semiHidden="0" w:uiPriority="68" w:unhideWhenUsed="0"/>
+    <w:lsdException w:name="Medium Grid 3 Accent 2" w:semiHidden="0" w:uiPriority="69" w:unhideWhenUsed="0"/>
+    <w:lsdException w:name="Dark List Accent 2" w:semiHidden="0" w:uiPriority="70" w:unhideWhenUsed="0"/>
+    <w:lsdException w:name="Colorful Shading Accent 2" w:semiHidden="0" w:uiPriority="71" w:unhideWhenUsed="0"/>
+    <w:lsdException w:name="Colorful List Accent 2" w:semiHidden="0" w:uiPriority="72" w:unhideWhenUsed="0"/>
+    <w:lsdException w:name="Colorful Grid Accent 2" w:semiHidden="0" w:uiPriority="73" w:unhideWhenUsed="0"/>
+    <w:lsdException w:name="Light Shading Accent 3" w:semiHidden="0" w:uiPriority="60" w:unhideWhenUsed="0"/>
+    <w:lsdException w:name="Light List Accent 3" w:semiHidden="0" w:uiPriority="61" w:unhideWhenUsed="0"/>
+    <w:lsdException w:name="Light Grid Accent 3" w:semiHidden="0" w:uiPriority="62" w:unhideWhenUsed="0"/>
+    <w:lsdException w:name="Medium Shading 1 Accent 3" w:semiHidden="0" w:uiPriority="63" w:unhideWhenUsed="0"/>
+    <w:lsdException w:name="Medium Shading 2 Accent 3" w:semiHidden="0" w:uiPriority="64" w:unhideWhenUsed="0"/>
+    <w:lsdException w:name="Medium List 1 Accent 3" w:semiHidden="0" w:uiPriority="65" w:unhideWhenUsed="0"/>
+    <w:lsdException w:name="Medium List 2 Accent 3" w:semiHidden="0" w:uiPriority="66" w:unhideWhenUsed="0"/>
+    <w:lsdException w:name="Medium Grid 1 Accent 3" w:semiHidden="0" w:uiPriority="67" w:unhideWhenUsed="0"/>
+    <w:lsdException w:name="Medium Grid 2 Accent 3" w:semiHidden="0" w:uiPriority="68" w:unhideWhenUsed="0"/>
+    <w:lsdException w:name="Medium Grid 3 Accent 3" w:semiHidden="0" w:uiPriority="69" w:unhideWhenUsed="0"/>
+    <w:lsdException w:name="Dark List Accent 3" w:semiHidden="0" w:uiPriority="70" w:unhideWhenUsed="0"/>
+    <w:lsdException w:name="Colorful Shading Accent 3" w:semiHidden="0" w:uiPriority="71" w:unhideWhenUsed="0"/>
+    <w:lsdException w:name="Colorful List Accent 3" w:semiHidden="0" w:uiPriority="72" w:unhideWhenUsed="0"/>
+    <w:lsdException w:name="Colorful Grid Accent 3" w:semiHidden="0" w:uiPriority="73" w:unhideWhenUsed="0"/>
+    <w:lsdException w:name="Light Shading Accent 4" w:semiHidden="0" w:uiPriority="60" w:unhideWhenUsed="0"/>
+    <w:lsdException w:name="Light List Accent 4" w:semiHidden="0" w:uiPriority="61" w:unhideWhenUsed="0"/>
+    <w:lsdException w:name="Light Grid Accent 4" w:semiHidden="0" w:uiPriority="62" w:unhideWhenUsed="0"/>
+    <w:lsdException w:name="Medium Shading 1 Accent 4" w:semiHidden="0" w:uiPriority="63" w:unhideWhenUsed="0"/>
+    <w:lsdException w:name="Medium Shading 2 Accent 4" w:semiHidden="0" w:uiPriority="64" w:unhideWhenUsed="0"/>
+    <w:lsdException w:name="Medium List 1 Accent 4" w:semiHidden="0" w:uiPriority="65" w:unhideWhenUsed="0"/>
+    <w:lsdException w:name="Medium List 2 Accent 4" w:semiHidden="0" w:uiPriority="66" w:unhideWhenUsed="0"/>
+    <w:lsdException w:name="Medium Grid 1 Accent 4" w:semiHidden="0" w:uiPriority="67" w:unhideWhenUsed="0"/>
+    <w:lsdException w:name="Medium Grid 2 Accent 4" w:semiHidden="0" w:uiPriority="68" w:unhideWhenUsed="0"/>
+    <w:lsdException w:name="Medium Grid 3 Accent 4" w:semiHidden="0" w:uiPriority="69" w:unhideWhenUsed="0"/>
+    <w:lsdException w:name="Dark List Accent 4" w:semiHidden="0" w:uiPriority="70" w:unhideWhenUsed="0"/>
+    <w:lsdException w:name="Colorful Shading Accent 4" w:semiHidden="0" w:uiPriority="71" w:unhideWhenUsed="0"/>
+    <w:lsdException w:name="Colorful List Accent 4" w:semiHidden="0" w:uiPriority="72" w:unhideWhenUsed="0"/>
+    <w:lsdException w:name="Colorful Grid Accent 4" w:semiHidden="0" w:uiPriority="73" w:unhideWhenUsed="0"/>
+    <w:lsdException w:name="Light Shading Accent 5" w:semiHidden="0" w:uiPriority="60" w:unhideWhenUsed="0"/>
+    <w:lsdException w:name="Light List Accent 5" w:semiHidden="0" w:uiPriority="61" w:unhideWhenUsed="0"/>
+    <w:lsdException w:name="Light Grid Accent 5" w:semiHidden="0" w:uiPriority="62" w:unhideWhenUsed="0"/>
+    <w:lsdException w:name="Medium Shading 1 Accent 5" w:semiHidden="0" w:uiPriority="63" w:unhideWhenUsed="0"/>
+    <w:lsdException w:name="Medium Shading 2 Accent 5" w:semiHidden="0" w:uiPriority="64" w:unhideWhenUsed="0"/>
+    <w:lsdException w:name="Medium List 1 Accent 5" w:semiHidden="0" w:uiPriority="65" w:unhideWhenUsed="0"/>
+    <w:lsdException w:name="Medium List 2 Accent 5" w:semiHidden="0" w:uiPriority="66" w:unhideWhenUsed="0"/>
+    <w:lsdException w:name="Medium Grid 1 Accent 5" w:semiHidden="0" w:uiPriority="67" w:unhideWhenUsed="0"/>
+    <w:lsdException w:name="Medium Grid 2 Accent 5" w:semiHidden="0" w:uiPriority="68" w:unhideWhenUsed="0"/>
+    <w:lsdException w:name="Medium Grid 3 Accent 5" w:semiHidden="0" w:uiPriority="69" w:unhideWhenUsed="0"/>
+    <w:lsdException w:name="Dark List Accent 5" w:semiHidden="0" w:uiPriority="70" w:unhideWhenUsed="0"/>
+    <w:lsdException w:name="Colorful Shading Accent 5" w:semiHidden="0" w:uiPriority="71" w:unhideWhenUsed="0"/>
+    <w:lsdException w:name="Colorful List Accent 5" w:semiHidden="0" w:uiPriority="72" w:unhideWhenUsed="0"/>
+    <w:lsdException w:name="Colorful Grid Accent 5" w:semiHidden="0" w:uiPriority="73" w:unhideWhenUsed="0"/>
+    <w:lsdException w:name="Light Shading Accent 6" w:semiHidden="0" w:uiPriority="60" w:unhideWhenUsed="0"/>
+    <w:lsdException w:name="Light List Accent 6" w:semiHidden="0" w:uiPriority="61" w:unhideWhenUsed="0"/>
+    <w:lsdException w:name="Light Grid Accent 6" w:semiHidden="0" w:uiPriority="62" w:unhideWhenUsed="0"/>
+    <w:lsdException w:name="Medium Shading 1 Accent 6" w:semiHidden="0" w:uiPriority="63" w:unhideWhenUsed="0"/>
+    <w:lsdException w:name="Medium Shading 2 Accent 6" w:semiHidden="0" w:uiPriority="64" w:unhideWhenUsed="0"/>
+    <w:lsdException w:name="Medium List 1 Accent 6" w:semiHidden="0" w:uiPriority="65" w:unhideWhenUsed="0"/>
+    <w:lsdException w:name="Medium List 2 Accent 6" w:semiHidden="0" w:uiPriority="66" w:unhideWhenUsed="0"/>
+    <w:lsdException w:name="Medium Grid 1 Accent 6" w:semiHidden="0" w:uiPriority="67" w:unhideWhenUsed="0"/>
+    <w:lsdException w:name="Medium Grid 2 Accent 6" w:semiHidden="0" w:uiPriority="68" w:unhideWhenUsed="0"/>
+    <w:lsdException w:name="Medium Grid 3 Accent 6" w:semiHidden="0" w:uiPriority="69" w:unhideWhenUsed="0"/>
+    <w:lsdException w:name="Dark List Accent 6" w:semiHidden="0" w:uiPriority="70" w:unhideWhenUsed="0"/>
+    <w:lsdException w:name="Colorful Shading Accent 6" w:semiHidden="0" w:uiPriority="71" w:unhideWhenUsed="0"/>
+    <w:lsdException w:name="Colorful List Accent 6" w:semiHidden="0" w:uiPriority="72" w:unhideWhenUsed="0"/>
+    <w:lsdException w:name="Colorful Grid Accent 6" w:semiHidden="0" w:uiPriority="73" w:unhideWhenUsed="0"/>
+    <w:lsdException w:name="Subtle Emphasis" w:semiHidden="0" w:uiPriority="19" w:unhideWhenUsed="0" w:qFormat="1"/>
+    <w:lsdException w:name="Intense Emphasis" w:semiHidden="0" w:uiPriority="21" w:unhideWhenUsed="0" w:qFormat="1"/>
+    <w:lsdException w:name="Subtle Reference" w:semiHidden="0" w:uiPriority="31" w:unhideWhenUsed="0" w:qFormat="1"/>
+    <w:lsdException w:name="Intense Reference" w:semiHidden="0" w:uiPriority="32" w:unhideWhenUsed="0" w:qFormat="1"/>
+    <w:lsdException w:name="Book Title" w:semiHidden="0" w:uiPriority="33" w:unhideWhenUsed="0" w:qFormat="1"/>
+    <w:lsdException w:name="Bibliography" w:uiPriority="37"/>
+    <w:lsdException w:name="TOC Heading" w:uiPriority="39" w:qFormat="1"/>
   </w:latentStyles>
   <w:style w:type="paragraph" w:default="1" w:styleId="Normal">
     <w:name w:val="Normal"/>
@@ -2370,8 +3069,20 @@
   <a:extraClrSchemeLst/>
   <a:extLst>
     <a:ext uri="{05A4C25C-085E-4340-85A3-A5531E510DB2}">
-      <thm15:themeFamily xmlns:thm15="http://schemas.microsoft.com/office/thememl/2012/main" name="Office Theme" id="{62F939B6-93AF-4DB8-9C6B-D6C7DFDC589F}" vid="{4A3C46E8-61CC-4603-A589-7422A47A8E4A}"/>
+      <thm15:themeFamily xmlns:thm15="http://schemas.microsoft.com/office/thememl/2012/main" xmlns="" name="Office Theme" id="{62F939B6-93AF-4DB8-9C6B-D6C7DFDC589F}" vid="{4A3C46E8-61CC-4603-A589-7422A47A8E4A}"/>
     </a:ext>
   </a:extLst>
 </a:theme>
+</file>
+
+<file path=customXml/item1.xml><?xml version="1.0" encoding="utf-8"?>
+<b:Sources xmlns:b="http://schemas.openxmlformats.org/officeDocument/2006/bibliography" xmlns="http://schemas.openxmlformats.org/officeDocument/2006/bibliography" SelectedStyle="\APA.XSL" StyleName="APA"/>
+</file>
+
+<file path=customXml/itemProps1.xml><?xml version="1.0" encoding="utf-8"?>
+<ds:datastoreItem xmlns:ds="http://schemas.openxmlformats.org/officeDocument/2006/customXml" ds:itemID="{8297B4DB-9196-4DB4-935E-262BD1466836}">
+  <ds:schemaRefs>
+    <ds:schemaRef ds:uri="http://schemas.openxmlformats.org/officeDocument/2006/bibliography"/>
+  </ds:schemaRefs>
+</ds:datastoreItem>
 </file>
</xml_diff>

<commit_message>
Powerpoint pour la présentation
</commit_message>
<xml_diff>
--- a/Travail de recherche.docx
+++ b/Travail de recherche.docx
@@ -262,8 +262,6 @@
         </w:rPr>
         <w:t>Travail réalisé par</w:t>
       </w:r>
-      <w:bookmarkStart w:id="0" w:name="_GoBack"/>
-      <w:bookmarkEnd w:id="0"/>
     </w:p>
     <w:p>
       <w:pPr>
@@ -466,7 +464,15 @@
           <w:sz w:val="24"/>
           <w:szCs w:val="24"/>
         </w:rPr>
-        <w:t xml:space="preserve">dispositif matériel. Plus un émulateur imite fidèlement le comportement du matériel émulé, plus les </w:t>
+        <w:t>dispositif matériel. Plus un émulateur imite fidèlement le comportement du maté</w:t>
+      </w:r>
+      <w:r>
+        <w:rPr>
+          <w:rFonts w:ascii="Arial" w:hAnsi="Arial" w:cs="Arial"/>
+          <w:sz w:val="24"/>
+          <w:szCs w:val="24"/>
+        </w:rPr>
+        <w:t xml:space="preserve">riel émulé, plus les </w:t>
       </w:r>
       <w:proofErr w:type="gramStart"/>
       <w:r>
@@ -759,7 +765,6 @@
         </w:rPr>
         <w:t xml:space="preserve"> n’importe quand. Grâce à </w:t>
       </w:r>
-      <w:proofErr w:type="gramStart"/>
       <w:r>
         <w:rPr>
           <w:rFonts w:ascii="Arial" w:hAnsi="Arial" w:cs="Arial"/>
@@ -767,16 +772,7 @@
           <w:szCs w:val="28"/>
         </w:rPr>
         <w:lastRenderedPageBreak/>
-        <w:t>ses</w:t>
-      </w:r>
-      <w:proofErr w:type="gramEnd"/>
-      <w:r>
-        <w:rPr>
-          <w:rFonts w:ascii="Arial" w:hAnsi="Arial" w:cs="Arial"/>
-          <w:sz w:val="24"/>
-          <w:szCs w:val="28"/>
-        </w:rPr>
-        <w:t xml:space="preserve"> principes, il devient donc relativement aisé d’effectuer le déplacement d’une machine virtuelle d’un serveur à Québec vers un à Montréal.</w:t>
+        <w:t>ses principes, il devient donc relativement aisé d’effectuer le déplacement d’une machine virtuelle d’un serveur à Québec vers un à Montréal.</w:t>
       </w:r>
     </w:p>
     <w:p>
@@ -2043,6 +2039,8 @@
         </w:rPr>
         <w:t>Qu’est-ce qu’un désassembleur?</w:t>
       </w:r>
+      <w:bookmarkStart w:id="0" w:name="_GoBack"/>
+      <w:bookmarkEnd w:id="0"/>
     </w:p>
     <w:p>
       <w:pPr>
@@ -3069,7 +3067,7 @@
   <a:extraClrSchemeLst/>
   <a:extLst>
     <a:ext uri="{05A4C25C-085E-4340-85A3-A5531E510DB2}">
-      <thm15:themeFamily xmlns:thm15="http://schemas.microsoft.com/office/thememl/2012/main" xmlns="" name="Office Theme" id="{62F939B6-93AF-4DB8-9C6B-D6C7DFDC589F}" vid="{4A3C46E8-61CC-4603-A589-7422A47A8E4A}"/>
+      <thm15:themeFamily xmlns="" xmlns:thm15="http://schemas.microsoft.com/office/thememl/2012/main" name="Office Theme" id="{62F939B6-93AF-4DB8-9C6B-D6C7DFDC589F}" vid="{4A3C46E8-61CC-4603-A589-7422A47A8E4A}"/>
     </a:ext>
   </a:extLst>
 </a:theme>
@@ -3080,7 +3078,7 @@
 </file>
 
 <file path=customXml/itemProps1.xml><?xml version="1.0" encoding="utf-8"?>
-<ds:datastoreItem xmlns:ds="http://schemas.openxmlformats.org/officeDocument/2006/customXml" ds:itemID="{8297B4DB-9196-4DB4-935E-262BD1466836}">
+<ds:datastoreItem xmlns:ds="http://schemas.openxmlformats.org/officeDocument/2006/customXml" ds:itemID="{B2650B79-5278-41E1-9C63-8DD8932ED8BF}">
   <ds:schemaRefs>
     <ds:schemaRef ds:uri="http://schemas.openxmlformats.org/officeDocument/2006/bibliography"/>
   </ds:schemaRefs>

</xml_diff>